<commit_message>
Add Confirm All (*CX) option
</commit_message>
<xml_diff>
--- a/Doc/Barcode Cheat Sheet.docx
+++ b/Doc/Barcode Cheat Sheet.docx
@@ -21,6 +21,9 @@
         <w:gridCol w:w="4505"/>
       </w:tblGrid>
       <w:tr>
+        <w:trPr>
+          <w:trHeight w:val="1761"/>
+        </w:trPr>
         <w:tc>
           <w:tcPr>
             <w:tcW w:w="4505" w:type="dxa"/>
@@ -110,8 +113,6 @@
               </w:rPr>
               <w:t>Clear</w:t>
             </w:r>
-            <w:bookmarkStart w:id="0" w:name="_GoBack"/>
-            <w:bookmarkEnd w:id="0"/>
             <w:r>
               <w:rPr>
                 <w:rFonts w:ascii="Arial" w:hAnsi="Arial" w:cs="Arial"/>
@@ -166,6 +167,46 @@
                 <w:lang w:val="fr-CA"/>
               </w:rPr>
             </w:pPr>
+          </w:p>
+          <w:p>
+            <w:pPr>
+              <w:jc w:val="center"/>
+              <w:rPr>
+                <w:rFonts w:ascii="Arial" w:hAnsi="Arial" w:cs="Arial"/>
+                <w:sz w:val="16"/>
+                <w:szCs w:val="16"/>
+                <w:lang w:val="fr-CA"/>
+              </w:rPr>
+            </w:pPr>
+          </w:p>
+          <w:p>
+            <w:pPr>
+              <w:jc w:val="center"/>
+              <w:rPr>
+                <w:rFonts w:ascii="Arial" w:hAnsi="Arial" w:cs="Arial"/>
+                <w:sz w:val="16"/>
+                <w:szCs w:val="16"/>
+                <w:lang w:val="fr-CA"/>
+              </w:rPr>
+            </w:pPr>
+          </w:p>
+        </w:tc>
+      </w:tr>
+      <w:tr>
+        <w:tc>
+          <w:tcPr>
+            <w:tcW w:w="4505" w:type="dxa"/>
+          </w:tcPr>
+          <w:p>
+            <w:pPr>
+              <w:jc w:val="center"/>
+              <w:rPr>
+                <w:rFonts w:ascii="Arial" w:hAnsi="Arial" w:cs="Arial"/>
+                <w:sz w:val="16"/>
+                <w:szCs w:val="16"/>
+                <w:lang w:val="fr-CA"/>
+              </w:rPr>
+            </w:pPr>
             <w:r>
               <w:rPr>
                 <w:rFonts w:ascii="Arial" w:hAnsi="Arial" w:cs="Arial"/>
@@ -175,10 +216,10 @@
                 <w:lang w:val="en-US"/>
               </w:rPr>
               <w:drawing>
-                <wp:inline distT="0" distB="0" distL="0" distR="0" wp14:anchorId="1367FEC2" wp14:editId="3AB38701">
+                <wp:inline distT="0" distB="0" distL="0" distR="0" wp14:anchorId="012E87ED" wp14:editId="71212D4B">
                   <wp:extent cx="720000" cy="633600"/>
                   <wp:effectExtent l="0" t="0" r="0" b="1905"/>
-                  <wp:docPr id="1" name="Picture 1"/>
+                  <wp:docPr id="19" name="Picture 19"/>
                   <wp:cNvGraphicFramePr>
                     <a:graphicFrameLocks xmlns:a="http://schemas.openxmlformats.org/drawingml/2006/main" noChangeAspect="1"/>
                   </wp:cNvGraphicFramePr>
@@ -241,63 +282,22 @@
                 <w:szCs w:val="16"/>
                 <w:lang w:val="fr-CA"/>
               </w:rPr>
-              <w:t>Confirm (</w:t>
-            </w:r>
-            <w:r>
-              <w:rPr>
-                <w:rFonts w:ascii="Arial" w:hAnsi="Arial" w:cs="Arial"/>
-                <w:sz w:val="16"/>
-                <w:szCs w:val="16"/>
-                <w:lang w:val="fr-CA"/>
-              </w:rPr>
-              <w:t>*</w:t>
-            </w:r>
-            <w:r>
-              <w:rPr>
-                <w:rFonts w:ascii="Arial" w:hAnsi="Arial" w:cs="Arial"/>
-                <w:sz w:val="16"/>
-                <w:szCs w:val="16"/>
-                <w:lang w:val="fr-CA"/>
-              </w:rPr>
-              <w:t>C)</w:t>
-            </w:r>
-          </w:p>
-          <w:p>
-            <w:pPr>
-              <w:jc w:val="center"/>
-              <w:rPr>
-                <w:rFonts w:ascii="Arial" w:hAnsi="Arial" w:cs="Arial"/>
-                <w:sz w:val="16"/>
-                <w:szCs w:val="16"/>
-                <w:lang w:val="fr-CA"/>
-              </w:rPr>
-            </w:pPr>
-          </w:p>
-          <w:p>
-            <w:pPr>
-              <w:jc w:val="center"/>
-              <w:rPr>
-                <w:rFonts w:ascii="Arial" w:hAnsi="Arial" w:cs="Arial"/>
-                <w:sz w:val="16"/>
-                <w:szCs w:val="16"/>
-                <w:lang w:val="fr-CA"/>
-              </w:rPr>
-            </w:pPr>
-          </w:p>
-          <w:p>
-            <w:pPr>
-              <w:jc w:val="center"/>
-              <w:rPr>
-                <w:rFonts w:ascii="Arial" w:hAnsi="Arial" w:cs="Arial"/>
-                <w:sz w:val="16"/>
-                <w:szCs w:val="16"/>
-                <w:lang w:val="fr-CA"/>
+              <w:t>Confirm (*C)</w:t>
+            </w:r>
+          </w:p>
+          <w:p>
+            <w:pPr>
+              <w:jc w:val="center"/>
+              <w:rPr>
+                <w:rFonts w:ascii="Arial" w:hAnsi="Arial" w:cs="Arial"/>
+                <w:noProof/>
+                <w:sz w:val="16"/>
+                <w:szCs w:val="16"/>
+                <w:lang w:val="en-US"/>
               </w:rPr>
             </w:pPr>
           </w:p>
         </w:tc>
-      </w:tr>
-      <w:tr>
         <w:tc>
           <w:tcPr>
             <w:tcW w:w="4505" w:type="dxa"/>
@@ -314,17 +314,15 @@
             </w:pPr>
             <w:r>
               <w:rPr>
-                <w:rFonts w:ascii="Arial" w:hAnsi="Arial" w:cs="Arial"/>
+                <w:rFonts w:ascii="Helvetica" w:hAnsi="Helvetica" w:cs="Helvetica"/>
                 <w:noProof/>
-                <w:sz w:val="16"/>
-                <w:szCs w:val="16"/>
                 <w:lang w:val="en-US"/>
               </w:rPr>
               <w:drawing>
-                <wp:inline distT="0" distB="0" distL="0" distR="0" wp14:anchorId="069A0CCA" wp14:editId="23BA17B3">
-                  <wp:extent cx="720000" cy="633600"/>
-                  <wp:effectExtent l="0" t="0" r="0" b="1905"/>
-                  <wp:docPr id="3" name="Picture 3"/>
+                <wp:inline distT="0" distB="0" distL="0" distR="0" wp14:anchorId="77519360" wp14:editId="31D01758">
+                  <wp:extent cx="860400" cy="633600"/>
+                  <wp:effectExtent l="0" t="0" r="3810" b="1905"/>
+                  <wp:docPr id="20" name="Picture 20"/>
                   <wp:cNvGraphicFramePr>
                     <a:graphicFrameLocks xmlns:a="http://schemas.openxmlformats.org/drawingml/2006/main" noChangeAspect="1"/>
                   </wp:cNvGraphicFramePr>
@@ -332,7 +330,7 @@
                     <a:graphicData uri="http://schemas.openxmlformats.org/drawingml/2006/picture">
                       <pic:pic xmlns:pic="http://schemas.openxmlformats.org/drawingml/2006/picture">
                         <pic:nvPicPr>
-                          <pic:cNvPr id="0" name="Picture 7"/>
+                          <pic:cNvPr id="0" name="Picture 1"/>
                           <pic:cNvPicPr>
                             <a:picLocks noChangeAspect="1" noChangeArrowheads="1"/>
                           </pic:cNvPicPr>
@@ -353,7 +351,7 @@
                         <pic:spPr bwMode="auto">
                           <a:xfrm>
                             <a:off x="0" y="0"/>
-                            <a:ext cx="720000" cy="633600"/>
+                            <a:ext cx="860400" cy="633600"/>
                           </a:xfrm>
                           <a:prstGeom prst="rect">
                             <a:avLst/>
@@ -369,44 +367,89 @@
                 </wp:inline>
               </w:drawing>
             </w:r>
-            <w:r>
-              <w:rPr>
-                <w:rFonts w:ascii="Arial" w:hAnsi="Arial" w:cs="Arial"/>
-                <w:sz w:val="16"/>
-                <w:szCs w:val="16"/>
-                <w:lang w:val="fr-CA"/>
-              </w:rPr>
-              <w:br/>
-            </w:r>
-            <w:r>
-              <w:rPr>
-                <w:rFonts w:ascii="Arial" w:hAnsi="Arial" w:cs="Arial"/>
-                <w:sz w:val="16"/>
-                <w:szCs w:val="16"/>
-                <w:lang w:val="fr-CA"/>
-              </w:rPr>
-              <w:t>Add Mode (</w:t>
-            </w:r>
-            <w:r>
-              <w:rPr>
-                <w:rFonts w:ascii="Arial" w:hAnsi="Arial" w:cs="Arial"/>
-                <w:sz w:val="16"/>
-                <w:szCs w:val="16"/>
-                <w:lang w:val="fr-CA"/>
-              </w:rPr>
-              <w:t>*</w:t>
-            </w:r>
-            <w:r>
-              <w:rPr>
-                <w:rFonts w:ascii="Arial" w:hAnsi="Arial" w:cs="Arial"/>
-                <w:sz w:val="16"/>
-                <w:szCs w:val="16"/>
-                <w:lang w:val="fr-CA"/>
-              </w:rPr>
-              <w:t>A)</w:t>
-            </w:r>
+          </w:p>
+          <w:p>
+            <w:pPr>
+              <w:jc w:val="center"/>
+              <w:rPr>
+                <w:rFonts w:ascii="Arial" w:hAnsi="Arial" w:cs="Arial"/>
+                <w:sz w:val="16"/>
+                <w:szCs w:val="16"/>
+                <w:lang w:val="fr-CA"/>
+              </w:rPr>
+            </w:pPr>
+            <w:r>
+              <w:rPr>
+                <w:rFonts w:ascii="Arial" w:hAnsi="Arial" w:cs="Arial"/>
+                <w:sz w:val="16"/>
+                <w:szCs w:val="16"/>
+                <w:lang w:val="fr-CA"/>
+              </w:rPr>
+              <w:t>Confirm</w:t>
+            </w:r>
+            <w:r>
+              <w:rPr>
+                <w:rFonts w:ascii="Arial" w:hAnsi="Arial" w:cs="Arial"/>
+                <w:sz w:val="16"/>
+                <w:szCs w:val="16"/>
+                <w:lang w:val="fr-CA"/>
+              </w:rPr>
+              <w:t xml:space="preserve"> All</w:t>
+            </w:r>
+            <w:r>
+              <w:rPr>
+                <w:rFonts w:ascii="Arial" w:hAnsi="Arial" w:cs="Arial"/>
+                <w:sz w:val="16"/>
+                <w:szCs w:val="16"/>
+                <w:lang w:val="fr-CA"/>
+              </w:rPr>
+              <w:t xml:space="preserve"> (*C</w:t>
+            </w:r>
+            <w:r>
+              <w:rPr>
+                <w:rFonts w:ascii="Arial" w:hAnsi="Arial" w:cs="Arial"/>
+                <w:sz w:val="16"/>
+                <w:szCs w:val="16"/>
+                <w:lang w:val="fr-CA"/>
+              </w:rPr>
+              <w:t>X</w:t>
+            </w:r>
+            <w:r>
+              <w:rPr>
+                <w:rFonts w:ascii="Arial" w:hAnsi="Arial" w:cs="Arial"/>
+                <w:sz w:val="16"/>
+                <w:szCs w:val="16"/>
+                <w:lang w:val="fr-CA"/>
+              </w:rPr>
+              <w:t>)</w:t>
+            </w:r>
+          </w:p>
+          <w:p>
+            <w:pPr>
+              <w:jc w:val="center"/>
+              <w:rPr>
+                <w:rFonts w:ascii="Arial" w:hAnsi="Arial" w:cs="Arial"/>
+                <w:sz w:val="16"/>
+                <w:szCs w:val="16"/>
+                <w:lang w:val="fr-CA"/>
+              </w:rPr>
+            </w:pPr>
+          </w:p>
+          <w:p>
+            <w:pPr>
+              <w:jc w:val="center"/>
+              <w:rPr>
+                <w:rFonts w:ascii="Arial" w:hAnsi="Arial" w:cs="Arial"/>
+                <w:noProof/>
+                <w:sz w:val="16"/>
+                <w:szCs w:val="16"/>
+                <w:lang w:val="en-US"/>
+              </w:rPr>
+            </w:pPr>
           </w:p>
         </w:tc>
+      </w:tr>
+      <w:tr>
         <w:tc>
           <w:tcPr>
             <w:tcW w:w="4505" w:type="dxa"/>
@@ -430,10 +473,10 @@
                 <w:lang w:val="en-US"/>
               </w:rPr>
               <w:drawing>
-                <wp:inline distT="0" distB="0" distL="0" distR="0" wp14:anchorId="2FE60E7E" wp14:editId="4563AD88">
+                <wp:inline distT="0" distB="0" distL="0" distR="0" wp14:anchorId="069A0CCA" wp14:editId="23BA17B3">
                   <wp:extent cx="720000" cy="633600"/>
                   <wp:effectExtent l="0" t="0" r="0" b="1905"/>
-                  <wp:docPr id="4" name="Picture 4"/>
+                  <wp:docPr id="3" name="Picture 3"/>
                   <wp:cNvGraphicFramePr>
                     <a:graphicFrameLocks xmlns:a="http://schemas.openxmlformats.org/drawingml/2006/main" noChangeAspect="1"/>
                   </wp:cNvGraphicFramePr>
@@ -441,7 +484,7 @@
                     <a:graphicData uri="http://schemas.openxmlformats.org/drawingml/2006/picture">
                       <pic:pic xmlns:pic="http://schemas.openxmlformats.org/drawingml/2006/picture">
                         <pic:nvPicPr>
-                          <pic:cNvPr id="0" name="Picture 10"/>
+                          <pic:cNvPr id="0" name="Picture 7"/>
                           <pic:cNvPicPr>
                             <a:picLocks noChangeAspect="1" noChangeArrowheads="1"/>
                           </pic:cNvPicPr>
@@ -486,7 +529,15 @@
                 <w:lang w:val="fr-CA"/>
               </w:rPr>
               <w:br/>
-              <w:t>Remove Mode (</w:t>
+            </w:r>
+            <w:r>
+              <w:rPr>
+                <w:rFonts w:ascii="Arial" w:hAnsi="Arial" w:cs="Arial"/>
+                <w:sz w:val="16"/>
+                <w:szCs w:val="16"/>
+                <w:lang w:val="fr-CA"/>
+              </w:rPr>
+              <w:t>Add Mode (</w:t>
             </w:r>
             <w:r>
               <w:rPr>
@@ -504,23 +555,10 @@
                 <w:szCs w:val="16"/>
                 <w:lang w:val="fr-CA"/>
               </w:rPr>
-              <w:t>R)</w:t>
-            </w:r>
-          </w:p>
-          <w:p>
-            <w:pPr>
-              <w:jc w:val="center"/>
-              <w:rPr>
-                <w:rFonts w:ascii="Arial" w:hAnsi="Arial" w:cs="Arial"/>
-                <w:sz w:val="16"/>
-                <w:szCs w:val="16"/>
-                <w:lang w:val="fr-CA"/>
-              </w:rPr>
-            </w:pPr>
+              <w:t>A)</w:t>
+            </w:r>
           </w:p>
         </w:tc>
-      </w:tr>
-      <w:tr>
         <w:tc>
           <w:tcPr>
             <w:tcW w:w="4505" w:type="dxa"/>
@@ -532,7 +570,7 @@
                 <w:rFonts w:ascii="Arial" w:hAnsi="Arial" w:cs="Arial"/>
                 <w:sz w:val="16"/>
                 <w:szCs w:val="16"/>
-                <w:lang w:val="en-US"/>
+                <w:lang w:val="fr-CA"/>
               </w:rPr>
             </w:pPr>
             <w:r>
@@ -544,10 +582,10 @@
                 <w:lang w:val="en-US"/>
               </w:rPr>
               <w:drawing>
-                <wp:inline distT="0" distB="0" distL="0" distR="0" wp14:anchorId="55D17795" wp14:editId="04A90E48">
+                <wp:inline distT="0" distB="0" distL="0" distR="0" wp14:anchorId="2FE60E7E" wp14:editId="4563AD88">
                   <wp:extent cx="720000" cy="633600"/>
                   <wp:effectExtent l="0" t="0" r="0" b="1905"/>
-                  <wp:docPr id="5" name="Picture 5"/>
+                  <wp:docPr id="4" name="Picture 4"/>
                   <wp:cNvGraphicFramePr>
                     <a:graphicFrameLocks xmlns:a="http://schemas.openxmlformats.org/drawingml/2006/main" noChangeAspect="1"/>
                   </wp:cNvGraphicFramePr>
@@ -555,7 +593,7 @@
                     <a:graphicData uri="http://schemas.openxmlformats.org/drawingml/2006/picture">
                       <pic:pic xmlns:pic="http://schemas.openxmlformats.org/drawingml/2006/picture">
                         <pic:nvPicPr>
-                          <pic:cNvPr id="0" name="Picture 13"/>
+                          <pic:cNvPr id="0" name="Picture 10"/>
                           <pic:cNvPicPr>
                             <a:picLocks noChangeAspect="1" noChangeArrowheads="1"/>
                           </pic:cNvPicPr>
@@ -597,17 +635,17 @@
                 <w:rFonts w:ascii="Arial" w:hAnsi="Arial" w:cs="Arial"/>
                 <w:sz w:val="16"/>
                 <w:szCs w:val="16"/>
-                <w:lang w:val="en-US"/>
+                <w:lang w:val="fr-CA"/>
               </w:rPr>
               <w:br/>
-              <w:t>Item Barcode Scan Mode (</w:t>
-            </w:r>
-            <w:r>
-              <w:rPr>
-                <w:rFonts w:ascii="Arial" w:hAnsi="Arial" w:cs="Arial"/>
-                <w:sz w:val="16"/>
-                <w:szCs w:val="16"/>
-                <w:lang w:val="en-US"/>
+              <w:t>Remove Mode (</w:t>
+            </w:r>
+            <w:r>
+              <w:rPr>
+                <w:rFonts w:ascii="Arial" w:hAnsi="Arial" w:cs="Arial"/>
+                <w:sz w:val="16"/>
+                <w:szCs w:val="16"/>
+                <w:lang w:val="fr-CA"/>
               </w:rPr>
               <w:t>*</w:t>
             </w:r>
@@ -616,12 +654,36 @@
                 <w:rFonts w:ascii="Arial" w:hAnsi="Arial" w:cs="Arial"/>
                 <w:sz w:val="16"/>
                 <w:szCs w:val="16"/>
-                <w:lang w:val="en-US"/>
-              </w:rPr>
-              <w:t>I)</w:t>
-            </w:r>
+                <w:lang w:val="fr-CA"/>
+              </w:rPr>
+              <w:t>R)</w:t>
+            </w:r>
+          </w:p>
+          <w:p>
+            <w:pPr>
+              <w:jc w:val="center"/>
+              <w:rPr>
+                <w:rFonts w:ascii="Arial" w:hAnsi="Arial" w:cs="Arial"/>
+                <w:sz w:val="16"/>
+                <w:szCs w:val="16"/>
+                <w:lang w:val="fr-CA"/>
+              </w:rPr>
+            </w:pPr>
+          </w:p>
+          <w:p>
+            <w:pPr>
+              <w:jc w:val="center"/>
+              <w:rPr>
+                <w:rFonts w:ascii="Arial" w:hAnsi="Arial" w:cs="Arial"/>
+                <w:sz w:val="16"/>
+                <w:szCs w:val="16"/>
+                <w:lang w:val="fr-CA"/>
+              </w:rPr>
+            </w:pPr>
           </w:p>
         </w:tc>
+      </w:tr>
+      <w:tr>
         <w:tc>
           <w:tcPr>
             <w:tcW w:w="4505" w:type="dxa"/>
@@ -645,10 +707,10 @@
                 <w:lang w:val="en-US"/>
               </w:rPr>
               <w:drawing>
-                <wp:inline distT="0" distB="0" distL="0" distR="0" wp14:anchorId="56E3B40A" wp14:editId="1BB66820">
+                <wp:inline distT="0" distB="0" distL="0" distR="0" wp14:anchorId="55D17795" wp14:editId="04A90E48">
                   <wp:extent cx="720000" cy="633600"/>
                   <wp:effectExtent l="0" t="0" r="0" b="1905"/>
-                  <wp:docPr id="6" name="Picture 6"/>
+                  <wp:docPr id="5" name="Picture 5"/>
                   <wp:cNvGraphicFramePr>
                     <a:graphicFrameLocks xmlns:a="http://schemas.openxmlformats.org/drawingml/2006/main" noChangeAspect="1"/>
                   </wp:cNvGraphicFramePr>
@@ -656,7 +718,7 @@
                     <a:graphicData uri="http://schemas.openxmlformats.org/drawingml/2006/picture">
                       <pic:pic xmlns:pic="http://schemas.openxmlformats.org/drawingml/2006/picture">
                         <pic:nvPicPr>
-                          <pic:cNvPr id="0" name="Picture 16"/>
+                          <pic:cNvPr id="0" name="Picture 13"/>
                           <pic:cNvPicPr>
                             <a:picLocks noChangeAspect="1" noChangeArrowheads="1"/>
                           </pic:cNvPicPr>
@@ -701,7 +763,7 @@
                 <w:lang w:val="en-US"/>
               </w:rPr>
               <w:br/>
-              <w:t>Lot/Serial Scan Mode (</w:t>
+              <w:t>Item Barcode Scan Mode (</w:t>
             </w:r>
             <w:r>
               <w:rPr>
@@ -719,12 +781,10 @@
                 <w:szCs w:val="16"/>
                 <w:lang w:val="en-US"/>
               </w:rPr>
-              <w:t>S)</w:t>
+              <w:t>I)</w:t>
             </w:r>
           </w:p>
         </w:tc>
-      </w:tr>
-      <w:tr>
         <w:tc>
           <w:tcPr>
             <w:tcW w:w="4505" w:type="dxa"/>
@@ -739,39 +799,6 @@
                 <w:lang w:val="en-US"/>
               </w:rPr>
             </w:pPr>
-          </w:p>
-          <w:p>
-            <w:pPr>
-              <w:jc w:val="center"/>
-              <w:rPr>
-                <w:rFonts w:ascii="Arial" w:hAnsi="Arial" w:cs="Arial"/>
-                <w:sz w:val="16"/>
-                <w:szCs w:val="16"/>
-                <w:lang w:val="en-US"/>
-              </w:rPr>
-            </w:pPr>
-          </w:p>
-          <w:p>
-            <w:pPr>
-              <w:jc w:val="center"/>
-              <w:rPr>
-                <w:rFonts w:ascii="Arial" w:hAnsi="Arial" w:cs="Arial"/>
-                <w:sz w:val="16"/>
-                <w:szCs w:val="16"/>
-                <w:lang w:val="en-US"/>
-              </w:rPr>
-            </w:pPr>
-          </w:p>
-          <w:p>
-            <w:pPr>
-              <w:jc w:val="center"/>
-              <w:rPr>
-                <w:rFonts w:ascii="Arial" w:hAnsi="Arial" w:cs="Arial"/>
-                <w:sz w:val="16"/>
-                <w:szCs w:val="16"/>
-                <w:lang w:val="en-US"/>
-              </w:rPr>
-            </w:pPr>
             <w:r>
               <w:rPr>
                 <w:rFonts w:ascii="Arial" w:hAnsi="Arial" w:cs="Arial"/>
@@ -781,10 +808,10 @@
                 <w:lang w:val="en-US"/>
               </w:rPr>
               <w:drawing>
-                <wp:inline distT="0" distB="0" distL="0" distR="0" wp14:anchorId="37A369F0" wp14:editId="25A83E98">
+                <wp:inline distT="0" distB="0" distL="0" distR="0" wp14:anchorId="56E3B40A" wp14:editId="1BB66820">
                   <wp:extent cx="720000" cy="633600"/>
                   <wp:effectExtent l="0" t="0" r="0" b="1905"/>
-                  <wp:docPr id="7" name="Picture 7"/>
+                  <wp:docPr id="6" name="Picture 6"/>
                   <wp:cNvGraphicFramePr>
                     <a:graphicFrameLocks xmlns:a="http://schemas.openxmlformats.org/drawingml/2006/main" noChangeAspect="1"/>
                   </wp:cNvGraphicFramePr>
@@ -792,7 +819,7 @@
                     <a:graphicData uri="http://schemas.openxmlformats.org/drawingml/2006/picture">
                       <pic:pic xmlns:pic="http://schemas.openxmlformats.org/drawingml/2006/picture">
                         <pic:nvPicPr>
-                          <pic:cNvPr id="0" name="Picture 19"/>
+                          <pic:cNvPr id="0" name="Picture 16"/>
                           <pic:cNvPicPr>
                             <a:picLocks noChangeAspect="1" noChangeArrowheads="1"/>
                           </pic:cNvPicPr>
@@ -837,7 +864,7 @@
                 <w:lang w:val="en-US"/>
               </w:rPr>
               <w:br/>
-              <w:t>Quantity 1 (</w:t>
+              <w:t>Lot/Serial Scan Mode (</w:t>
             </w:r>
             <w:r>
               <w:rPr>
@@ -855,10 +882,12 @@
                 <w:szCs w:val="16"/>
                 <w:lang w:val="en-US"/>
               </w:rPr>
-              <w:t>1)</w:t>
+              <w:t>S)</w:t>
             </w:r>
           </w:p>
         </w:tc>
+      </w:tr>
+      <w:tr>
         <w:tc>
           <w:tcPr>
             <w:tcW w:w="4505" w:type="dxa"/>
@@ -915,10 +944,10 @@
                 <w:lang w:val="en-US"/>
               </w:rPr>
               <w:drawing>
-                <wp:inline distT="0" distB="0" distL="0" distR="0" wp14:anchorId="3A999C79" wp14:editId="7AFA9A72">
+                <wp:inline distT="0" distB="0" distL="0" distR="0" wp14:anchorId="37A369F0" wp14:editId="25A83E98">
                   <wp:extent cx="720000" cy="633600"/>
                   <wp:effectExtent l="0" t="0" r="0" b="1905"/>
-                  <wp:docPr id="8" name="Picture 8"/>
+                  <wp:docPr id="7" name="Picture 7"/>
                   <wp:cNvGraphicFramePr>
                     <a:graphicFrameLocks xmlns:a="http://schemas.openxmlformats.org/drawingml/2006/main" noChangeAspect="1"/>
                   </wp:cNvGraphicFramePr>
@@ -926,7 +955,7 @@
                     <a:graphicData uri="http://schemas.openxmlformats.org/drawingml/2006/picture">
                       <pic:pic xmlns:pic="http://schemas.openxmlformats.org/drawingml/2006/picture">
                         <pic:nvPicPr>
-                          <pic:cNvPr id="0" name="Picture 22"/>
+                          <pic:cNvPr id="0" name="Picture 19"/>
                           <pic:cNvPicPr>
                             <a:picLocks noChangeAspect="1" noChangeArrowheads="1"/>
                           </pic:cNvPicPr>
@@ -971,7 +1000,7 @@
                 <w:lang w:val="en-US"/>
               </w:rPr>
               <w:br/>
-              <w:t>Quantity 2 (</w:t>
+              <w:t>Quantity 1 (</w:t>
             </w:r>
             <w:r>
               <w:rPr>
@@ -989,23 +1018,10 @@
                 <w:szCs w:val="16"/>
                 <w:lang w:val="en-US"/>
               </w:rPr>
-              <w:t>2)</w:t>
-            </w:r>
-          </w:p>
-          <w:p>
-            <w:pPr>
-              <w:jc w:val="center"/>
-              <w:rPr>
-                <w:rFonts w:ascii="Arial" w:hAnsi="Arial" w:cs="Arial"/>
-                <w:sz w:val="16"/>
-                <w:szCs w:val="16"/>
-                <w:lang w:val="en-US"/>
-              </w:rPr>
-            </w:pPr>
+              <w:t>1)</w:t>
+            </w:r>
           </w:p>
         </w:tc>
-      </w:tr>
-      <w:tr>
         <w:tc>
           <w:tcPr>
             <w:tcW w:w="4505" w:type="dxa"/>
@@ -1020,6 +1036,39 @@
                 <w:lang w:val="en-US"/>
               </w:rPr>
             </w:pPr>
+          </w:p>
+          <w:p>
+            <w:pPr>
+              <w:jc w:val="center"/>
+              <w:rPr>
+                <w:rFonts w:ascii="Arial" w:hAnsi="Arial" w:cs="Arial"/>
+                <w:sz w:val="16"/>
+                <w:szCs w:val="16"/>
+                <w:lang w:val="en-US"/>
+              </w:rPr>
+            </w:pPr>
+          </w:p>
+          <w:p>
+            <w:pPr>
+              <w:jc w:val="center"/>
+              <w:rPr>
+                <w:rFonts w:ascii="Arial" w:hAnsi="Arial" w:cs="Arial"/>
+                <w:sz w:val="16"/>
+                <w:szCs w:val="16"/>
+                <w:lang w:val="en-US"/>
+              </w:rPr>
+            </w:pPr>
+          </w:p>
+          <w:p>
+            <w:pPr>
+              <w:jc w:val="center"/>
+              <w:rPr>
+                <w:rFonts w:ascii="Arial" w:hAnsi="Arial" w:cs="Arial"/>
+                <w:sz w:val="16"/>
+                <w:szCs w:val="16"/>
+                <w:lang w:val="en-US"/>
+              </w:rPr>
+            </w:pPr>
             <w:r>
               <w:rPr>
                 <w:rFonts w:ascii="Arial" w:hAnsi="Arial" w:cs="Arial"/>
@@ -1029,10 +1078,10 @@
                 <w:lang w:val="en-US"/>
               </w:rPr>
               <w:drawing>
-                <wp:inline distT="0" distB="0" distL="0" distR="0" wp14:anchorId="1EADE4B7" wp14:editId="46C8434B">
+                <wp:inline distT="0" distB="0" distL="0" distR="0" wp14:anchorId="3A999C79" wp14:editId="7AFA9A72">
                   <wp:extent cx="720000" cy="633600"/>
                   <wp:effectExtent l="0" t="0" r="0" b="1905"/>
-                  <wp:docPr id="9" name="Picture 9"/>
+                  <wp:docPr id="8" name="Picture 8"/>
                   <wp:cNvGraphicFramePr>
                     <a:graphicFrameLocks xmlns:a="http://schemas.openxmlformats.org/drawingml/2006/main" noChangeAspect="1"/>
                   </wp:cNvGraphicFramePr>
@@ -1040,7 +1089,7 @@
                     <a:graphicData uri="http://schemas.openxmlformats.org/drawingml/2006/picture">
                       <pic:pic xmlns:pic="http://schemas.openxmlformats.org/drawingml/2006/picture">
                         <pic:nvPicPr>
-                          <pic:cNvPr id="0" name="Picture 25"/>
+                          <pic:cNvPr id="0" name="Picture 22"/>
                           <pic:cNvPicPr>
                             <a:picLocks noChangeAspect="1" noChangeArrowheads="1"/>
                           </pic:cNvPicPr>
@@ -1085,7 +1134,7 @@
                 <w:lang w:val="en-US"/>
               </w:rPr>
               <w:br/>
-              <w:t>Quantity 3 (</w:t>
+              <w:t>Quantity 2 (</w:t>
             </w:r>
             <w:r>
               <w:rPr>
@@ -1103,10 +1152,23 @@
                 <w:szCs w:val="16"/>
                 <w:lang w:val="en-US"/>
               </w:rPr>
-              <w:t>3)</w:t>
-            </w:r>
+              <w:t>2)</w:t>
+            </w:r>
+          </w:p>
+          <w:p>
+            <w:pPr>
+              <w:jc w:val="center"/>
+              <w:rPr>
+                <w:rFonts w:ascii="Arial" w:hAnsi="Arial" w:cs="Arial"/>
+                <w:sz w:val="16"/>
+                <w:szCs w:val="16"/>
+                <w:lang w:val="en-US"/>
+              </w:rPr>
+            </w:pPr>
           </w:p>
         </w:tc>
+      </w:tr>
+      <w:tr>
         <w:tc>
           <w:tcPr>
             <w:tcW w:w="4505" w:type="dxa"/>
@@ -1130,10 +1192,10 @@
                 <w:lang w:val="en-US"/>
               </w:rPr>
               <w:drawing>
-                <wp:inline distT="0" distB="0" distL="0" distR="0" wp14:anchorId="6166B38C" wp14:editId="68462162">
+                <wp:inline distT="0" distB="0" distL="0" distR="0" wp14:anchorId="1EADE4B7" wp14:editId="46C8434B">
                   <wp:extent cx="720000" cy="633600"/>
                   <wp:effectExtent l="0" t="0" r="0" b="1905"/>
-                  <wp:docPr id="10" name="Picture 10"/>
+                  <wp:docPr id="9" name="Picture 9"/>
                   <wp:cNvGraphicFramePr>
                     <a:graphicFrameLocks xmlns:a="http://schemas.openxmlformats.org/drawingml/2006/main" noChangeAspect="1"/>
                   </wp:cNvGraphicFramePr>
@@ -1141,7 +1203,7 @@
                     <a:graphicData uri="http://schemas.openxmlformats.org/drawingml/2006/picture">
                       <pic:pic xmlns:pic="http://schemas.openxmlformats.org/drawingml/2006/picture">
                         <pic:nvPicPr>
-                          <pic:cNvPr id="0" name="Picture 28"/>
+                          <pic:cNvPr id="0" name="Picture 25"/>
                           <pic:cNvPicPr>
                             <a:picLocks noChangeAspect="1" noChangeArrowheads="1"/>
                           </pic:cNvPicPr>
@@ -1186,7 +1248,7 @@
                 <w:lang w:val="en-US"/>
               </w:rPr>
               <w:br/>
-              <w:t>Quantity 4 (</w:t>
+              <w:t>Quantity 3 (</w:t>
             </w:r>
             <w:r>
               <w:rPr>
@@ -1204,32 +1266,10 @@
                 <w:szCs w:val="16"/>
                 <w:lang w:val="en-US"/>
               </w:rPr>
-              <w:t>4</w:t>
-            </w:r>
-            <w:r>
-              <w:rPr>
-                <w:rFonts w:ascii="Arial" w:hAnsi="Arial" w:cs="Arial"/>
-                <w:sz w:val="16"/>
-                <w:szCs w:val="16"/>
-                <w:lang w:val="en-US"/>
-              </w:rPr>
-              <w:t>)</w:t>
-            </w:r>
-          </w:p>
-          <w:p>
-            <w:pPr>
-              <w:jc w:val="center"/>
-              <w:rPr>
-                <w:rFonts w:ascii="Arial" w:hAnsi="Arial" w:cs="Arial"/>
-                <w:sz w:val="16"/>
-                <w:szCs w:val="16"/>
-                <w:lang w:val="en-US"/>
-              </w:rPr>
-            </w:pPr>
+              <w:t>3)</w:t>
+            </w:r>
           </w:p>
         </w:tc>
-      </w:tr>
-      <w:tr>
         <w:tc>
           <w:tcPr>
             <w:tcW w:w="4505" w:type="dxa"/>
@@ -1253,10 +1293,10 @@
                 <w:lang w:val="en-US"/>
               </w:rPr>
               <w:drawing>
-                <wp:inline distT="0" distB="0" distL="0" distR="0" wp14:anchorId="18528DD7" wp14:editId="30A8C8EB">
+                <wp:inline distT="0" distB="0" distL="0" distR="0" wp14:anchorId="6166B38C" wp14:editId="68462162">
                   <wp:extent cx="720000" cy="633600"/>
                   <wp:effectExtent l="0" t="0" r="0" b="1905"/>
-                  <wp:docPr id="11" name="Picture 11"/>
+                  <wp:docPr id="10" name="Picture 10"/>
                   <wp:cNvGraphicFramePr>
                     <a:graphicFrameLocks xmlns:a="http://schemas.openxmlformats.org/drawingml/2006/main" noChangeAspect="1"/>
                   </wp:cNvGraphicFramePr>
@@ -1264,7 +1304,7 @@
                     <a:graphicData uri="http://schemas.openxmlformats.org/drawingml/2006/picture">
                       <pic:pic xmlns:pic="http://schemas.openxmlformats.org/drawingml/2006/picture">
                         <pic:nvPicPr>
-                          <pic:cNvPr id="0" name="Picture 31"/>
+                          <pic:cNvPr id="0" name="Picture 28"/>
                           <pic:cNvPicPr>
                             <a:picLocks noChangeAspect="1" noChangeArrowheads="1"/>
                           </pic:cNvPicPr>
@@ -1309,7 +1349,7 @@
                 <w:lang w:val="en-US"/>
               </w:rPr>
               <w:br/>
-              <w:t>Quantity 5 (</w:t>
+              <w:t>Quantity 4 (</w:t>
             </w:r>
             <w:r>
               <w:rPr>
@@ -1327,10 +1367,32 @@
                 <w:szCs w:val="16"/>
                 <w:lang w:val="en-US"/>
               </w:rPr>
-              <w:t>5)</w:t>
-            </w:r>
+              <w:t>4</w:t>
+            </w:r>
+            <w:r>
+              <w:rPr>
+                <w:rFonts w:ascii="Arial" w:hAnsi="Arial" w:cs="Arial"/>
+                <w:sz w:val="16"/>
+                <w:szCs w:val="16"/>
+                <w:lang w:val="en-US"/>
+              </w:rPr>
+              <w:t>)</w:t>
+            </w:r>
+          </w:p>
+          <w:p>
+            <w:pPr>
+              <w:jc w:val="center"/>
+              <w:rPr>
+                <w:rFonts w:ascii="Arial" w:hAnsi="Arial" w:cs="Arial"/>
+                <w:sz w:val="16"/>
+                <w:szCs w:val="16"/>
+                <w:lang w:val="en-US"/>
+              </w:rPr>
+            </w:pPr>
           </w:p>
         </w:tc>
+      </w:tr>
+      <w:tr>
         <w:tc>
           <w:tcPr>
             <w:tcW w:w="4505" w:type="dxa"/>
@@ -1354,10 +1416,10 @@
                 <w:lang w:val="en-US"/>
               </w:rPr>
               <w:drawing>
-                <wp:inline distT="0" distB="0" distL="0" distR="0" wp14:anchorId="0572375E" wp14:editId="2E6A10E6">
+                <wp:inline distT="0" distB="0" distL="0" distR="0" wp14:anchorId="18528DD7" wp14:editId="30A8C8EB">
                   <wp:extent cx="720000" cy="633600"/>
                   <wp:effectExtent l="0" t="0" r="0" b="1905"/>
-                  <wp:docPr id="12" name="Picture 12"/>
+                  <wp:docPr id="11" name="Picture 11"/>
                   <wp:cNvGraphicFramePr>
                     <a:graphicFrameLocks xmlns:a="http://schemas.openxmlformats.org/drawingml/2006/main" noChangeAspect="1"/>
                   </wp:cNvGraphicFramePr>
@@ -1365,7 +1427,7 @@
                     <a:graphicData uri="http://schemas.openxmlformats.org/drawingml/2006/picture">
                       <pic:pic xmlns:pic="http://schemas.openxmlformats.org/drawingml/2006/picture">
                         <pic:nvPicPr>
-                          <pic:cNvPr id="0" name="Picture 34"/>
+                          <pic:cNvPr id="0" name="Picture 31"/>
                           <pic:cNvPicPr>
                             <a:picLocks noChangeAspect="1" noChangeArrowheads="1"/>
                           </pic:cNvPicPr>
@@ -1410,7 +1472,7 @@
                 <w:lang w:val="en-US"/>
               </w:rPr>
               <w:br/>
-              <w:t>Quantity 6 (</w:t>
+              <w:t>Quantity 5 (</w:t>
             </w:r>
             <w:r>
               <w:rPr>
@@ -1428,26 +1490,10 @@
                 <w:szCs w:val="16"/>
                 <w:lang w:val="en-US"/>
               </w:rPr>
-              <w:t>6)</w:t>
-            </w:r>
-          </w:p>
-          <w:p>
-            <w:pPr>
-              <w:jc w:val="center"/>
-              <w:rPr>
-                <w:rFonts w:ascii="Arial" w:hAnsi="Arial" w:cs="Arial"/>
-                <w:sz w:val="16"/>
-                <w:szCs w:val="16"/>
-                <w:lang w:val="en-US"/>
-              </w:rPr>
-            </w:pPr>
+              <w:t>5)</w:t>
+            </w:r>
           </w:p>
         </w:tc>
-      </w:tr>
-      <w:tr>
-        <w:trPr>
-          <w:trHeight w:val="1275"/>
-        </w:trPr>
         <w:tc>
           <w:tcPr>
             <w:tcW w:w="4505" w:type="dxa"/>
@@ -1471,10 +1517,10 @@
                 <w:lang w:val="en-US"/>
               </w:rPr>
               <w:drawing>
-                <wp:inline distT="0" distB="0" distL="0" distR="0" wp14:anchorId="5874651F" wp14:editId="4E7F51A7">
+                <wp:inline distT="0" distB="0" distL="0" distR="0" wp14:anchorId="0572375E" wp14:editId="2E6A10E6">
                   <wp:extent cx="720000" cy="633600"/>
                   <wp:effectExtent l="0" t="0" r="0" b="1905"/>
-                  <wp:docPr id="13" name="Picture 13"/>
+                  <wp:docPr id="12" name="Picture 12"/>
                   <wp:cNvGraphicFramePr>
                     <a:graphicFrameLocks xmlns:a="http://schemas.openxmlformats.org/drawingml/2006/main" noChangeAspect="1"/>
                   </wp:cNvGraphicFramePr>
@@ -1482,7 +1528,7 @@
                     <a:graphicData uri="http://schemas.openxmlformats.org/drawingml/2006/picture">
                       <pic:pic xmlns:pic="http://schemas.openxmlformats.org/drawingml/2006/picture">
                         <pic:nvPicPr>
-                          <pic:cNvPr id="0" name="Picture 37"/>
+                          <pic:cNvPr id="0" name="Picture 34"/>
                           <pic:cNvPicPr>
                             <a:picLocks noChangeAspect="1" noChangeArrowheads="1"/>
                           </pic:cNvPicPr>
@@ -1527,7 +1573,7 @@
                 <w:lang w:val="en-US"/>
               </w:rPr>
               <w:br/>
-              <w:t>Quantity 7 (</w:t>
+              <w:t>Quantity 6 (</w:t>
             </w:r>
             <w:r>
               <w:rPr>
@@ -1545,10 +1591,26 @@
                 <w:szCs w:val="16"/>
                 <w:lang w:val="en-US"/>
               </w:rPr>
-              <w:t>7)</w:t>
-            </w:r>
+              <w:t>6)</w:t>
+            </w:r>
+          </w:p>
+          <w:p>
+            <w:pPr>
+              <w:jc w:val="center"/>
+              <w:rPr>
+                <w:rFonts w:ascii="Arial" w:hAnsi="Arial" w:cs="Arial"/>
+                <w:sz w:val="16"/>
+                <w:szCs w:val="16"/>
+                <w:lang w:val="en-US"/>
+              </w:rPr>
+            </w:pPr>
           </w:p>
         </w:tc>
+      </w:tr>
+      <w:tr>
+        <w:trPr>
+          <w:trHeight w:val="1275"/>
+        </w:trPr>
         <w:tc>
           <w:tcPr>
             <w:tcW w:w="4505" w:type="dxa"/>
@@ -1572,10 +1634,10 @@
                 <w:lang w:val="en-US"/>
               </w:rPr>
               <w:drawing>
-                <wp:inline distT="0" distB="0" distL="0" distR="0" wp14:anchorId="103C4F92" wp14:editId="3977022E">
+                <wp:inline distT="0" distB="0" distL="0" distR="0" wp14:anchorId="5874651F" wp14:editId="4E7F51A7">
                   <wp:extent cx="720000" cy="633600"/>
                   <wp:effectExtent l="0" t="0" r="0" b="1905"/>
-                  <wp:docPr id="14" name="Picture 14"/>
+                  <wp:docPr id="13" name="Picture 13"/>
                   <wp:cNvGraphicFramePr>
                     <a:graphicFrameLocks xmlns:a="http://schemas.openxmlformats.org/drawingml/2006/main" noChangeAspect="1"/>
                   </wp:cNvGraphicFramePr>
@@ -1583,7 +1645,7 @@
                     <a:graphicData uri="http://schemas.openxmlformats.org/drawingml/2006/picture">
                       <pic:pic xmlns:pic="http://schemas.openxmlformats.org/drawingml/2006/picture">
                         <pic:nvPicPr>
-                          <pic:cNvPr id="0" name="Picture 40"/>
+                          <pic:cNvPr id="0" name="Picture 37"/>
                           <pic:cNvPicPr>
                             <a:picLocks noChangeAspect="1" noChangeArrowheads="1"/>
                           </pic:cNvPicPr>
@@ -1628,7 +1690,7 @@
                 <w:lang w:val="en-US"/>
               </w:rPr>
               <w:br/>
-              <w:t>Quantity 8 (</w:t>
+              <w:t>Quantity 7 (</w:t>
             </w:r>
             <w:r>
               <w:rPr>
@@ -1646,26 +1708,10 @@
                 <w:szCs w:val="16"/>
                 <w:lang w:val="en-US"/>
               </w:rPr>
-              <w:t>8)</w:t>
-            </w:r>
-          </w:p>
-          <w:p>
-            <w:pPr>
-              <w:jc w:val="center"/>
-              <w:rPr>
-                <w:rFonts w:ascii="Arial" w:hAnsi="Arial" w:cs="Arial"/>
-                <w:sz w:val="16"/>
-                <w:szCs w:val="16"/>
-                <w:lang w:val="en-US"/>
-              </w:rPr>
-            </w:pPr>
+              <w:t>7)</w:t>
+            </w:r>
           </w:p>
         </w:tc>
-      </w:tr>
-      <w:tr>
-        <w:trPr>
-          <w:trHeight w:val="311"/>
-        </w:trPr>
         <w:tc>
           <w:tcPr>
             <w:tcW w:w="4505" w:type="dxa"/>
@@ -1689,10 +1735,10 @@
                 <w:lang w:val="en-US"/>
               </w:rPr>
               <w:drawing>
-                <wp:inline distT="0" distB="0" distL="0" distR="0" wp14:anchorId="6745D0EA" wp14:editId="634A41AF">
+                <wp:inline distT="0" distB="0" distL="0" distR="0" wp14:anchorId="103C4F92" wp14:editId="3977022E">
                   <wp:extent cx="720000" cy="633600"/>
                   <wp:effectExtent l="0" t="0" r="0" b="1905"/>
-                  <wp:docPr id="15" name="Picture 15"/>
+                  <wp:docPr id="14" name="Picture 14"/>
                   <wp:cNvGraphicFramePr>
                     <a:graphicFrameLocks xmlns:a="http://schemas.openxmlformats.org/drawingml/2006/main" noChangeAspect="1"/>
                   </wp:cNvGraphicFramePr>
@@ -1700,7 +1746,7 @@
                     <a:graphicData uri="http://schemas.openxmlformats.org/drawingml/2006/picture">
                       <pic:pic xmlns:pic="http://schemas.openxmlformats.org/drawingml/2006/picture">
                         <pic:nvPicPr>
-                          <pic:cNvPr id="0" name="Picture 43"/>
+                          <pic:cNvPr id="0" name="Picture 40"/>
                           <pic:cNvPicPr>
                             <a:picLocks noChangeAspect="1" noChangeArrowheads="1"/>
                           </pic:cNvPicPr>
@@ -1745,6 +1791,123 @@
                 <w:lang w:val="en-US"/>
               </w:rPr>
               <w:br/>
+              <w:t>Quantity 8 (</w:t>
+            </w:r>
+            <w:r>
+              <w:rPr>
+                <w:rFonts w:ascii="Arial" w:hAnsi="Arial" w:cs="Arial"/>
+                <w:sz w:val="16"/>
+                <w:szCs w:val="16"/>
+                <w:lang w:val="en-US"/>
+              </w:rPr>
+              <w:t>*</w:t>
+            </w:r>
+            <w:r>
+              <w:rPr>
+                <w:rFonts w:ascii="Arial" w:hAnsi="Arial" w:cs="Arial"/>
+                <w:sz w:val="16"/>
+                <w:szCs w:val="16"/>
+                <w:lang w:val="en-US"/>
+              </w:rPr>
+              <w:t>8)</w:t>
+            </w:r>
+          </w:p>
+          <w:p>
+            <w:pPr>
+              <w:jc w:val="center"/>
+              <w:rPr>
+                <w:rFonts w:ascii="Arial" w:hAnsi="Arial" w:cs="Arial"/>
+                <w:sz w:val="16"/>
+                <w:szCs w:val="16"/>
+                <w:lang w:val="en-US"/>
+              </w:rPr>
+            </w:pPr>
+          </w:p>
+        </w:tc>
+      </w:tr>
+      <w:tr>
+        <w:trPr>
+          <w:trHeight w:val="311"/>
+        </w:trPr>
+        <w:tc>
+          <w:tcPr>
+            <w:tcW w:w="4505" w:type="dxa"/>
+          </w:tcPr>
+          <w:p>
+            <w:pPr>
+              <w:jc w:val="center"/>
+              <w:rPr>
+                <w:rFonts w:ascii="Arial" w:hAnsi="Arial" w:cs="Arial"/>
+                <w:sz w:val="16"/>
+                <w:szCs w:val="16"/>
+                <w:lang w:val="en-US"/>
+              </w:rPr>
+            </w:pPr>
+            <w:r>
+              <w:rPr>
+                <w:rFonts w:ascii="Arial" w:hAnsi="Arial" w:cs="Arial"/>
+                <w:noProof/>
+                <w:sz w:val="16"/>
+                <w:szCs w:val="16"/>
+                <w:lang w:val="en-US"/>
+              </w:rPr>
+              <w:drawing>
+                <wp:inline distT="0" distB="0" distL="0" distR="0" wp14:anchorId="6745D0EA" wp14:editId="634A41AF">
+                  <wp:extent cx="720000" cy="633600"/>
+                  <wp:effectExtent l="0" t="0" r="0" b="1905"/>
+                  <wp:docPr id="15" name="Picture 15"/>
+                  <wp:cNvGraphicFramePr>
+                    <a:graphicFrameLocks xmlns:a="http://schemas.openxmlformats.org/drawingml/2006/main" noChangeAspect="1"/>
+                  </wp:cNvGraphicFramePr>
+                  <a:graphic xmlns:a="http://schemas.openxmlformats.org/drawingml/2006/main">
+                    <a:graphicData uri="http://schemas.openxmlformats.org/drawingml/2006/picture">
+                      <pic:pic xmlns:pic="http://schemas.openxmlformats.org/drawingml/2006/picture">
+                        <pic:nvPicPr>
+                          <pic:cNvPr id="0" name="Picture 43"/>
+                          <pic:cNvPicPr>
+                            <a:picLocks noChangeAspect="1" noChangeArrowheads="1"/>
+                          </pic:cNvPicPr>
+                        </pic:nvPicPr>
+                        <pic:blipFill>
+                          <a:blip r:embed="rId19">
+                            <a:extLst>
+                              <a:ext uri="{28A0092B-C50C-407E-A947-70E740481C1C}">
+                                <a14:useLocalDpi xmlns:a14="http://schemas.microsoft.com/office/drawing/2010/main" val="0"/>
+                              </a:ext>
+                            </a:extLst>
+                          </a:blip>
+                          <a:srcRect/>
+                          <a:stretch>
+                            <a:fillRect/>
+                          </a:stretch>
+                        </pic:blipFill>
+                        <pic:spPr bwMode="auto">
+                          <a:xfrm>
+                            <a:off x="0" y="0"/>
+                            <a:ext cx="720000" cy="633600"/>
+                          </a:xfrm>
+                          <a:prstGeom prst="rect">
+                            <a:avLst/>
+                          </a:prstGeom>
+                          <a:noFill/>
+                          <a:ln>
+                            <a:noFill/>
+                          </a:ln>
+                        </pic:spPr>
+                      </pic:pic>
+                    </a:graphicData>
+                  </a:graphic>
+                </wp:inline>
+              </w:drawing>
+            </w:r>
+            <w:r>
+              <w:rPr>
+                <w:rFonts w:ascii="Arial" w:hAnsi="Arial" w:cs="Arial"/>
+                <w:sz w:val="16"/>
+                <w:szCs w:val="16"/>
+                <w:lang w:val="en-US"/>
+              </w:rPr>
+              <w:br/>
               <w:t>Quantity 9 (</w:t>
             </w:r>
             <w:r>
@@ -1807,7 +1970,7 @@
                           </pic:cNvPicPr>
                         </pic:nvPicPr>
                         <pic:blipFill>
-                          <a:blip r:embed="rId19">
+                          <a:blip r:embed="rId20">
                             <a:extLst>
                               <a:ext uri="{28A0092B-C50C-407E-A947-70E740481C1C}">
                                 <a14:useLocalDpi xmlns:a14="http://schemas.microsoft.com/office/drawing/2010/main" val="0"/>
@@ -1899,6 +2062,8 @@
                 <w:lang w:val="en-US"/>
               </w:rPr>
             </w:pPr>
+            <w:bookmarkStart w:id="0" w:name="_GoBack"/>
+            <w:bookmarkEnd w:id="0"/>
           </w:p>
         </w:tc>
       </w:tr>
@@ -1925,6 +2090,7 @@
                 <w:szCs w:val="16"/>
                 <w:lang w:val="en-US"/>
               </w:rPr>
+              <w:lastRenderedPageBreak/>
               <w:drawing>
                 <wp:inline distT="0" distB="0" distL="0" distR="0" wp14:anchorId="673550AA" wp14:editId="22DB9F36">
                   <wp:extent cx="2257200" cy="633600"/>
@@ -1943,7 +2109,7 @@
                           </pic:cNvPicPr>
                         </pic:nvPicPr>
                         <pic:blipFill>
-                          <a:blip r:embed="rId20">
+                          <a:blip r:embed="rId21">
                             <a:extLst>
                               <a:ext uri="{28A0092B-C50C-407E-A947-70E740481C1C}">
                                 <a14:useLocalDpi xmlns:a14="http://schemas.microsoft.com/office/drawing/2010/main" val="0"/>
@@ -2080,7 +2246,7 @@
                           </pic:cNvPicPr>
                         </pic:nvPicPr>
                         <pic:blipFill>
-                          <a:blip r:embed="rId21">
+                          <a:blip r:embed="rId22">
                             <a:extLst>
                               <a:ext uri="{28A0092B-C50C-407E-A947-70E740481C1C}">
                                 <a14:useLocalDpi xmlns:a14="http://schemas.microsoft.com/office/drawing/2010/main" val="0"/>

</xml_diff>

<commit_message>
Added support for package scanning and started implementation of USB scale integration
</commit_message>
<xml_diff>
--- a/Doc/Barcode Cheat Sheet.docx
+++ b/Doc/Barcode Cheat Sheet.docx
@@ -167,28 +167,81 @@
                 <w:lang w:val="fr-CA"/>
               </w:rPr>
             </w:pPr>
-          </w:p>
-          <w:p>
-            <w:pPr>
-              <w:jc w:val="center"/>
-              <w:rPr>
-                <w:rFonts w:ascii="Arial" w:hAnsi="Arial" w:cs="Arial"/>
-                <w:sz w:val="16"/>
-                <w:szCs w:val="16"/>
-                <w:lang w:val="fr-CA"/>
-              </w:rPr>
-            </w:pPr>
-          </w:p>
-          <w:p>
-            <w:pPr>
-              <w:jc w:val="center"/>
-              <w:rPr>
-                <w:rFonts w:ascii="Arial" w:hAnsi="Arial" w:cs="Arial"/>
-                <w:sz w:val="16"/>
-                <w:szCs w:val="16"/>
-                <w:lang w:val="fr-CA"/>
-              </w:rPr>
-            </w:pPr>
+            <w:r>
+              <w:rPr>
+                <w:rFonts w:ascii="Helvetica" w:hAnsi="Helvetica" w:cs="Helvetica"/>
+                <w:noProof/>
+                <w:lang w:val="en-US"/>
+              </w:rPr>
+              <w:drawing>
+                <wp:inline distT="0" distB="0" distL="0" distR="0" wp14:anchorId="0E8813D9" wp14:editId="3EDCFB18">
+                  <wp:extent cx="860400" cy="633600"/>
+                  <wp:effectExtent l="0" t="0" r="3810" b="1905"/>
+                  <wp:docPr id="22" name="Picture 22"/>
+                  <wp:cNvGraphicFramePr>
+                    <a:graphicFrameLocks xmlns:a="http://schemas.openxmlformats.org/drawingml/2006/main" noChangeAspect="1"/>
+                  </wp:cNvGraphicFramePr>
+                  <a:graphic xmlns:a="http://schemas.openxmlformats.org/drawingml/2006/main">
+                    <a:graphicData uri="http://schemas.openxmlformats.org/drawingml/2006/picture">
+                      <pic:pic xmlns:pic="http://schemas.openxmlformats.org/drawingml/2006/picture">
+                        <pic:nvPicPr>
+                          <pic:cNvPr id="0" name="Picture 1"/>
+                          <pic:cNvPicPr>
+                            <a:picLocks noChangeAspect="1" noChangeArrowheads="1"/>
+                          </pic:cNvPicPr>
+                        </pic:nvPicPr>
+                        <pic:blipFill>
+                          <a:blip r:embed="rId5">
+                            <a:extLst>
+                              <a:ext uri="{28A0092B-C50C-407E-A947-70E740481C1C}">
+                                <a14:useLocalDpi xmlns:a14="http://schemas.microsoft.com/office/drawing/2010/main" val="0"/>
+                              </a:ext>
+                            </a:extLst>
+                          </a:blip>
+                          <a:srcRect/>
+                          <a:stretch>
+                            <a:fillRect/>
+                          </a:stretch>
+                        </pic:blipFill>
+                        <pic:spPr bwMode="auto">
+                          <a:xfrm>
+                            <a:off x="0" y="0"/>
+                            <a:ext cx="860400" cy="633600"/>
+                          </a:xfrm>
+                          <a:prstGeom prst="rect">
+                            <a:avLst/>
+                          </a:prstGeom>
+                          <a:noFill/>
+                          <a:ln>
+                            <a:noFill/>
+                          </a:ln>
+                        </pic:spPr>
+                      </pic:pic>
+                    </a:graphicData>
+                  </a:graphic>
+                </wp:inline>
+              </w:drawing>
+            </w:r>
+          </w:p>
+          <w:p>
+            <w:pPr>
+              <w:jc w:val="center"/>
+              <w:rPr>
+                <w:rFonts w:ascii="Arial" w:hAnsi="Arial" w:cs="Arial"/>
+                <w:sz w:val="16"/>
+                <w:szCs w:val="16"/>
+                <w:lang w:val="fr-CA"/>
+              </w:rPr>
+            </w:pPr>
+            <w:r>
+              <w:rPr>
+                <w:rFonts w:ascii="Arial" w:hAnsi="Arial" w:cs="Arial"/>
+                <w:sz w:val="16"/>
+                <w:szCs w:val="16"/>
+                <w:lang w:val="fr-CA"/>
+              </w:rPr>
+              <w:t>Package Complete (*PC)</w:t>
+            </w:r>
           </w:p>
         </w:tc>
       </w:tr>
@@ -233,7 +286,7 @@
                           </pic:cNvPicPr>
                         </pic:nvPicPr>
                         <pic:blipFill>
-                          <a:blip r:embed="rId5">
+                          <a:blip r:embed="rId6">
                             <a:extLst>
                               <a:ext uri="{28A0092B-C50C-407E-A947-70E740481C1C}">
                                 <a14:useLocalDpi xmlns:a14="http://schemas.microsoft.com/office/drawing/2010/main" val="0"/>
@@ -336,7 +389,7 @@
                           </pic:cNvPicPr>
                         </pic:nvPicPr>
                         <pic:blipFill>
-                          <a:blip r:embed="rId6">
+                          <a:blip r:embed="rId7">
                             <a:extLst>
                               <a:ext uri="{28A0092B-C50C-407E-A947-70E740481C1C}">
                                 <a14:useLocalDpi xmlns:a14="http://schemas.microsoft.com/office/drawing/2010/main" val="0"/>
@@ -485,115 +538,6 @@
                       <pic:pic xmlns:pic="http://schemas.openxmlformats.org/drawingml/2006/picture">
                         <pic:nvPicPr>
                           <pic:cNvPr id="0" name="Picture 7"/>
-                          <pic:cNvPicPr>
-                            <a:picLocks noChangeAspect="1" noChangeArrowheads="1"/>
-                          </pic:cNvPicPr>
-                        </pic:nvPicPr>
-                        <pic:blipFill>
-                          <a:blip r:embed="rId7">
-                            <a:extLst>
-                              <a:ext uri="{28A0092B-C50C-407E-A947-70E740481C1C}">
-                                <a14:useLocalDpi xmlns:a14="http://schemas.microsoft.com/office/drawing/2010/main" val="0"/>
-                              </a:ext>
-                            </a:extLst>
-                          </a:blip>
-                          <a:srcRect/>
-                          <a:stretch>
-                            <a:fillRect/>
-                          </a:stretch>
-                        </pic:blipFill>
-                        <pic:spPr bwMode="auto">
-                          <a:xfrm>
-                            <a:off x="0" y="0"/>
-                            <a:ext cx="720000" cy="633600"/>
-                          </a:xfrm>
-                          <a:prstGeom prst="rect">
-                            <a:avLst/>
-                          </a:prstGeom>
-                          <a:noFill/>
-                          <a:ln>
-                            <a:noFill/>
-                          </a:ln>
-                        </pic:spPr>
-                      </pic:pic>
-                    </a:graphicData>
-                  </a:graphic>
-                </wp:inline>
-              </w:drawing>
-            </w:r>
-            <w:r>
-              <w:rPr>
-                <w:rFonts w:ascii="Arial" w:hAnsi="Arial" w:cs="Arial"/>
-                <w:sz w:val="16"/>
-                <w:szCs w:val="16"/>
-                <w:lang w:val="fr-CA"/>
-              </w:rPr>
-              <w:br/>
-            </w:r>
-            <w:r>
-              <w:rPr>
-                <w:rFonts w:ascii="Arial" w:hAnsi="Arial" w:cs="Arial"/>
-                <w:sz w:val="16"/>
-                <w:szCs w:val="16"/>
-                <w:lang w:val="fr-CA"/>
-              </w:rPr>
-              <w:t>Add Mode (</w:t>
-            </w:r>
-            <w:r>
-              <w:rPr>
-                <w:rFonts w:ascii="Arial" w:hAnsi="Arial" w:cs="Arial"/>
-                <w:sz w:val="16"/>
-                <w:szCs w:val="16"/>
-                <w:lang w:val="fr-CA"/>
-              </w:rPr>
-              <w:t>*</w:t>
-            </w:r>
-            <w:r>
-              <w:rPr>
-                <w:rFonts w:ascii="Arial" w:hAnsi="Arial" w:cs="Arial"/>
-                <w:sz w:val="16"/>
-                <w:szCs w:val="16"/>
-                <w:lang w:val="fr-CA"/>
-              </w:rPr>
-              <w:t>A)</w:t>
-            </w:r>
-          </w:p>
-        </w:tc>
-        <w:tc>
-          <w:tcPr>
-            <w:tcW w:w="4505" w:type="dxa"/>
-          </w:tcPr>
-          <w:p>
-            <w:pPr>
-              <w:jc w:val="center"/>
-              <w:rPr>
-                <w:rFonts w:ascii="Arial" w:hAnsi="Arial" w:cs="Arial"/>
-                <w:sz w:val="16"/>
-                <w:szCs w:val="16"/>
-                <w:lang w:val="fr-CA"/>
-              </w:rPr>
-            </w:pPr>
-            <w:r>
-              <w:rPr>
-                <w:rFonts w:ascii="Arial" w:hAnsi="Arial" w:cs="Arial"/>
-                <w:noProof/>
-                <w:sz w:val="16"/>
-                <w:szCs w:val="16"/>
-                <w:lang w:val="en-US"/>
-              </w:rPr>
-              <w:drawing>
-                <wp:inline distT="0" distB="0" distL="0" distR="0" wp14:anchorId="2FE60E7E" wp14:editId="4563AD88">
-                  <wp:extent cx="720000" cy="633600"/>
-                  <wp:effectExtent l="0" t="0" r="0" b="1905"/>
-                  <wp:docPr id="4" name="Picture 4"/>
-                  <wp:cNvGraphicFramePr>
-                    <a:graphicFrameLocks xmlns:a="http://schemas.openxmlformats.org/drawingml/2006/main" noChangeAspect="1"/>
-                  </wp:cNvGraphicFramePr>
-                  <a:graphic xmlns:a="http://schemas.openxmlformats.org/drawingml/2006/main">
-                    <a:graphicData uri="http://schemas.openxmlformats.org/drawingml/2006/picture">
-                      <pic:pic xmlns:pic="http://schemas.openxmlformats.org/drawingml/2006/picture">
-                        <pic:nvPicPr>
-                          <pic:cNvPr id="0" name="Picture 10"/>
                           <pic:cNvPicPr>
                             <a:picLocks noChangeAspect="1" noChangeArrowheads="1"/>
                           </pic:cNvPicPr>
@@ -638,7 +582,15 @@
                 <w:lang w:val="fr-CA"/>
               </w:rPr>
               <w:br/>
-              <w:t>Remove Mode (</w:t>
+            </w:r>
+            <w:r>
+              <w:rPr>
+                <w:rFonts w:ascii="Arial" w:hAnsi="Arial" w:cs="Arial"/>
+                <w:sz w:val="16"/>
+                <w:szCs w:val="16"/>
+                <w:lang w:val="fr-CA"/>
+              </w:rPr>
+              <w:t>Add Mode (</w:t>
             </w:r>
             <w:r>
               <w:rPr>
@@ -656,34 +608,10 @@
                 <w:szCs w:val="16"/>
                 <w:lang w:val="fr-CA"/>
               </w:rPr>
-              <w:t>R)</w:t>
-            </w:r>
-          </w:p>
-          <w:p>
-            <w:pPr>
-              <w:jc w:val="center"/>
-              <w:rPr>
-                <w:rFonts w:ascii="Arial" w:hAnsi="Arial" w:cs="Arial"/>
-                <w:sz w:val="16"/>
-                <w:szCs w:val="16"/>
-                <w:lang w:val="fr-CA"/>
-              </w:rPr>
-            </w:pPr>
-          </w:p>
-          <w:p>
-            <w:pPr>
-              <w:jc w:val="center"/>
-              <w:rPr>
-                <w:rFonts w:ascii="Arial" w:hAnsi="Arial" w:cs="Arial"/>
-                <w:sz w:val="16"/>
-                <w:szCs w:val="16"/>
-                <w:lang w:val="fr-CA"/>
-              </w:rPr>
-            </w:pPr>
+              <w:t>A)</w:t>
+            </w:r>
           </w:p>
         </w:tc>
-      </w:tr>
-      <w:tr>
         <w:tc>
           <w:tcPr>
             <w:tcW w:w="4505" w:type="dxa"/>
@@ -695,7 +623,7 @@
                 <w:rFonts w:ascii="Arial" w:hAnsi="Arial" w:cs="Arial"/>
                 <w:sz w:val="16"/>
                 <w:szCs w:val="16"/>
-                <w:lang w:val="en-US"/>
+                <w:lang w:val="fr-CA"/>
               </w:rPr>
             </w:pPr>
             <w:r>
@@ -707,10 +635,10 @@
                 <w:lang w:val="en-US"/>
               </w:rPr>
               <w:drawing>
-                <wp:inline distT="0" distB="0" distL="0" distR="0" wp14:anchorId="55D17795" wp14:editId="04A90E48">
+                <wp:inline distT="0" distB="0" distL="0" distR="0" wp14:anchorId="2FE60E7E" wp14:editId="4563AD88">
                   <wp:extent cx="720000" cy="633600"/>
                   <wp:effectExtent l="0" t="0" r="0" b="1905"/>
-                  <wp:docPr id="5" name="Picture 5"/>
+                  <wp:docPr id="4" name="Picture 4"/>
                   <wp:cNvGraphicFramePr>
                     <a:graphicFrameLocks xmlns:a="http://schemas.openxmlformats.org/drawingml/2006/main" noChangeAspect="1"/>
                   </wp:cNvGraphicFramePr>
@@ -718,7 +646,7 @@
                     <a:graphicData uri="http://schemas.openxmlformats.org/drawingml/2006/picture">
                       <pic:pic xmlns:pic="http://schemas.openxmlformats.org/drawingml/2006/picture">
                         <pic:nvPicPr>
-                          <pic:cNvPr id="0" name="Picture 13"/>
+                          <pic:cNvPr id="0" name="Picture 10"/>
                           <pic:cNvPicPr>
                             <a:picLocks noChangeAspect="1" noChangeArrowheads="1"/>
                           </pic:cNvPicPr>
@@ -760,17 +688,17 @@
                 <w:rFonts w:ascii="Arial" w:hAnsi="Arial" w:cs="Arial"/>
                 <w:sz w:val="16"/>
                 <w:szCs w:val="16"/>
-                <w:lang w:val="en-US"/>
+                <w:lang w:val="fr-CA"/>
               </w:rPr>
               <w:br/>
-              <w:t>Item Barcode Scan Mode (</w:t>
-            </w:r>
-            <w:r>
-              <w:rPr>
-                <w:rFonts w:ascii="Arial" w:hAnsi="Arial" w:cs="Arial"/>
-                <w:sz w:val="16"/>
-                <w:szCs w:val="16"/>
-                <w:lang w:val="en-US"/>
+              <w:t>Remove Mode (</w:t>
+            </w:r>
+            <w:r>
+              <w:rPr>
+                <w:rFonts w:ascii="Arial" w:hAnsi="Arial" w:cs="Arial"/>
+                <w:sz w:val="16"/>
+                <w:szCs w:val="16"/>
+                <w:lang w:val="fr-CA"/>
               </w:rPr>
               <w:t>*</w:t>
             </w:r>
@@ -779,12 +707,36 @@
                 <w:rFonts w:ascii="Arial" w:hAnsi="Arial" w:cs="Arial"/>
                 <w:sz w:val="16"/>
                 <w:szCs w:val="16"/>
-                <w:lang w:val="en-US"/>
-              </w:rPr>
-              <w:t>I)</w:t>
-            </w:r>
+                <w:lang w:val="fr-CA"/>
+              </w:rPr>
+              <w:t>R)</w:t>
+            </w:r>
+          </w:p>
+          <w:p>
+            <w:pPr>
+              <w:jc w:val="center"/>
+              <w:rPr>
+                <w:rFonts w:ascii="Arial" w:hAnsi="Arial" w:cs="Arial"/>
+                <w:sz w:val="16"/>
+                <w:szCs w:val="16"/>
+                <w:lang w:val="fr-CA"/>
+              </w:rPr>
+            </w:pPr>
+          </w:p>
+          <w:p>
+            <w:pPr>
+              <w:jc w:val="center"/>
+              <w:rPr>
+                <w:rFonts w:ascii="Arial" w:hAnsi="Arial" w:cs="Arial"/>
+                <w:sz w:val="16"/>
+                <w:szCs w:val="16"/>
+                <w:lang w:val="fr-CA"/>
+              </w:rPr>
+            </w:pPr>
           </w:p>
         </w:tc>
+      </w:tr>
+      <w:tr>
         <w:tc>
           <w:tcPr>
             <w:tcW w:w="4505" w:type="dxa"/>
@@ -808,10 +760,10 @@
                 <w:lang w:val="en-US"/>
               </w:rPr>
               <w:drawing>
-                <wp:inline distT="0" distB="0" distL="0" distR="0" wp14:anchorId="56E3B40A" wp14:editId="1BB66820">
+                <wp:inline distT="0" distB="0" distL="0" distR="0" wp14:anchorId="55D17795" wp14:editId="04A90E48">
                   <wp:extent cx="720000" cy="633600"/>
                   <wp:effectExtent l="0" t="0" r="0" b="1905"/>
-                  <wp:docPr id="6" name="Picture 6"/>
+                  <wp:docPr id="5" name="Picture 5"/>
                   <wp:cNvGraphicFramePr>
                     <a:graphicFrameLocks xmlns:a="http://schemas.openxmlformats.org/drawingml/2006/main" noChangeAspect="1"/>
                   </wp:cNvGraphicFramePr>
@@ -819,7 +771,7 @@
                     <a:graphicData uri="http://schemas.openxmlformats.org/drawingml/2006/picture">
                       <pic:pic xmlns:pic="http://schemas.openxmlformats.org/drawingml/2006/picture">
                         <pic:nvPicPr>
-                          <pic:cNvPr id="0" name="Picture 16"/>
+                          <pic:cNvPr id="0" name="Picture 13"/>
                           <pic:cNvPicPr>
                             <a:picLocks noChangeAspect="1" noChangeArrowheads="1"/>
                           </pic:cNvPicPr>
@@ -864,7 +816,7 @@
                 <w:lang w:val="en-US"/>
               </w:rPr>
               <w:br/>
-              <w:t>Lot/Serial Scan Mode (</w:t>
+              <w:t>Item Barcode Scan Mode (</w:t>
             </w:r>
             <w:r>
               <w:rPr>
@@ -882,12 +834,10 @@
                 <w:szCs w:val="16"/>
                 <w:lang w:val="en-US"/>
               </w:rPr>
-              <w:t>S)</w:t>
+              <w:t>I)</w:t>
             </w:r>
           </w:p>
         </w:tc>
-      </w:tr>
-      <w:tr>
         <w:tc>
           <w:tcPr>
             <w:tcW w:w="4505" w:type="dxa"/>
@@ -902,39 +852,6 @@
                 <w:lang w:val="en-US"/>
               </w:rPr>
             </w:pPr>
-          </w:p>
-          <w:p>
-            <w:pPr>
-              <w:jc w:val="center"/>
-              <w:rPr>
-                <w:rFonts w:ascii="Arial" w:hAnsi="Arial" w:cs="Arial"/>
-                <w:sz w:val="16"/>
-                <w:szCs w:val="16"/>
-                <w:lang w:val="en-US"/>
-              </w:rPr>
-            </w:pPr>
-          </w:p>
-          <w:p>
-            <w:pPr>
-              <w:jc w:val="center"/>
-              <w:rPr>
-                <w:rFonts w:ascii="Arial" w:hAnsi="Arial" w:cs="Arial"/>
-                <w:sz w:val="16"/>
-                <w:szCs w:val="16"/>
-                <w:lang w:val="en-US"/>
-              </w:rPr>
-            </w:pPr>
-          </w:p>
-          <w:p>
-            <w:pPr>
-              <w:jc w:val="center"/>
-              <w:rPr>
-                <w:rFonts w:ascii="Arial" w:hAnsi="Arial" w:cs="Arial"/>
-                <w:sz w:val="16"/>
-                <w:szCs w:val="16"/>
-                <w:lang w:val="en-US"/>
-              </w:rPr>
-            </w:pPr>
             <w:r>
               <w:rPr>
                 <w:rFonts w:ascii="Arial" w:hAnsi="Arial" w:cs="Arial"/>
@@ -944,10 +861,10 @@
                 <w:lang w:val="en-US"/>
               </w:rPr>
               <w:drawing>
-                <wp:inline distT="0" distB="0" distL="0" distR="0" wp14:anchorId="37A369F0" wp14:editId="25A83E98">
+                <wp:inline distT="0" distB="0" distL="0" distR="0" wp14:anchorId="56E3B40A" wp14:editId="1BB66820">
                   <wp:extent cx="720000" cy="633600"/>
                   <wp:effectExtent l="0" t="0" r="0" b="1905"/>
-                  <wp:docPr id="7" name="Picture 7"/>
+                  <wp:docPr id="6" name="Picture 6"/>
                   <wp:cNvGraphicFramePr>
                     <a:graphicFrameLocks xmlns:a="http://schemas.openxmlformats.org/drawingml/2006/main" noChangeAspect="1"/>
                   </wp:cNvGraphicFramePr>
@@ -955,7 +872,7 @@
                     <a:graphicData uri="http://schemas.openxmlformats.org/drawingml/2006/picture">
                       <pic:pic xmlns:pic="http://schemas.openxmlformats.org/drawingml/2006/picture">
                         <pic:nvPicPr>
-                          <pic:cNvPr id="0" name="Picture 19"/>
+                          <pic:cNvPr id="0" name="Picture 16"/>
                           <pic:cNvPicPr>
                             <a:picLocks noChangeAspect="1" noChangeArrowheads="1"/>
                           </pic:cNvPicPr>
@@ -1000,7 +917,7 @@
                 <w:lang w:val="en-US"/>
               </w:rPr>
               <w:br/>
-              <w:t>Quantity 1 (</w:t>
+              <w:t>Lot/Serial Scan Mode (</w:t>
             </w:r>
             <w:r>
               <w:rPr>
@@ -1018,10 +935,12 @@
                 <w:szCs w:val="16"/>
                 <w:lang w:val="en-US"/>
               </w:rPr>
-              <w:t>1)</w:t>
+              <w:t>S)</w:t>
             </w:r>
           </w:p>
         </w:tc>
+      </w:tr>
+      <w:tr>
         <w:tc>
           <w:tcPr>
             <w:tcW w:w="4505" w:type="dxa"/>
@@ -1078,10 +997,10 @@
                 <w:lang w:val="en-US"/>
               </w:rPr>
               <w:drawing>
-                <wp:inline distT="0" distB="0" distL="0" distR="0" wp14:anchorId="3A999C79" wp14:editId="7AFA9A72">
+                <wp:inline distT="0" distB="0" distL="0" distR="0" wp14:anchorId="37A369F0" wp14:editId="25A83E98">
                   <wp:extent cx="720000" cy="633600"/>
                   <wp:effectExtent l="0" t="0" r="0" b="1905"/>
-                  <wp:docPr id="8" name="Picture 8"/>
+                  <wp:docPr id="7" name="Picture 7"/>
                   <wp:cNvGraphicFramePr>
                     <a:graphicFrameLocks xmlns:a="http://schemas.openxmlformats.org/drawingml/2006/main" noChangeAspect="1"/>
                   </wp:cNvGraphicFramePr>
@@ -1089,7 +1008,7 @@
                     <a:graphicData uri="http://schemas.openxmlformats.org/drawingml/2006/picture">
                       <pic:pic xmlns:pic="http://schemas.openxmlformats.org/drawingml/2006/picture">
                         <pic:nvPicPr>
-                          <pic:cNvPr id="0" name="Picture 22"/>
+                          <pic:cNvPr id="0" name="Picture 19"/>
                           <pic:cNvPicPr>
                             <a:picLocks noChangeAspect="1" noChangeArrowheads="1"/>
                           </pic:cNvPicPr>
@@ -1134,7 +1053,7 @@
                 <w:lang w:val="en-US"/>
               </w:rPr>
               <w:br/>
-              <w:t>Quantity 2 (</w:t>
+              <w:t>Quantity 1 (</w:t>
             </w:r>
             <w:r>
               <w:rPr>
@@ -1152,23 +1071,10 @@
                 <w:szCs w:val="16"/>
                 <w:lang w:val="en-US"/>
               </w:rPr>
-              <w:t>2)</w:t>
-            </w:r>
-          </w:p>
-          <w:p>
-            <w:pPr>
-              <w:jc w:val="center"/>
-              <w:rPr>
-                <w:rFonts w:ascii="Arial" w:hAnsi="Arial" w:cs="Arial"/>
-                <w:sz w:val="16"/>
-                <w:szCs w:val="16"/>
-                <w:lang w:val="en-US"/>
-              </w:rPr>
-            </w:pPr>
+              <w:t>1)</w:t>
+            </w:r>
           </w:p>
         </w:tc>
-      </w:tr>
-      <w:tr>
         <w:tc>
           <w:tcPr>
             <w:tcW w:w="4505" w:type="dxa"/>
@@ -1183,6 +1089,39 @@
                 <w:lang w:val="en-US"/>
               </w:rPr>
             </w:pPr>
+          </w:p>
+          <w:p>
+            <w:pPr>
+              <w:jc w:val="center"/>
+              <w:rPr>
+                <w:rFonts w:ascii="Arial" w:hAnsi="Arial" w:cs="Arial"/>
+                <w:sz w:val="16"/>
+                <w:szCs w:val="16"/>
+                <w:lang w:val="en-US"/>
+              </w:rPr>
+            </w:pPr>
+          </w:p>
+          <w:p>
+            <w:pPr>
+              <w:jc w:val="center"/>
+              <w:rPr>
+                <w:rFonts w:ascii="Arial" w:hAnsi="Arial" w:cs="Arial"/>
+                <w:sz w:val="16"/>
+                <w:szCs w:val="16"/>
+                <w:lang w:val="en-US"/>
+              </w:rPr>
+            </w:pPr>
+          </w:p>
+          <w:p>
+            <w:pPr>
+              <w:jc w:val="center"/>
+              <w:rPr>
+                <w:rFonts w:ascii="Arial" w:hAnsi="Arial" w:cs="Arial"/>
+                <w:sz w:val="16"/>
+                <w:szCs w:val="16"/>
+                <w:lang w:val="en-US"/>
+              </w:rPr>
+            </w:pPr>
             <w:r>
               <w:rPr>
                 <w:rFonts w:ascii="Arial" w:hAnsi="Arial" w:cs="Arial"/>
@@ -1192,10 +1131,10 @@
                 <w:lang w:val="en-US"/>
               </w:rPr>
               <w:drawing>
-                <wp:inline distT="0" distB="0" distL="0" distR="0" wp14:anchorId="1EADE4B7" wp14:editId="46C8434B">
+                <wp:inline distT="0" distB="0" distL="0" distR="0" wp14:anchorId="3A999C79" wp14:editId="7AFA9A72">
                   <wp:extent cx="720000" cy="633600"/>
                   <wp:effectExtent l="0" t="0" r="0" b="1905"/>
-                  <wp:docPr id="9" name="Picture 9"/>
+                  <wp:docPr id="8" name="Picture 8"/>
                   <wp:cNvGraphicFramePr>
                     <a:graphicFrameLocks xmlns:a="http://schemas.openxmlformats.org/drawingml/2006/main" noChangeAspect="1"/>
                   </wp:cNvGraphicFramePr>
@@ -1203,7 +1142,7 @@
                     <a:graphicData uri="http://schemas.openxmlformats.org/drawingml/2006/picture">
                       <pic:pic xmlns:pic="http://schemas.openxmlformats.org/drawingml/2006/picture">
                         <pic:nvPicPr>
-                          <pic:cNvPr id="0" name="Picture 25"/>
+                          <pic:cNvPr id="0" name="Picture 22"/>
                           <pic:cNvPicPr>
                             <a:picLocks noChangeAspect="1" noChangeArrowheads="1"/>
                           </pic:cNvPicPr>
@@ -1248,7 +1187,7 @@
                 <w:lang w:val="en-US"/>
               </w:rPr>
               <w:br/>
-              <w:t>Quantity 3 (</w:t>
+              <w:t>Quantity 2 (</w:t>
             </w:r>
             <w:r>
               <w:rPr>
@@ -1266,10 +1205,23 @@
                 <w:szCs w:val="16"/>
                 <w:lang w:val="en-US"/>
               </w:rPr>
-              <w:t>3)</w:t>
-            </w:r>
+              <w:t>2)</w:t>
+            </w:r>
+          </w:p>
+          <w:p>
+            <w:pPr>
+              <w:jc w:val="center"/>
+              <w:rPr>
+                <w:rFonts w:ascii="Arial" w:hAnsi="Arial" w:cs="Arial"/>
+                <w:sz w:val="16"/>
+                <w:szCs w:val="16"/>
+                <w:lang w:val="en-US"/>
+              </w:rPr>
+            </w:pPr>
           </w:p>
         </w:tc>
+      </w:tr>
+      <w:tr>
         <w:tc>
           <w:tcPr>
             <w:tcW w:w="4505" w:type="dxa"/>
@@ -1293,10 +1245,10 @@
                 <w:lang w:val="en-US"/>
               </w:rPr>
               <w:drawing>
-                <wp:inline distT="0" distB="0" distL="0" distR="0" wp14:anchorId="6166B38C" wp14:editId="68462162">
+                <wp:inline distT="0" distB="0" distL="0" distR="0" wp14:anchorId="1EADE4B7" wp14:editId="46C8434B">
                   <wp:extent cx="720000" cy="633600"/>
                   <wp:effectExtent l="0" t="0" r="0" b="1905"/>
-                  <wp:docPr id="10" name="Picture 10"/>
+                  <wp:docPr id="9" name="Picture 9"/>
                   <wp:cNvGraphicFramePr>
                     <a:graphicFrameLocks xmlns:a="http://schemas.openxmlformats.org/drawingml/2006/main" noChangeAspect="1"/>
                   </wp:cNvGraphicFramePr>
@@ -1304,7 +1256,7 @@
                     <a:graphicData uri="http://schemas.openxmlformats.org/drawingml/2006/picture">
                       <pic:pic xmlns:pic="http://schemas.openxmlformats.org/drawingml/2006/picture">
                         <pic:nvPicPr>
-                          <pic:cNvPr id="0" name="Picture 28"/>
+                          <pic:cNvPr id="0" name="Picture 25"/>
                           <pic:cNvPicPr>
                             <a:picLocks noChangeAspect="1" noChangeArrowheads="1"/>
                           </pic:cNvPicPr>
@@ -1349,7 +1301,7 @@
                 <w:lang w:val="en-US"/>
               </w:rPr>
               <w:br/>
-              <w:t>Quantity 4 (</w:t>
+              <w:t>Quantity 3 (</w:t>
             </w:r>
             <w:r>
               <w:rPr>
@@ -1367,32 +1319,10 @@
                 <w:szCs w:val="16"/>
                 <w:lang w:val="en-US"/>
               </w:rPr>
-              <w:t>4</w:t>
-            </w:r>
-            <w:r>
-              <w:rPr>
-                <w:rFonts w:ascii="Arial" w:hAnsi="Arial" w:cs="Arial"/>
-                <w:sz w:val="16"/>
-                <w:szCs w:val="16"/>
-                <w:lang w:val="en-US"/>
-              </w:rPr>
-              <w:t>)</w:t>
-            </w:r>
-          </w:p>
-          <w:p>
-            <w:pPr>
-              <w:jc w:val="center"/>
-              <w:rPr>
-                <w:rFonts w:ascii="Arial" w:hAnsi="Arial" w:cs="Arial"/>
-                <w:sz w:val="16"/>
-                <w:szCs w:val="16"/>
-                <w:lang w:val="en-US"/>
-              </w:rPr>
-            </w:pPr>
+              <w:t>3)</w:t>
+            </w:r>
           </w:p>
         </w:tc>
-      </w:tr>
-      <w:tr>
         <w:tc>
           <w:tcPr>
             <w:tcW w:w="4505" w:type="dxa"/>
@@ -1416,10 +1346,10 @@
                 <w:lang w:val="en-US"/>
               </w:rPr>
               <w:drawing>
-                <wp:inline distT="0" distB="0" distL="0" distR="0" wp14:anchorId="18528DD7" wp14:editId="30A8C8EB">
+                <wp:inline distT="0" distB="0" distL="0" distR="0" wp14:anchorId="6166B38C" wp14:editId="68462162">
                   <wp:extent cx="720000" cy="633600"/>
                   <wp:effectExtent l="0" t="0" r="0" b="1905"/>
-                  <wp:docPr id="11" name="Picture 11"/>
+                  <wp:docPr id="10" name="Picture 10"/>
                   <wp:cNvGraphicFramePr>
                     <a:graphicFrameLocks xmlns:a="http://schemas.openxmlformats.org/drawingml/2006/main" noChangeAspect="1"/>
                   </wp:cNvGraphicFramePr>
@@ -1427,7 +1357,7 @@
                     <a:graphicData uri="http://schemas.openxmlformats.org/drawingml/2006/picture">
                       <pic:pic xmlns:pic="http://schemas.openxmlformats.org/drawingml/2006/picture">
                         <pic:nvPicPr>
-                          <pic:cNvPr id="0" name="Picture 31"/>
+                          <pic:cNvPr id="0" name="Picture 28"/>
                           <pic:cNvPicPr>
                             <a:picLocks noChangeAspect="1" noChangeArrowheads="1"/>
                           </pic:cNvPicPr>
@@ -1472,7 +1402,7 @@
                 <w:lang w:val="en-US"/>
               </w:rPr>
               <w:br/>
-              <w:t>Quantity 5 (</w:t>
+              <w:t>Quantity 4 (</w:t>
             </w:r>
             <w:r>
               <w:rPr>
@@ -1490,10 +1420,32 @@
                 <w:szCs w:val="16"/>
                 <w:lang w:val="en-US"/>
               </w:rPr>
-              <w:t>5)</w:t>
-            </w:r>
+              <w:t>4</w:t>
+            </w:r>
+            <w:r>
+              <w:rPr>
+                <w:rFonts w:ascii="Arial" w:hAnsi="Arial" w:cs="Arial"/>
+                <w:sz w:val="16"/>
+                <w:szCs w:val="16"/>
+                <w:lang w:val="en-US"/>
+              </w:rPr>
+              <w:t>)</w:t>
+            </w:r>
+          </w:p>
+          <w:p>
+            <w:pPr>
+              <w:jc w:val="center"/>
+              <w:rPr>
+                <w:rFonts w:ascii="Arial" w:hAnsi="Arial" w:cs="Arial"/>
+                <w:sz w:val="16"/>
+                <w:szCs w:val="16"/>
+                <w:lang w:val="en-US"/>
+              </w:rPr>
+            </w:pPr>
           </w:p>
         </w:tc>
+      </w:tr>
+      <w:tr>
         <w:tc>
           <w:tcPr>
             <w:tcW w:w="4505" w:type="dxa"/>
@@ -1517,10 +1469,10 @@
                 <w:lang w:val="en-US"/>
               </w:rPr>
               <w:drawing>
-                <wp:inline distT="0" distB="0" distL="0" distR="0" wp14:anchorId="0572375E" wp14:editId="2E6A10E6">
+                <wp:inline distT="0" distB="0" distL="0" distR="0" wp14:anchorId="18528DD7" wp14:editId="30A8C8EB">
                   <wp:extent cx="720000" cy="633600"/>
                   <wp:effectExtent l="0" t="0" r="0" b="1905"/>
-                  <wp:docPr id="12" name="Picture 12"/>
+                  <wp:docPr id="11" name="Picture 11"/>
                   <wp:cNvGraphicFramePr>
                     <a:graphicFrameLocks xmlns:a="http://schemas.openxmlformats.org/drawingml/2006/main" noChangeAspect="1"/>
                   </wp:cNvGraphicFramePr>
@@ -1528,7 +1480,7 @@
                     <a:graphicData uri="http://schemas.openxmlformats.org/drawingml/2006/picture">
                       <pic:pic xmlns:pic="http://schemas.openxmlformats.org/drawingml/2006/picture">
                         <pic:nvPicPr>
-                          <pic:cNvPr id="0" name="Picture 34"/>
+                          <pic:cNvPr id="0" name="Picture 31"/>
                           <pic:cNvPicPr>
                             <a:picLocks noChangeAspect="1" noChangeArrowheads="1"/>
                           </pic:cNvPicPr>
@@ -1573,7 +1525,7 @@
                 <w:lang w:val="en-US"/>
               </w:rPr>
               <w:br/>
-              <w:t>Quantity 6 (</w:t>
+              <w:t>Quantity 5 (</w:t>
             </w:r>
             <w:r>
               <w:rPr>
@@ -1591,26 +1543,10 @@
                 <w:szCs w:val="16"/>
                 <w:lang w:val="en-US"/>
               </w:rPr>
-              <w:t>6)</w:t>
-            </w:r>
-          </w:p>
-          <w:p>
-            <w:pPr>
-              <w:jc w:val="center"/>
-              <w:rPr>
-                <w:rFonts w:ascii="Arial" w:hAnsi="Arial" w:cs="Arial"/>
-                <w:sz w:val="16"/>
-                <w:szCs w:val="16"/>
-                <w:lang w:val="en-US"/>
-              </w:rPr>
-            </w:pPr>
+              <w:t>5)</w:t>
+            </w:r>
           </w:p>
         </w:tc>
-      </w:tr>
-      <w:tr>
-        <w:trPr>
-          <w:trHeight w:val="1275"/>
-        </w:trPr>
         <w:tc>
           <w:tcPr>
             <w:tcW w:w="4505" w:type="dxa"/>
@@ -1634,10 +1570,10 @@
                 <w:lang w:val="en-US"/>
               </w:rPr>
               <w:drawing>
-                <wp:inline distT="0" distB="0" distL="0" distR="0" wp14:anchorId="5874651F" wp14:editId="4E7F51A7">
+                <wp:inline distT="0" distB="0" distL="0" distR="0" wp14:anchorId="0572375E" wp14:editId="2E6A10E6">
                   <wp:extent cx="720000" cy="633600"/>
                   <wp:effectExtent l="0" t="0" r="0" b="1905"/>
-                  <wp:docPr id="13" name="Picture 13"/>
+                  <wp:docPr id="12" name="Picture 12"/>
                   <wp:cNvGraphicFramePr>
                     <a:graphicFrameLocks xmlns:a="http://schemas.openxmlformats.org/drawingml/2006/main" noChangeAspect="1"/>
                   </wp:cNvGraphicFramePr>
@@ -1645,7 +1581,7 @@
                     <a:graphicData uri="http://schemas.openxmlformats.org/drawingml/2006/picture">
                       <pic:pic xmlns:pic="http://schemas.openxmlformats.org/drawingml/2006/picture">
                         <pic:nvPicPr>
-                          <pic:cNvPr id="0" name="Picture 37"/>
+                          <pic:cNvPr id="0" name="Picture 34"/>
                           <pic:cNvPicPr>
                             <a:picLocks noChangeAspect="1" noChangeArrowheads="1"/>
                           </pic:cNvPicPr>
@@ -1690,7 +1626,7 @@
                 <w:lang w:val="en-US"/>
               </w:rPr>
               <w:br/>
-              <w:t>Quantity 7 (</w:t>
+              <w:t>Quantity 6 (</w:t>
             </w:r>
             <w:r>
               <w:rPr>
@@ -1708,10 +1644,26 @@
                 <w:szCs w:val="16"/>
                 <w:lang w:val="en-US"/>
               </w:rPr>
-              <w:t>7)</w:t>
-            </w:r>
+              <w:t>6)</w:t>
+            </w:r>
+          </w:p>
+          <w:p>
+            <w:pPr>
+              <w:jc w:val="center"/>
+              <w:rPr>
+                <w:rFonts w:ascii="Arial" w:hAnsi="Arial" w:cs="Arial"/>
+                <w:sz w:val="16"/>
+                <w:szCs w:val="16"/>
+                <w:lang w:val="en-US"/>
+              </w:rPr>
+            </w:pPr>
           </w:p>
         </w:tc>
+      </w:tr>
+      <w:tr>
+        <w:trPr>
+          <w:trHeight w:val="1275"/>
+        </w:trPr>
         <w:tc>
           <w:tcPr>
             <w:tcW w:w="4505" w:type="dxa"/>
@@ -1735,10 +1687,10 @@
                 <w:lang w:val="en-US"/>
               </w:rPr>
               <w:drawing>
-                <wp:inline distT="0" distB="0" distL="0" distR="0" wp14:anchorId="103C4F92" wp14:editId="3977022E">
+                <wp:inline distT="0" distB="0" distL="0" distR="0" wp14:anchorId="5874651F" wp14:editId="4E7F51A7">
                   <wp:extent cx="720000" cy="633600"/>
                   <wp:effectExtent l="0" t="0" r="0" b="1905"/>
-                  <wp:docPr id="14" name="Picture 14"/>
+                  <wp:docPr id="13" name="Picture 13"/>
                   <wp:cNvGraphicFramePr>
                     <a:graphicFrameLocks xmlns:a="http://schemas.openxmlformats.org/drawingml/2006/main" noChangeAspect="1"/>
                   </wp:cNvGraphicFramePr>
@@ -1746,7 +1698,7 @@
                     <a:graphicData uri="http://schemas.openxmlformats.org/drawingml/2006/picture">
                       <pic:pic xmlns:pic="http://schemas.openxmlformats.org/drawingml/2006/picture">
                         <pic:nvPicPr>
-                          <pic:cNvPr id="0" name="Picture 40"/>
+                          <pic:cNvPr id="0" name="Picture 37"/>
                           <pic:cNvPicPr>
                             <a:picLocks noChangeAspect="1" noChangeArrowheads="1"/>
                           </pic:cNvPicPr>
@@ -1791,7 +1743,7 @@
                 <w:lang w:val="en-US"/>
               </w:rPr>
               <w:br/>
-              <w:t>Quantity 8 (</w:t>
+              <w:t>Quantity 7 (</w:t>
             </w:r>
             <w:r>
               <w:rPr>
@@ -1809,26 +1761,10 @@
                 <w:szCs w:val="16"/>
                 <w:lang w:val="en-US"/>
               </w:rPr>
-              <w:t>8)</w:t>
-            </w:r>
-          </w:p>
-          <w:p>
-            <w:pPr>
-              <w:jc w:val="center"/>
-              <w:rPr>
-                <w:rFonts w:ascii="Arial" w:hAnsi="Arial" w:cs="Arial"/>
-                <w:sz w:val="16"/>
-                <w:szCs w:val="16"/>
-                <w:lang w:val="en-US"/>
-              </w:rPr>
-            </w:pPr>
+              <w:t>7)</w:t>
+            </w:r>
           </w:p>
         </w:tc>
-      </w:tr>
-      <w:tr>
-        <w:trPr>
-          <w:trHeight w:val="311"/>
-        </w:trPr>
         <w:tc>
           <w:tcPr>
             <w:tcW w:w="4505" w:type="dxa"/>
@@ -1852,10 +1788,10 @@
                 <w:lang w:val="en-US"/>
               </w:rPr>
               <w:drawing>
-                <wp:inline distT="0" distB="0" distL="0" distR="0" wp14:anchorId="6745D0EA" wp14:editId="634A41AF">
+                <wp:inline distT="0" distB="0" distL="0" distR="0" wp14:anchorId="103C4F92" wp14:editId="3977022E">
                   <wp:extent cx="720000" cy="633600"/>
                   <wp:effectExtent l="0" t="0" r="0" b="1905"/>
-                  <wp:docPr id="15" name="Picture 15"/>
+                  <wp:docPr id="14" name="Picture 14"/>
                   <wp:cNvGraphicFramePr>
                     <a:graphicFrameLocks xmlns:a="http://schemas.openxmlformats.org/drawingml/2006/main" noChangeAspect="1"/>
                   </wp:cNvGraphicFramePr>
@@ -1863,7 +1799,7 @@
                     <a:graphicData uri="http://schemas.openxmlformats.org/drawingml/2006/picture">
                       <pic:pic xmlns:pic="http://schemas.openxmlformats.org/drawingml/2006/picture">
                         <pic:nvPicPr>
-                          <pic:cNvPr id="0" name="Picture 43"/>
+                          <pic:cNvPr id="0" name="Picture 40"/>
                           <pic:cNvPicPr>
                             <a:picLocks noChangeAspect="1" noChangeArrowheads="1"/>
                           </pic:cNvPicPr>
@@ -1908,6 +1844,123 @@
                 <w:lang w:val="en-US"/>
               </w:rPr>
               <w:br/>
+              <w:t>Quantity 8 (</w:t>
+            </w:r>
+            <w:r>
+              <w:rPr>
+                <w:rFonts w:ascii="Arial" w:hAnsi="Arial" w:cs="Arial"/>
+                <w:sz w:val="16"/>
+                <w:szCs w:val="16"/>
+                <w:lang w:val="en-US"/>
+              </w:rPr>
+              <w:t>*</w:t>
+            </w:r>
+            <w:r>
+              <w:rPr>
+                <w:rFonts w:ascii="Arial" w:hAnsi="Arial" w:cs="Arial"/>
+                <w:sz w:val="16"/>
+                <w:szCs w:val="16"/>
+                <w:lang w:val="en-US"/>
+              </w:rPr>
+              <w:t>8)</w:t>
+            </w:r>
+          </w:p>
+          <w:p>
+            <w:pPr>
+              <w:jc w:val="center"/>
+              <w:rPr>
+                <w:rFonts w:ascii="Arial" w:hAnsi="Arial" w:cs="Arial"/>
+                <w:sz w:val="16"/>
+                <w:szCs w:val="16"/>
+                <w:lang w:val="en-US"/>
+              </w:rPr>
+            </w:pPr>
+          </w:p>
+        </w:tc>
+      </w:tr>
+      <w:tr>
+        <w:trPr>
+          <w:trHeight w:val="311"/>
+        </w:trPr>
+        <w:tc>
+          <w:tcPr>
+            <w:tcW w:w="4505" w:type="dxa"/>
+          </w:tcPr>
+          <w:p>
+            <w:pPr>
+              <w:jc w:val="center"/>
+              <w:rPr>
+                <w:rFonts w:ascii="Arial" w:hAnsi="Arial" w:cs="Arial"/>
+                <w:sz w:val="16"/>
+                <w:szCs w:val="16"/>
+                <w:lang w:val="en-US"/>
+              </w:rPr>
+            </w:pPr>
+            <w:r>
+              <w:rPr>
+                <w:rFonts w:ascii="Arial" w:hAnsi="Arial" w:cs="Arial"/>
+                <w:noProof/>
+                <w:sz w:val="16"/>
+                <w:szCs w:val="16"/>
+                <w:lang w:val="en-US"/>
+              </w:rPr>
+              <w:drawing>
+                <wp:inline distT="0" distB="0" distL="0" distR="0" wp14:anchorId="6745D0EA" wp14:editId="634A41AF">
+                  <wp:extent cx="720000" cy="633600"/>
+                  <wp:effectExtent l="0" t="0" r="0" b="1905"/>
+                  <wp:docPr id="15" name="Picture 15"/>
+                  <wp:cNvGraphicFramePr>
+                    <a:graphicFrameLocks xmlns:a="http://schemas.openxmlformats.org/drawingml/2006/main" noChangeAspect="1"/>
+                  </wp:cNvGraphicFramePr>
+                  <a:graphic xmlns:a="http://schemas.openxmlformats.org/drawingml/2006/main">
+                    <a:graphicData uri="http://schemas.openxmlformats.org/drawingml/2006/picture">
+                      <pic:pic xmlns:pic="http://schemas.openxmlformats.org/drawingml/2006/picture">
+                        <pic:nvPicPr>
+                          <pic:cNvPr id="0" name="Picture 43"/>
+                          <pic:cNvPicPr>
+                            <a:picLocks noChangeAspect="1" noChangeArrowheads="1"/>
+                          </pic:cNvPicPr>
+                        </pic:nvPicPr>
+                        <pic:blipFill>
+                          <a:blip r:embed="rId20">
+                            <a:extLst>
+                              <a:ext uri="{28A0092B-C50C-407E-A947-70E740481C1C}">
+                                <a14:useLocalDpi xmlns:a14="http://schemas.microsoft.com/office/drawing/2010/main" val="0"/>
+                              </a:ext>
+                            </a:extLst>
+                          </a:blip>
+                          <a:srcRect/>
+                          <a:stretch>
+                            <a:fillRect/>
+                          </a:stretch>
+                        </pic:blipFill>
+                        <pic:spPr bwMode="auto">
+                          <a:xfrm>
+                            <a:off x="0" y="0"/>
+                            <a:ext cx="720000" cy="633600"/>
+                          </a:xfrm>
+                          <a:prstGeom prst="rect">
+                            <a:avLst/>
+                          </a:prstGeom>
+                          <a:noFill/>
+                          <a:ln>
+                            <a:noFill/>
+                          </a:ln>
+                        </pic:spPr>
+                      </pic:pic>
+                    </a:graphicData>
+                  </a:graphic>
+                </wp:inline>
+              </w:drawing>
+            </w:r>
+            <w:r>
+              <w:rPr>
+                <w:rFonts w:ascii="Arial" w:hAnsi="Arial" w:cs="Arial"/>
+                <w:sz w:val="16"/>
+                <w:szCs w:val="16"/>
+                <w:lang w:val="en-US"/>
+              </w:rPr>
+              <w:br/>
               <w:t>Quantity 9 (</w:t>
             </w:r>
             <w:r>
@@ -1970,7 +2023,7 @@
                           </pic:cNvPicPr>
                         </pic:nvPicPr>
                         <pic:blipFill>
-                          <a:blip r:embed="rId20">
+                          <a:blip r:embed="rId21">
                             <a:extLst>
                               <a:ext uri="{28A0092B-C50C-407E-A947-70E740481C1C}">
                                 <a14:useLocalDpi xmlns:a14="http://schemas.microsoft.com/office/drawing/2010/main" val="0"/>
@@ -2062,8 +2115,6 @@
                 <w:lang w:val="en-US"/>
               </w:rPr>
             </w:pPr>
-            <w:bookmarkStart w:id="0" w:name="_GoBack"/>
-            <w:bookmarkEnd w:id="0"/>
           </w:p>
         </w:tc>
       </w:tr>
@@ -2104,143 +2155,6 @@
                       <pic:pic xmlns:pic="http://schemas.openxmlformats.org/drawingml/2006/picture">
                         <pic:nvPicPr>
                           <pic:cNvPr id="0" name="Picture 49"/>
-                          <pic:cNvPicPr>
-                            <a:picLocks noChangeAspect="1" noChangeArrowheads="1"/>
-                          </pic:cNvPicPr>
-                        </pic:nvPicPr>
-                        <pic:blipFill>
-                          <a:blip r:embed="rId21">
-                            <a:extLst>
-                              <a:ext uri="{28A0092B-C50C-407E-A947-70E740481C1C}">
-                                <a14:useLocalDpi xmlns:a14="http://schemas.microsoft.com/office/drawing/2010/main" val="0"/>
-                              </a:ext>
-                            </a:extLst>
-                          </a:blip>
-                          <a:srcRect/>
-                          <a:stretch>
-                            <a:fillRect/>
-                          </a:stretch>
-                        </pic:blipFill>
-                        <pic:spPr bwMode="auto">
-                          <a:xfrm>
-                            <a:off x="0" y="0"/>
-                            <a:ext cx="2257200" cy="633600"/>
-                          </a:xfrm>
-                          <a:prstGeom prst="rect">
-                            <a:avLst/>
-                          </a:prstGeom>
-                          <a:noFill/>
-                          <a:ln>
-                            <a:noFill/>
-                          </a:ln>
-                        </pic:spPr>
-                      </pic:pic>
-                    </a:graphicData>
-                  </a:graphic>
-                </wp:inline>
-              </w:drawing>
-            </w:r>
-            <w:r>
-              <w:rPr>
-                <w:rFonts w:ascii="Arial" w:hAnsi="Arial" w:cs="Arial"/>
-                <w:sz w:val="16"/>
-                <w:szCs w:val="16"/>
-                <w:lang w:val="fr-CA"/>
-              </w:rPr>
-              <w:br/>
-              <w:t xml:space="preserve">Sample – Quantity </w:t>
-            </w:r>
-            <w:r>
-              <w:rPr>
-                <w:rFonts w:ascii="Arial" w:hAnsi="Arial" w:cs="Arial"/>
-                <w:sz w:val="16"/>
-                <w:szCs w:val="16"/>
-                <w:lang w:val="fr-CA"/>
-              </w:rPr>
-              <w:t>*</w:t>
-            </w:r>
-            <w:r>
-              <w:rPr>
-                <w:rFonts w:ascii="Arial" w:hAnsi="Arial" w:cs="Arial"/>
-                <w:sz w:val="16"/>
-                <w:szCs w:val="16"/>
-                <w:lang w:val="fr-CA"/>
-              </w:rPr>
-              <w:t xml:space="preserve"> SKU – 3x301CMPST01 (</w:t>
-            </w:r>
-            <w:r>
-              <w:rPr>
-                <w:rFonts w:ascii="Arial" w:hAnsi="Arial" w:cs="Arial"/>
-                <w:sz w:val="16"/>
-                <w:szCs w:val="16"/>
-                <w:lang w:val="fr-CA"/>
-              </w:rPr>
-              <w:t>*</w:t>
-            </w:r>
-            <w:r>
-              <w:rPr>
-                <w:rFonts w:ascii="Arial" w:hAnsi="Arial" w:cs="Arial"/>
-                <w:sz w:val="16"/>
-                <w:szCs w:val="16"/>
-                <w:lang w:val="fr-CA"/>
-              </w:rPr>
-              <w:t>3</w:t>
-            </w:r>
-            <w:r>
-              <w:rPr>
-                <w:rFonts w:ascii="Arial" w:hAnsi="Arial" w:cs="Arial"/>
-                <w:sz w:val="16"/>
-                <w:szCs w:val="16"/>
-                <w:lang w:val="fr-CA"/>
-              </w:rPr>
-              <w:t>*</w:t>
-            </w:r>
-            <w:r>
-              <w:rPr>
-                <w:rFonts w:ascii="Arial" w:hAnsi="Arial" w:cs="Arial"/>
-                <w:sz w:val="16"/>
-                <w:szCs w:val="16"/>
-                <w:lang w:val="fr-CA"/>
-              </w:rPr>
-              <w:t>301CMPST01)</w:t>
-            </w:r>
-          </w:p>
-        </w:tc>
-        <w:tc>
-          <w:tcPr>
-            <w:tcW w:w="4505" w:type="dxa"/>
-          </w:tcPr>
-          <w:p>
-            <w:pPr>
-              <w:jc w:val="center"/>
-              <w:rPr>
-                <w:rFonts w:ascii="Arial" w:hAnsi="Arial" w:cs="Arial"/>
-                <w:sz w:val="16"/>
-                <w:szCs w:val="16"/>
-                <w:lang w:val="fr-CA"/>
-              </w:rPr>
-            </w:pPr>
-            <w:r>
-              <w:rPr>
-                <w:rFonts w:ascii="Arial" w:hAnsi="Arial" w:cs="Arial"/>
-                <w:noProof/>
-                <w:sz w:val="16"/>
-                <w:szCs w:val="16"/>
-                <w:lang w:val="en-US"/>
-              </w:rPr>
-              <w:drawing>
-                <wp:inline distT="0" distB="0" distL="0" distR="0" wp14:anchorId="1C0D6824" wp14:editId="493D98CC">
-                  <wp:extent cx="2257200" cy="633600"/>
-                  <wp:effectExtent l="0" t="0" r="3810" b="1905"/>
-                  <wp:docPr id="18" name="Picture 18"/>
-                  <wp:cNvGraphicFramePr>
-                    <a:graphicFrameLocks xmlns:a="http://schemas.openxmlformats.org/drawingml/2006/main" noChangeAspect="1"/>
-                  </wp:cNvGraphicFramePr>
-                  <a:graphic xmlns:a="http://schemas.openxmlformats.org/drawingml/2006/main">
-                    <a:graphicData uri="http://schemas.openxmlformats.org/drawingml/2006/picture">
-                      <pic:pic xmlns:pic="http://schemas.openxmlformats.org/drawingml/2006/picture">
-                        <pic:nvPicPr>
-                          <pic:cNvPr id="0" name="Picture 52"/>
                           <pic:cNvPicPr>
                             <a:picLocks noChangeAspect="1" noChangeArrowheads="1"/>
                           </pic:cNvPicPr>
@@ -2303,6 +2217,143 @@
                 <w:szCs w:val="16"/>
                 <w:lang w:val="fr-CA"/>
               </w:rPr>
+              <w:t xml:space="preserve"> SKU – 3x301CMPST01 (</w:t>
+            </w:r>
+            <w:r>
+              <w:rPr>
+                <w:rFonts w:ascii="Arial" w:hAnsi="Arial" w:cs="Arial"/>
+                <w:sz w:val="16"/>
+                <w:szCs w:val="16"/>
+                <w:lang w:val="fr-CA"/>
+              </w:rPr>
+              <w:t>*</w:t>
+            </w:r>
+            <w:r>
+              <w:rPr>
+                <w:rFonts w:ascii="Arial" w:hAnsi="Arial" w:cs="Arial"/>
+                <w:sz w:val="16"/>
+                <w:szCs w:val="16"/>
+                <w:lang w:val="fr-CA"/>
+              </w:rPr>
+              <w:t>3</w:t>
+            </w:r>
+            <w:r>
+              <w:rPr>
+                <w:rFonts w:ascii="Arial" w:hAnsi="Arial" w:cs="Arial"/>
+                <w:sz w:val="16"/>
+                <w:szCs w:val="16"/>
+                <w:lang w:val="fr-CA"/>
+              </w:rPr>
+              <w:t>*</w:t>
+            </w:r>
+            <w:r>
+              <w:rPr>
+                <w:rFonts w:ascii="Arial" w:hAnsi="Arial" w:cs="Arial"/>
+                <w:sz w:val="16"/>
+                <w:szCs w:val="16"/>
+                <w:lang w:val="fr-CA"/>
+              </w:rPr>
+              <w:t>301CMPST01)</w:t>
+            </w:r>
+          </w:p>
+        </w:tc>
+        <w:tc>
+          <w:tcPr>
+            <w:tcW w:w="4505" w:type="dxa"/>
+          </w:tcPr>
+          <w:p>
+            <w:pPr>
+              <w:jc w:val="center"/>
+              <w:rPr>
+                <w:rFonts w:ascii="Arial" w:hAnsi="Arial" w:cs="Arial"/>
+                <w:sz w:val="16"/>
+                <w:szCs w:val="16"/>
+                <w:lang w:val="fr-CA"/>
+              </w:rPr>
+            </w:pPr>
+            <w:r>
+              <w:rPr>
+                <w:rFonts w:ascii="Arial" w:hAnsi="Arial" w:cs="Arial"/>
+                <w:noProof/>
+                <w:sz w:val="16"/>
+                <w:szCs w:val="16"/>
+                <w:lang w:val="en-US"/>
+              </w:rPr>
+              <w:drawing>
+                <wp:inline distT="0" distB="0" distL="0" distR="0" wp14:anchorId="1C0D6824" wp14:editId="493D98CC">
+                  <wp:extent cx="2257200" cy="633600"/>
+                  <wp:effectExtent l="0" t="0" r="3810" b="1905"/>
+                  <wp:docPr id="18" name="Picture 18"/>
+                  <wp:cNvGraphicFramePr>
+                    <a:graphicFrameLocks xmlns:a="http://schemas.openxmlformats.org/drawingml/2006/main" noChangeAspect="1"/>
+                  </wp:cNvGraphicFramePr>
+                  <a:graphic xmlns:a="http://schemas.openxmlformats.org/drawingml/2006/main">
+                    <a:graphicData uri="http://schemas.openxmlformats.org/drawingml/2006/picture">
+                      <pic:pic xmlns:pic="http://schemas.openxmlformats.org/drawingml/2006/picture">
+                        <pic:nvPicPr>
+                          <pic:cNvPr id="0" name="Picture 52"/>
+                          <pic:cNvPicPr>
+                            <a:picLocks noChangeAspect="1" noChangeArrowheads="1"/>
+                          </pic:cNvPicPr>
+                        </pic:nvPicPr>
+                        <pic:blipFill>
+                          <a:blip r:embed="rId23">
+                            <a:extLst>
+                              <a:ext uri="{28A0092B-C50C-407E-A947-70E740481C1C}">
+                                <a14:useLocalDpi xmlns:a14="http://schemas.microsoft.com/office/drawing/2010/main" val="0"/>
+                              </a:ext>
+                            </a:extLst>
+                          </a:blip>
+                          <a:srcRect/>
+                          <a:stretch>
+                            <a:fillRect/>
+                          </a:stretch>
+                        </pic:blipFill>
+                        <pic:spPr bwMode="auto">
+                          <a:xfrm>
+                            <a:off x="0" y="0"/>
+                            <a:ext cx="2257200" cy="633600"/>
+                          </a:xfrm>
+                          <a:prstGeom prst="rect">
+                            <a:avLst/>
+                          </a:prstGeom>
+                          <a:noFill/>
+                          <a:ln>
+                            <a:noFill/>
+                          </a:ln>
+                        </pic:spPr>
+                      </pic:pic>
+                    </a:graphicData>
+                  </a:graphic>
+                </wp:inline>
+              </w:drawing>
+            </w:r>
+            <w:r>
+              <w:rPr>
+                <w:rFonts w:ascii="Arial" w:hAnsi="Arial" w:cs="Arial"/>
+                <w:sz w:val="16"/>
+                <w:szCs w:val="16"/>
+                <w:lang w:val="fr-CA"/>
+              </w:rPr>
+              <w:br/>
+              <w:t xml:space="preserve">Sample – Quantity </w:t>
+            </w:r>
+            <w:r>
+              <w:rPr>
+                <w:rFonts w:ascii="Arial" w:hAnsi="Arial" w:cs="Arial"/>
+                <w:sz w:val="16"/>
+                <w:szCs w:val="16"/>
+                <w:lang w:val="fr-CA"/>
+              </w:rPr>
+              <w:t>*</w:t>
+            </w:r>
+            <w:r>
+              <w:rPr>
+                <w:rFonts w:ascii="Arial" w:hAnsi="Arial" w:cs="Arial"/>
+                <w:sz w:val="16"/>
+                <w:szCs w:val="16"/>
+                <w:lang w:val="fr-CA"/>
+              </w:rPr>
               <w:t xml:space="preserve"> SKU – 2x301CMPST02 (</w:t>
             </w:r>
             <w:r>
@@ -2341,10 +2392,409 @@
               </w:rPr>
               <w:t>301CMPST02)</w:t>
             </w:r>
+          </w:p>
+        </w:tc>
+      </w:tr>
+      <w:tr>
+        <w:tc>
+          <w:tcPr>
+            <w:tcW w:w="4505" w:type="dxa"/>
+          </w:tcPr>
+          <w:p>
+            <w:pPr>
+              <w:jc w:val="center"/>
+              <w:rPr>
+                <w:rFonts w:ascii="Arial" w:hAnsi="Arial" w:cs="Arial"/>
+                <w:noProof/>
+                <w:sz w:val="16"/>
+                <w:szCs w:val="16"/>
+                <w:lang w:val="en-US"/>
+              </w:rPr>
+            </w:pPr>
+          </w:p>
+        </w:tc>
+        <w:tc>
+          <w:tcPr>
+            <w:tcW w:w="4505" w:type="dxa"/>
+          </w:tcPr>
+          <w:p>
+            <w:pPr>
+              <w:jc w:val="center"/>
+              <w:rPr>
+                <w:rFonts w:ascii="Arial" w:hAnsi="Arial" w:cs="Arial"/>
+                <w:noProof/>
+                <w:sz w:val="16"/>
+                <w:szCs w:val="16"/>
+                <w:lang w:val="en-US"/>
+              </w:rPr>
+            </w:pPr>
           </w:p>
         </w:tc>
       </w:tr>
     </w:tbl>
+    <w:p>
+      <w:pPr>
+        <w:jc w:val="center"/>
+        <w:rPr>
+          <w:rFonts w:ascii="Arial" w:hAnsi="Arial" w:cs="Arial"/>
+          <w:sz w:val="16"/>
+          <w:szCs w:val="16"/>
+          <w:lang w:val="fr-CA"/>
+        </w:rPr>
+      </w:pPr>
+    </w:p>
+    <w:tbl>
+      <w:tblPr>
+        <w:tblStyle w:val="TableGrid"/>
+        <w:tblW w:w="0" w:type="auto"/>
+        <w:tblBorders>
+          <w:top w:val="none" w:sz="0" w:space="0" w:color="auto"/>
+          <w:left w:val="none" w:sz="0" w:space="0" w:color="auto"/>
+          <w:bottom w:val="none" w:sz="0" w:space="0" w:color="auto"/>
+          <w:right w:val="none" w:sz="0" w:space="0" w:color="auto"/>
+          <w:insideH w:val="none" w:sz="0" w:space="0" w:color="auto"/>
+          <w:insideV w:val="none" w:sz="0" w:space="0" w:color="auto"/>
+        </w:tblBorders>
+        <w:tblLook w:val="04A0" w:firstRow="1" w:lastRow="0" w:firstColumn="1" w:lastColumn="0" w:noHBand="0" w:noVBand="1"/>
+      </w:tblPr>
+      <w:tblGrid>
+        <w:gridCol w:w="4505"/>
+        <w:gridCol w:w="4505"/>
+      </w:tblGrid>
+      <w:tr>
+        <w:trPr>
+          <w:trHeight w:val="2166"/>
+        </w:trPr>
+        <w:tc>
+          <w:tcPr>
+            <w:tcW w:w="4505" w:type="dxa"/>
+          </w:tcPr>
+          <w:p>
+            <w:pPr>
+              <w:jc w:val="center"/>
+              <w:rPr>
+                <w:rFonts w:ascii="Arial" w:hAnsi="Arial" w:cs="Arial"/>
+                <w:sz w:val="16"/>
+                <w:szCs w:val="16"/>
+                <w:lang w:val="fr-CA"/>
+              </w:rPr>
+            </w:pPr>
+            <w:r>
+              <w:rPr>
+                <w:rFonts w:ascii="Helvetica" w:hAnsi="Helvetica" w:cs="Helvetica"/>
+                <w:noProof/>
+                <w:lang w:val="en-US"/>
+              </w:rPr>
+              <w:drawing>
+                <wp:inline distT="0" distB="0" distL="0" distR="0" wp14:anchorId="4727BEEA" wp14:editId="51B27DB9">
+                  <wp:extent cx="1558800" cy="633600"/>
+                  <wp:effectExtent l="0" t="0" r="0" b="1905"/>
+                  <wp:docPr id="23" name="Picture 23"/>
+                  <wp:cNvGraphicFramePr>
+                    <a:graphicFrameLocks xmlns:a="http://schemas.openxmlformats.org/drawingml/2006/main" noChangeAspect="1"/>
+                  </wp:cNvGraphicFramePr>
+                  <a:graphic xmlns:a="http://schemas.openxmlformats.org/drawingml/2006/main">
+                    <a:graphicData uri="http://schemas.openxmlformats.org/drawingml/2006/picture">
+                      <pic:pic xmlns:pic="http://schemas.openxmlformats.org/drawingml/2006/picture">
+                        <pic:nvPicPr>
+                          <pic:cNvPr id="0" name="Picture 4"/>
+                          <pic:cNvPicPr>
+                            <a:picLocks noChangeAspect="1" noChangeArrowheads="1"/>
+                          </pic:cNvPicPr>
+                        </pic:nvPicPr>
+                        <pic:blipFill>
+                          <a:blip r:embed="rId24">
+                            <a:extLst>
+                              <a:ext uri="{28A0092B-C50C-407E-A947-70E740481C1C}">
+                                <a14:useLocalDpi xmlns:a14="http://schemas.microsoft.com/office/drawing/2010/main" val="0"/>
+                              </a:ext>
+                            </a:extLst>
+                          </a:blip>
+                          <a:srcRect/>
+                          <a:stretch>
+                            <a:fillRect/>
+                          </a:stretch>
+                        </pic:blipFill>
+                        <pic:spPr bwMode="auto">
+                          <a:xfrm>
+                            <a:off x="0" y="0"/>
+                            <a:ext cx="1558800" cy="633600"/>
+                          </a:xfrm>
+                          <a:prstGeom prst="rect">
+                            <a:avLst/>
+                          </a:prstGeom>
+                          <a:noFill/>
+                          <a:ln>
+                            <a:noFill/>
+                          </a:ln>
+                        </pic:spPr>
+                      </pic:pic>
+                    </a:graphicData>
+                  </a:graphic>
+                </wp:inline>
+              </w:drawing>
+            </w:r>
+            <w:r>
+              <w:rPr>
+                <w:rFonts w:ascii="Arial" w:hAnsi="Arial" w:cs="Arial"/>
+                <w:sz w:val="16"/>
+                <w:szCs w:val="16"/>
+                <w:lang w:val="fr-CA"/>
+              </w:rPr>
+              <w:br/>
+              <w:t xml:space="preserve">Sample – </w:t>
+            </w:r>
+            <w:r>
+              <w:rPr>
+                <w:rFonts w:ascii="Arial" w:hAnsi="Arial" w:cs="Arial"/>
+                <w:sz w:val="16"/>
+                <w:szCs w:val="16"/>
+                <w:lang w:val="fr-CA"/>
+              </w:rPr>
+              <w:t>Add Small Box</w:t>
+            </w:r>
+          </w:p>
+          <w:p>
+            <w:pPr>
+              <w:jc w:val="center"/>
+              <w:rPr>
+                <w:rFonts w:ascii="Arial" w:hAnsi="Arial" w:cs="Arial"/>
+                <w:sz w:val="16"/>
+                <w:szCs w:val="16"/>
+                <w:lang w:val="fr-CA"/>
+              </w:rPr>
+            </w:pPr>
+          </w:p>
+          <w:p>
+            <w:pPr>
+              <w:jc w:val="center"/>
+              <w:rPr>
+                <w:rFonts w:ascii="Arial" w:hAnsi="Arial" w:cs="Arial"/>
+                <w:sz w:val="16"/>
+                <w:szCs w:val="16"/>
+                <w:lang w:val="fr-CA"/>
+              </w:rPr>
+            </w:pPr>
+            <w:r>
+              <w:rPr>
+                <w:rFonts w:ascii="Helvetica" w:hAnsi="Helvetica" w:cs="Helvetica"/>
+                <w:noProof/>
+                <w:lang w:val="en-US"/>
+              </w:rPr>
+              <w:drawing>
+                <wp:inline distT="0" distB="0" distL="0" distR="0" wp14:anchorId="7060DC92" wp14:editId="5300DF9B">
+                  <wp:extent cx="1558800" cy="633600"/>
+                  <wp:effectExtent l="0" t="0" r="0" b="1905"/>
+                  <wp:docPr id="25" name="Picture 25"/>
+                  <wp:cNvGraphicFramePr>
+                    <a:graphicFrameLocks xmlns:a="http://schemas.openxmlformats.org/drawingml/2006/main" noChangeAspect="1"/>
+                  </wp:cNvGraphicFramePr>
+                  <a:graphic xmlns:a="http://schemas.openxmlformats.org/drawingml/2006/main">
+                    <a:graphicData uri="http://schemas.openxmlformats.org/drawingml/2006/picture">
+                      <pic:pic xmlns:pic="http://schemas.openxmlformats.org/drawingml/2006/picture">
+                        <pic:nvPicPr>
+                          <pic:cNvPr id="0" name="Picture 10"/>
+                          <pic:cNvPicPr>
+                            <a:picLocks noChangeAspect="1" noChangeArrowheads="1"/>
+                          </pic:cNvPicPr>
+                        </pic:nvPicPr>
+                        <pic:blipFill>
+                          <a:blip r:embed="rId25">
+                            <a:extLst>
+                              <a:ext uri="{28A0092B-C50C-407E-A947-70E740481C1C}">
+                                <a14:useLocalDpi xmlns:a14="http://schemas.microsoft.com/office/drawing/2010/main" val="0"/>
+                              </a:ext>
+                            </a:extLst>
+                          </a:blip>
+                          <a:srcRect/>
+                          <a:stretch>
+                            <a:fillRect/>
+                          </a:stretch>
+                        </pic:blipFill>
+                        <pic:spPr bwMode="auto">
+                          <a:xfrm>
+                            <a:off x="0" y="0"/>
+                            <a:ext cx="1558800" cy="633600"/>
+                          </a:xfrm>
+                          <a:prstGeom prst="rect">
+                            <a:avLst/>
+                          </a:prstGeom>
+                          <a:noFill/>
+                          <a:ln>
+                            <a:noFill/>
+                          </a:ln>
+                        </pic:spPr>
+                      </pic:pic>
+                    </a:graphicData>
+                  </a:graphic>
+                </wp:inline>
+              </w:drawing>
+            </w:r>
+          </w:p>
+          <w:p>
+            <w:pPr>
+              <w:jc w:val="center"/>
+              <w:rPr>
+                <w:rFonts w:ascii="Arial" w:hAnsi="Arial" w:cs="Arial"/>
+                <w:sz w:val="16"/>
+                <w:szCs w:val="16"/>
+                <w:lang w:val="fr-CA"/>
+              </w:rPr>
+            </w:pPr>
+            <w:r>
+              <w:rPr>
+                <w:rFonts w:ascii="Arial" w:hAnsi="Arial" w:cs="Arial"/>
+                <w:sz w:val="16"/>
+                <w:szCs w:val="16"/>
+                <w:lang w:val="fr-CA"/>
+              </w:rPr>
+              <w:t xml:space="preserve">Sample – </w:t>
+            </w:r>
+            <w:r>
+              <w:rPr>
+                <w:rFonts w:ascii="Arial" w:hAnsi="Arial" w:cs="Arial"/>
+                <w:sz w:val="16"/>
+                <w:szCs w:val="16"/>
+                <w:lang w:val="fr-CA"/>
+              </w:rPr>
+              <w:t xml:space="preserve">Add </w:t>
+            </w:r>
+            <w:r>
+              <w:rPr>
+                <w:rFonts w:ascii="Arial" w:hAnsi="Arial" w:cs="Arial"/>
+                <w:sz w:val="16"/>
+                <w:szCs w:val="16"/>
+                <w:lang w:val="fr-CA"/>
+              </w:rPr>
+              <w:t>Large</w:t>
+            </w:r>
+            <w:bookmarkStart w:id="0" w:name="_GoBack"/>
+            <w:bookmarkEnd w:id="0"/>
+            <w:r>
+              <w:rPr>
+                <w:rFonts w:ascii="Arial" w:hAnsi="Arial" w:cs="Arial"/>
+                <w:sz w:val="16"/>
+                <w:szCs w:val="16"/>
+                <w:lang w:val="fr-CA"/>
+              </w:rPr>
+              <w:t xml:space="preserve"> Box</w:t>
+            </w:r>
+          </w:p>
+          <w:p>
+            <w:pPr>
+              <w:jc w:val="center"/>
+              <w:rPr>
+                <w:rFonts w:ascii="Arial" w:hAnsi="Arial" w:cs="Arial"/>
+                <w:sz w:val="16"/>
+                <w:szCs w:val="16"/>
+                <w:lang w:val="fr-CA"/>
+              </w:rPr>
+            </w:pPr>
+          </w:p>
+        </w:tc>
+        <w:tc>
+          <w:tcPr>
+            <w:tcW w:w="4505" w:type="dxa"/>
+          </w:tcPr>
+          <w:p>
+            <w:pPr>
+              <w:jc w:val="center"/>
+              <w:rPr>
+                <w:rFonts w:ascii="Arial" w:hAnsi="Arial" w:cs="Arial"/>
+                <w:sz w:val="16"/>
+                <w:szCs w:val="16"/>
+                <w:lang w:val="fr-CA"/>
+              </w:rPr>
+            </w:pPr>
+            <w:r>
+              <w:rPr>
+                <w:rFonts w:ascii="Helvetica" w:hAnsi="Helvetica" w:cs="Helvetica"/>
+                <w:noProof/>
+                <w:lang w:val="en-US"/>
+              </w:rPr>
+              <w:drawing>
+                <wp:inline distT="0" distB="0" distL="0" distR="0" wp14:anchorId="1F2B56D6" wp14:editId="04BD3939">
+                  <wp:extent cx="1699200" cy="633600"/>
+                  <wp:effectExtent l="0" t="0" r="3175" b="1905"/>
+                  <wp:docPr id="24" name="Picture 24"/>
+                  <wp:cNvGraphicFramePr>
+                    <a:graphicFrameLocks xmlns:a="http://schemas.openxmlformats.org/drawingml/2006/main" noChangeAspect="1"/>
+                  </wp:cNvGraphicFramePr>
+                  <a:graphic xmlns:a="http://schemas.openxmlformats.org/drawingml/2006/main">
+                    <a:graphicData uri="http://schemas.openxmlformats.org/drawingml/2006/picture">
+                      <pic:pic xmlns:pic="http://schemas.openxmlformats.org/drawingml/2006/picture">
+                        <pic:nvPicPr>
+                          <pic:cNvPr id="0" name="Picture 7"/>
+                          <pic:cNvPicPr>
+                            <a:picLocks noChangeAspect="1" noChangeArrowheads="1"/>
+                          </pic:cNvPicPr>
+                        </pic:nvPicPr>
+                        <pic:blipFill>
+                          <a:blip r:embed="rId26">
+                            <a:extLst>
+                              <a:ext uri="{28A0092B-C50C-407E-A947-70E740481C1C}">
+                                <a14:useLocalDpi xmlns:a14="http://schemas.microsoft.com/office/drawing/2010/main" val="0"/>
+                              </a:ext>
+                            </a:extLst>
+                          </a:blip>
+                          <a:srcRect/>
+                          <a:stretch>
+                            <a:fillRect/>
+                          </a:stretch>
+                        </pic:blipFill>
+                        <pic:spPr bwMode="auto">
+                          <a:xfrm>
+                            <a:off x="0" y="0"/>
+                            <a:ext cx="1699200" cy="633600"/>
+                          </a:xfrm>
+                          <a:prstGeom prst="rect">
+                            <a:avLst/>
+                          </a:prstGeom>
+                          <a:noFill/>
+                          <a:ln>
+                            <a:noFill/>
+                          </a:ln>
+                        </pic:spPr>
+                      </pic:pic>
+                    </a:graphicData>
+                  </a:graphic>
+                </wp:inline>
+              </w:drawing>
+            </w:r>
+            <w:r>
+              <w:rPr>
+                <w:rFonts w:ascii="Arial" w:hAnsi="Arial" w:cs="Arial"/>
+                <w:sz w:val="16"/>
+                <w:szCs w:val="16"/>
+                <w:lang w:val="fr-CA"/>
+              </w:rPr>
+              <w:br/>
+              <w:t xml:space="preserve">Sample – </w:t>
+            </w:r>
+            <w:r>
+              <w:rPr>
+                <w:rFonts w:ascii="Arial" w:hAnsi="Arial" w:cs="Arial"/>
+                <w:sz w:val="16"/>
+                <w:szCs w:val="16"/>
+                <w:lang w:val="fr-CA"/>
+              </w:rPr>
+              <w:t>Add Medium Box</w:t>
+            </w:r>
+          </w:p>
+        </w:tc>
+      </w:tr>
+    </w:tbl>
+    <w:p>
+      <w:pPr>
+        <w:jc w:val="center"/>
+        <w:rPr>
+          <w:rFonts w:ascii="Arial" w:hAnsi="Arial" w:cs="Arial"/>
+          <w:sz w:val="16"/>
+          <w:szCs w:val="16"/>
+          <w:lang w:val="fr-CA"/>
+        </w:rPr>
+      </w:pPr>
+    </w:p>
     <w:p>
       <w:pPr>
         <w:jc w:val="center"/>

</xml_diff>

<commit_message>
Added quick package mode
</commit_message>
<xml_diff>
--- a/Doc/Barcode Cheat Sheet.docx
+++ b/Doc/Barcode Cheat Sheet.docx
@@ -59,228 +59,6 @@
                       <pic:pic xmlns:pic="http://schemas.openxmlformats.org/drawingml/2006/picture">
                         <pic:nvPicPr>
                           <pic:cNvPr id="0" name="Picture 4"/>
-                          <pic:cNvPicPr>
-                            <a:picLocks noChangeAspect="1" noChangeArrowheads="1"/>
-                          </pic:cNvPicPr>
-                        </pic:nvPicPr>
-                        <pic:blipFill>
-                          <a:blip r:embed="rId4">
-                            <a:extLst>
-                              <a:ext uri="{28A0092B-C50C-407E-A947-70E740481C1C}">
-                                <a14:useLocalDpi xmlns:a14="http://schemas.microsoft.com/office/drawing/2010/main" val="0"/>
-                              </a:ext>
-                            </a:extLst>
-                          </a:blip>
-                          <a:srcRect/>
-                          <a:stretch>
-                            <a:fillRect/>
-                          </a:stretch>
-                        </pic:blipFill>
-                        <pic:spPr bwMode="auto">
-                          <a:xfrm>
-                            <a:off x="0" y="0"/>
-                            <a:ext cx="720000" cy="633600"/>
-                          </a:xfrm>
-                          <a:prstGeom prst="rect">
-                            <a:avLst/>
-                          </a:prstGeom>
-                          <a:noFill/>
-                          <a:ln>
-                            <a:noFill/>
-                          </a:ln>
-                        </pic:spPr>
-                      </pic:pic>
-                    </a:graphicData>
-                  </a:graphic>
-                </wp:inline>
-              </w:drawing>
-            </w:r>
-            <w:r>
-              <w:rPr>
-                <w:rFonts w:ascii="Arial" w:hAnsi="Arial" w:cs="Arial"/>
-                <w:sz w:val="16"/>
-                <w:szCs w:val="16"/>
-                <w:lang w:val="fr-CA"/>
-              </w:rPr>
-              <w:br/>
-            </w:r>
-            <w:r>
-              <w:rPr>
-                <w:rFonts w:ascii="Arial" w:hAnsi="Arial" w:cs="Arial"/>
-                <w:sz w:val="16"/>
-                <w:szCs w:val="16"/>
-                <w:lang w:val="fr-CA"/>
-              </w:rPr>
-              <w:t>Clear</w:t>
-            </w:r>
-            <w:r>
-              <w:rPr>
-                <w:rFonts w:ascii="Arial" w:hAnsi="Arial" w:cs="Arial"/>
-                <w:sz w:val="16"/>
-                <w:szCs w:val="16"/>
-                <w:lang w:val="fr-CA"/>
-              </w:rPr>
-              <w:t xml:space="preserve"> (</w:t>
-            </w:r>
-            <w:r>
-              <w:rPr>
-                <w:rFonts w:ascii="Arial" w:hAnsi="Arial" w:cs="Arial"/>
-                <w:sz w:val="16"/>
-                <w:szCs w:val="16"/>
-                <w:lang w:val="fr-CA"/>
-              </w:rPr>
-              <w:t>*Z</w:t>
-            </w:r>
-            <w:r>
-              <w:rPr>
-                <w:rFonts w:ascii="Arial" w:hAnsi="Arial" w:cs="Arial"/>
-                <w:sz w:val="16"/>
-                <w:szCs w:val="16"/>
-                <w:lang w:val="fr-CA"/>
-              </w:rPr>
-              <w:t>)</w:t>
-            </w:r>
-          </w:p>
-          <w:p>
-            <w:pPr>
-              <w:jc w:val="center"/>
-              <w:rPr>
-                <w:rFonts w:ascii="Arial" w:hAnsi="Arial" w:cs="Arial"/>
-                <w:sz w:val="16"/>
-                <w:szCs w:val="16"/>
-                <w:lang w:val="fr-CA"/>
-              </w:rPr>
-            </w:pPr>
-          </w:p>
-        </w:tc>
-        <w:tc>
-          <w:tcPr>
-            <w:tcW w:w="4505" w:type="dxa"/>
-          </w:tcPr>
-          <w:p>
-            <w:pPr>
-              <w:jc w:val="center"/>
-              <w:rPr>
-                <w:rFonts w:ascii="Arial" w:hAnsi="Arial" w:cs="Arial"/>
-                <w:sz w:val="16"/>
-                <w:szCs w:val="16"/>
-                <w:lang w:val="fr-CA"/>
-              </w:rPr>
-            </w:pPr>
-            <w:r>
-              <w:rPr>
-                <w:rFonts w:ascii="Helvetica" w:hAnsi="Helvetica" w:cs="Helvetica"/>
-                <w:noProof/>
-                <w:lang w:val="en-US"/>
-              </w:rPr>
-              <w:drawing>
-                <wp:inline distT="0" distB="0" distL="0" distR="0" wp14:anchorId="0E8813D9" wp14:editId="3EDCFB18">
-                  <wp:extent cx="860400" cy="633600"/>
-                  <wp:effectExtent l="0" t="0" r="3810" b="1905"/>
-                  <wp:docPr id="22" name="Picture 22"/>
-                  <wp:cNvGraphicFramePr>
-                    <a:graphicFrameLocks xmlns:a="http://schemas.openxmlformats.org/drawingml/2006/main" noChangeAspect="1"/>
-                  </wp:cNvGraphicFramePr>
-                  <a:graphic xmlns:a="http://schemas.openxmlformats.org/drawingml/2006/main">
-                    <a:graphicData uri="http://schemas.openxmlformats.org/drawingml/2006/picture">
-                      <pic:pic xmlns:pic="http://schemas.openxmlformats.org/drawingml/2006/picture">
-                        <pic:nvPicPr>
-                          <pic:cNvPr id="0" name="Picture 1"/>
-                          <pic:cNvPicPr>
-                            <a:picLocks noChangeAspect="1" noChangeArrowheads="1"/>
-                          </pic:cNvPicPr>
-                        </pic:nvPicPr>
-                        <pic:blipFill>
-                          <a:blip r:embed="rId5">
-                            <a:extLst>
-                              <a:ext uri="{28A0092B-C50C-407E-A947-70E740481C1C}">
-                                <a14:useLocalDpi xmlns:a14="http://schemas.microsoft.com/office/drawing/2010/main" val="0"/>
-                              </a:ext>
-                            </a:extLst>
-                          </a:blip>
-                          <a:srcRect/>
-                          <a:stretch>
-                            <a:fillRect/>
-                          </a:stretch>
-                        </pic:blipFill>
-                        <pic:spPr bwMode="auto">
-                          <a:xfrm>
-                            <a:off x="0" y="0"/>
-                            <a:ext cx="860400" cy="633600"/>
-                          </a:xfrm>
-                          <a:prstGeom prst="rect">
-                            <a:avLst/>
-                          </a:prstGeom>
-                          <a:noFill/>
-                          <a:ln>
-                            <a:noFill/>
-                          </a:ln>
-                        </pic:spPr>
-                      </pic:pic>
-                    </a:graphicData>
-                  </a:graphic>
-                </wp:inline>
-              </w:drawing>
-            </w:r>
-          </w:p>
-          <w:p>
-            <w:pPr>
-              <w:jc w:val="center"/>
-              <w:rPr>
-                <w:rFonts w:ascii="Arial" w:hAnsi="Arial" w:cs="Arial"/>
-                <w:sz w:val="16"/>
-                <w:szCs w:val="16"/>
-                <w:lang w:val="fr-CA"/>
-              </w:rPr>
-            </w:pPr>
-            <w:r>
-              <w:rPr>
-                <w:rFonts w:ascii="Arial" w:hAnsi="Arial" w:cs="Arial"/>
-                <w:sz w:val="16"/>
-                <w:szCs w:val="16"/>
-                <w:lang w:val="fr-CA"/>
-              </w:rPr>
-              <w:t>Package Complete (*PC)</w:t>
-            </w:r>
-          </w:p>
-        </w:tc>
-      </w:tr>
-      <w:tr>
-        <w:tc>
-          <w:tcPr>
-            <w:tcW w:w="4505" w:type="dxa"/>
-          </w:tcPr>
-          <w:p>
-            <w:pPr>
-              <w:jc w:val="center"/>
-              <w:rPr>
-                <w:rFonts w:ascii="Arial" w:hAnsi="Arial" w:cs="Arial"/>
-                <w:sz w:val="16"/>
-                <w:szCs w:val="16"/>
-                <w:lang w:val="fr-CA"/>
-              </w:rPr>
-            </w:pPr>
-            <w:r>
-              <w:rPr>
-                <w:rFonts w:ascii="Arial" w:hAnsi="Arial" w:cs="Arial"/>
-                <w:noProof/>
-                <w:sz w:val="16"/>
-                <w:szCs w:val="16"/>
-                <w:lang w:val="en-US"/>
-              </w:rPr>
-              <w:drawing>
-                <wp:inline distT="0" distB="0" distL="0" distR="0" wp14:anchorId="012E87ED" wp14:editId="71212D4B">
-                  <wp:extent cx="720000" cy="633600"/>
-                  <wp:effectExtent l="0" t="0" r="0" b="1905"/>
-                  <wp:docPr id="19" name="Picture 19"/>
-                  <wp:cNvGraphicFramePr>
-                    <a:graphicFrameLocks xmlns:a="http://schemas.openxmlformats.org/drawingml/2006/main" noChangeAspect="1"/>
-                  </wp:cNvGraphicFramePr>
-                  <a:graphic xmlns:a="http://schemas.openxmlformats.org/drawingml/2006/main">
-                    <a:graphicData uri="http://schemas.openxmlformats.org/drawingml/2006/picture">
-                      <pic:pic xmlns:pic="http://schemas.openxmlformats.org/drawingml/2006/picture">
-                        <pic:nvPicPr>
-                          <pic:cNvPr id="0" name="Picture 1"/>
                           <pic:cNvPicPr>
                             <a:picLocks noChangeAspect="1" noChangeArrowheads="1"/>
                           </pic:cNvPicPr>
@@ -317,36 +95,60 @@
                 </wp:inline>
               </w:drawing>
             </w:r>
-          </w:p>
-          <w:p>
-            <w:pPr>
-              <w:jc w:val="center"/>
-              <w:rPr>
-                <w:rFonts w:ascii="Arial" w:hAnsi="Arial" w:cs="Arial"/>
-                <w:sz w:val="16"/>
-                <w:szCs w:val="16"/>
-                <w:lang w:val="fr-CA"/>
-              </w:rPr>
-            </w:pPr>
-            <w:r>
-              <w:rPr>
-                <w:rFonts w:ascii="Arial" w:hAnsi="Arial" w:cs="Arial"/>
-                <w:sz w:val="16"/>
-                <w:szCs w:val="16"/>
-                <w:lang w:val="fr-CA"/>
-              </w:rPr>
-              <w:t>Confirm (*C)</w:t>
-            </w:r>
-          </w:p>
-          <w:p>
-            <w:pPr>
-              <w:jc w:val="center"/>
-              <w:rPr>
-                <w:rFonts w:ascii="Arial" w:hAnsi="Arial" w:cs="Arial"/>
-                <w:noProof/>
-                <w:sz w:val="16"/>
-                <w:szCs w:val="16"/>
-                <w:lang w:val="en-US"/>
+            <w:r>
+              <w:rPr>
+                <w:rFonts w:ascii="Arial" w:hAnsi="Arial" w:cs="Arial"/>
+                <w:sz w:val="16"/>
+                <w:szCs w:val="16"/>
+                <w:lang w:val="fr-CA"/>
+              </w:rPr>
+              <w:br/>
+            </w:r>
+            <w:r>
+              <w:rPr>
+                <w:rFonts w:ascii="Arial" w:hAnsi="Arial" w:cs="Arial"/>
+                <w:sz w:val="16"/>
+                <w:szCs w:val="16"/>
+                <w:lang w:val="fr-CA"/>
+              </w:rPr>
+              <w:t>Clear</w:t>
+            </w:r>
+            <w:r>
+              <w:rPr>
+                <w:rFonts w:ascii="Arial" w:hAnsi="Arial" w:cs="Arial"/>
+                <w:sz w:val="16"/>
+                <w:szCs w:val="16"/>
+                <w:lang w:val="fr-CA"/>
+              </w:rPr>
+              <w:t xml:space="preserve"> (</w:t>
+            </w:r>
+            <w:r>
+              <w:rPr>
+                <w:rFonts w:ascii="Arial" w:hAnsi="Arial" w:cs="Arial"/>
+                <w:sz w:val="16"/>
+                <w:szCs w:val="16"/>
+                <w:lang w:val="fr-CA"/>
+              </w:rPr>
+              <w:t>*Z</w:t>
+            </w:r>
+            <w:r>
+              <w:rPr>
+                <w:rFonts w:ascii="Arial" w:hAnsi="Arial" w:cs="Arial"/>
+                <w:sz w:val="16"/>
+                <w:szCs w:val="16"/>
+                <w:lang w:val="fr-CA"/>
+              </w:rPr>
+              <w:t>)</w:t>
+            </w:r>
+          </w:p>
+          <w:p>
+            <w:pPr>
+              <w:jc w:val="center"/>
+              <w:rPr>
+                <w:rFonts w:ascii="Arial" w:hAnsi="Arial" w:cs="Arial"/>
+                <w:sz w:val="16"/>
+                <w:szCs w:val="16"/>
+                <w:lang w:val="fr-CA"/>
               </w:rPr>
             </w:pPr>
           </w:p>
@@ -372,10 +174,10 @@
                 <w:lang w:val="en-US"/>
               </w:rPr>
               <w:drawing>
-                <wp:inline distT="0" distB="0" distL="0" distR="0" wp14:anchorId="77519360" wp14:editId="31D01758">
+                <wp:inline distT="0" distB="0" distL="0" distR="0" wp14:anchorId="0E8813D9" wp14:editId="3EDCFB18">
                   <wp:extent cx="860400" cy="633600"/>
                   <wp:effectExtent l="0" t="0" r="3810" b="1905"/>
-                  <wp:docPr id="20" name="Picture 20"/>
+                  <wp:docPr id="22" name="Picture 22"/>
                   <wp:cNvGraphicFramePr>
                     <a:graphicFrameLocks xmlns:a="http://schemas.openxmlformats.org/drawingml/2006/main" noChangeAspect="1"/>
                   </wp:cNvGraphicFramePr>
@@ -438,67 +240,8 @@
                 <w:szCs w:val="16"/>
                 <w:lang w:val="fr-CA"/>
               </w:rPr>
-              <w:t>Confirm</w:t>
-            </w:r>
-            <w:r>
-              <w:rPr>
-                <w:rFonts w:ascii="Arial" w:hAnsi="Arial" w:cs="Arial"/>
-                <w:sz w:val="16"/>
-                <w:szCs w:val="16"/>
-                <w:lang w:val="fr-CA"/>
-              </w:rPr>
-              <w:t xml:space="preserve"> All</w:t>
-            </w:r>
-            <w:r>
-              <w:rPr>
-                <w:rFonts w:ascii="Arial" w:hAnsi="Arial" w:cs="Arial"/>
-                <w:sz w:val="16"/>
-                <w:szCs w:val="16"/>
-                <w:lang w:val="fr-CA"/>
-              </w:rPr>
-              <w:t xml:space="preserve"> (*C</w:t>
-            </w:r>
-            <w:r>
-              <w:rPr>
-                <w:rFonts w:ascii="Arial" w:hAnsi="Arial" w:cs="Arial"/>
-                <w:sz w:val="16"/>
-                <w:szCs w:val="16"/>
-                <w:lang w:val="fr-CA"/>
-              </w:rPr>
-              <w:t>X</w:t>
-            </w:r>
-            <w:r>
-              <w:rPr>
-                <w:rFonts w:ascii="Arial" w:hAnsi="Arial" w:cs="Arial"/>
-                <w:sz w:val="16"/>
-                <w:szCs w:val="16"/>
-                <w:lang w:val="fr-CA"/>
-              </w:rPr>
-              <w:t>)</w:t>
-            </w:r>
-          </w:p>
-          <w:p>
-            <w:pPr>
-              <w:jc w:val="center"/>
-              <w:rPr>
-                <w:rFonts w:ascii="Arial" w:hAnsi="Arial" w:cs="Arial"/>
-                <w:sz w:val="16"/>
-                <w:szCs w:val="16"/>
-                <w:lang w:val="fr-CA"/>
-              </w:rPr>
-            </w:pPr>
-          </w:p>
-          <w:p>
-            <w:pPr>
-              <w:jc w:val="center"/>
-              <w:rPr>
-                <w:rFonts w:ascii="Arial" w:hAnsi="Arial" w:cs="Arial"/>
-                <w:noProof/>
-                <w:sz w:val="16"/>
-                <w:szCs w:val="16"/>
-                <w:lang w:val="en-US"/>
-              </w:rPr>
-            </w:pPr>
+              <w:t>Package Complete (*PC)</w:t>
+            </w:r>
           </w:p>
         </w:tc>
       </w:tr>
@@ -526,10 +269,10 @@
                 <w:lang w:val="en-US"/>
               </w:rPr>
               <w:drawing>
-                <wp:inline distT="0" distB="0" distL="0" distR="0" wp14:anchorId="069A0CCA" wp14:editId="23BA17B3">
+                <wp:inline distT="0" distB="0" distL="0" distR="0" wp14:anchorId="012E87ED" wp14:editId="71212D4B">
                   <wp:extent cx="720000" cy="633600"/>
                   <wp:effectExtent l="0" t="0" r="0" b="1905"/>
-                  <wp:docPr id="3" name="Picture 3"/>
+                  <wp:docPr id="19" name="Picture 19"/>
                   <wp:cNvGraphicFramePr>
                     <a:graphicFrameLocks xmlns:a="http://schemas.openxmlformats.org/drawingml/2006/main" noChangeAspect="1"/>
                   </wp:cNvGraphicFramePr>
@@ -537,7 +280,7 @@
                     <a:graphicData uri="http://schemas.openxmlformats.org/drawingml/2006/picture">
                       <pic:pic xmlns:pic="http://schemas.openxmlformats.org/drawingml/2006/picture">
                         <pic:nvPicPr>
-                          <pic:cNvPr id="0" name="Picture 7"/>
+                          <pic:cNvPr id="0" name="Picture 1"/>
                           <pic:cNvPicPr>
                             <a:picLocks noChangeAspect="1" noChangeArrowheads="1"/>
                           </pic:cNvPicPr>
@@ -574,42 +317,38 @@
                 </wp:inline>
               </w:drawing>
             </w:r>
-            <w:r>
-              <w:rPr>
-                <w:rFonts w:ascii="Arial" w:hAnsi="Arial" w:cs="Arial"/>
-                <w:sz w:val="16"/>
-                <w:szCs w:val="16"/>
-                <w:lang w:val="fr-CA"/>
-              </w:rPr>
-              <w:br/>
-            </w:r>
-            <w:r>
-              <w:rPr>
-                <w:rFonts w:ascii="Arial" w:hAnsi="Arial" w:cs="Arial"/>
-                <w:sz w:val="16"/>
-                <w:szCs w:val="16"/>
-                <w:lang w:val="fr-CA"/>
-              </w:rPr>
-              <w:t>Add Mode (</w:t>
-            </w:r>
-            <w:r>
-              <w:rPr>
-                <w:rFonts w:ascii="Arial" w:hAnsi="Arial" w:cs="Arial"/>
-                <w:sz w:val="16"/>
-                <w:szCs w:val="16"/>
-                <w:lang w:val="fr-CA"/>
-              </w:rPr>
-              <w:t>*</w:t>
-            </w:r>
-            <w:r>
-              <w:rPr>
-                <w:rFonts w:ascii="Arial" w:hAnsi="Arial" w:cs="Arial"/>
-                <w:sz w:val="16"/>
-                <w:szCs w:val="16"/>
-                <w:lang w:val="fr-CA"/>
-              </w:rPr>
-              <w:t>A)</w:t>
-            </w:r>
+          </w:p>
+          <w:p>
+            <w:pPr>
+              <w:jc w:val="center"/>
+              <w:rPr>
+                <w:rFonts w:ascii="Arial" w:hAnsi="Arial" w:cs="Arial"/>
+                <w:sz w:val="16"/>
+                <w:szCs w:val="16"/>
+                <w:lang w:val="fr-CA"/>
+              </w:rPr>
+            </w:pPr>
+            <w:r>
+              <w:rPr>
+                <w:rFonts w:ascii="Arial" w:hAnsi="Arial" w:cs="Arial"/>
+                <w:sz w:val="16"/>
+                <w:szCs w:val="16"/>
+                <w:lang w:val="fr-CA"/>
+              </w:rPr>
+              <w:t>Confirm (*C)</w:t>
+            </w:r>
+          </w:p>
+          <w:p>
+            <w:pPr>
+              <w:jc w:val="center"/>
+              <w:rPr>
+                <w:rFonts w:ascii="Arial" w:hAnsi="Arial" w:cs="Arial"/>
+                <w:noProof/>
+                <w:sz w:val="16"/>
+                <w:szCs w:val="16"/>
+                <w:lang w:val="en-US"/>
+              </w:rPr>
+            </w:pPr>
           </w:p>
         </w:tc>
         <w:tc>
@@ -628,17 +367,15 @@
             </w:pPr>
             <w:r>
               <w:rPr>
-                <w:rFonts w:ascii="Arial" w:hAnsi="Arial" w:cs="Arial"/>
+                <w:rFonts w:ascii="Helvetica" w:hAnsi="Helvetica" w:cs="Helvetica"/>
                 <w:noProof/>
-                <w:sz w:val="16"/>
-                <w:szCs w:val="16"/>
                 <w:lang w:val="en-US"/>
               </w:rPr>
               <w:drawing>
-                <wp:inline distT="0" distB="0" distL="0" distR="0" wp14:anchorId="2FE60E7E" wp14:editId="4563AD88">
-                  <wp:extent cx="720000" cy="633600"/>
-                  <wp:effectExtent l="0" t="0" r="0" b="1905"/>
-                  <wp:docPr id="4" name="Picture 4"/>
+                <wp:inline distT="0" distB="0" distL="0" distR="0" wp14:anchorId="77519360" wp14:editId="31D01758">
+                  <wp:extent cx="860400" cy="633600"/>
+                  <wp:effectExtent l="0" t="0" r="3810" b="1905"/>
+                  <wp:docPr id="20" name="Picture 20"/>
                   <wp:cNvGraphicFramePr>
                     <a:graphicFrameLocks xmlns:a="http://schemas.openxmlformats.org/drawingml/2006/main" noChangeAspect="1"/>
                   </wp:cNvGraphicFramePr>
@@ -646,7 +383,7 @@
                     <a:graphicData uri="http://schemas.openxmlformats.org/drawingml/2006/picture">
                       <pic:pic xmlns:pic="http://schemas.openxmlformats.org/drawingml/2006/picture">
                         <pic:nvPicPr>
-                          <pic:cNvPr id="0" name="Picture 10"/>
+                          <pic:cNvPr id="0" name="Picture 1"/>
                           <pic:cNvPicPr>
                             <a:picLocks noChangeAspect="1" noChangeArrowheads="1"/>
                           </pic:cNvPicPr>
@@ -667,7 +404,7 @@
                         <pic:spPr bwMode="auto">
                           <a:xfrm>
                             <a:off x="0" y="0"/>
-                            <a:ext cx="720000" cy="633600"/>
+                            <a:ext cx="860400" cy="633600"/>
                           </a:xfrm>
                           <a:prstGeom prst="rect">
                             <a:avLst/>
@@ -683,54 +420,83 @@
                 </wp:inline>
               </w:drawing>
             </w:r>
-            <w:r>
-              <w:rPr>
-                <w:rFonts w:ascii="Arial" w:hAnsi="Arial" w:cs="Arial"/>
-                <w:sz w:val="16"/>
-                <w:szCs w:val="16"/>
-                <w:lang w:val="fr-CA"/>
-              </w:rPr>
-              <w:br/>
-              <w:t>Remove Mode (</w:t>
-            </w:r>
-            <w:r>
-              <w:rPr>
-                <w:rFonts w:ascii="Arial" w:hAnsi="Arial" w:cs="Arial"/>
-                <w:sz w:val="16"/>
-                <w:szCs w:val="16"/>
-                <w:lang w:val="fr-CA"/>
-              </w:rPr>
-              <w:t>*</w:t>
-            </w:r>
-            <w:r>
-              <w:rPr>
-                <w:rFonts w:ascii="Arial" w:hAnsi="Arial" w:cs="Arial"/>
-                <w:sz w:val="16"/>
-                <w:szCs w:val="16"/>
-                <w:lang w:val="fr-CA"/>
-              </w:rPr>
-              <w:t>R)</w:t>
-            </w:r>
-          </w:p>
-          <w:p>
-            <w:pPr>
-              <w:jc w:val="center"/>
-              <w:rPr>
-                <w:rFonts w:ascii="Arial" w:hAnsi="Arial" w:cs="Arial"/>
-                <w:sz w:val="16"/>
-                <w:szCs w:val="16"/>
-                <w:lang w:val="fr-CA"/>
-              </w:rPr>
-            </w:pPr>
-          </w:p>
-          <w:p>
-            <w:pPr>
-              <w:jc w:val="center"/>
-              <w:rPr>
-                <w:rFonts w:ascii="Arial" w:hAnsi="Arial" w:cs="Arial"/>
-                <w:sz w:val="16"/>
-                <w:szCs w:val="16"/>
-                <w:lang w:val="fr-CA"/>
+          </w:p>
+          <w:p>
+            <w:pPr>
+              <w:jc w:val="center"/>
+              <w:rPr>
+                <w:rFonts w:ascii="Arial" w:hAnsi="Arial" w:cs="Arial"/>
+                <w:sz w:val="16"/>
+                <w:szCs w:val="16"/>
+                <w:lang w:val="fr-CA"/>
+              </w:rPr>
+            </w:pPr>
+            <w:r>
+              <w:rPr>
+                <w:rFonts w:ascii="Arial" w:hAnsi="Arial" w:cs="Arial"/>
+                <w:sz w:val="16"/>
+                <w:szCs w:val="16"/>
+                <w:lang w:val="fr-CA"/>
+              </w:rPr>
+              <w:t>Confirm</w:t>
+            </w:r>
+            <w:r>
+              <w:rPr>
+                <w:rFonts w:ascii="Arial" w:hAnsi="Arial" w:cs="Arial"/>
+                <w:sz w:val="16"/>
+                <w:szCs w:val="16"/>
+                <w:lang w:val="fr-CA"/>
+              </w:rPr>
+              <w:t xml:space="preserve"> All</w:t>
+            </w:r>
+            <w:r>
+              <w:rPr>
+                <w:rFonts w:ascii="Arial" w:hAnsi="Arial" w:cs="Arial"/>
+                <w:sz w:val="16"/>
+                <w:szCs w:val="16"/>
+                <w:lang w:val="fr-CA"/>
+              </w:rPr>
+              <w:t xml:space="preserve"> (*C</w:t>
+            </w:r>
+            <w:r>
+              <w:rPr>
+                <w:rFonts w:ascii="Arial" w:hAnsi="Arial" w:cs="Arial"/>
+                <w:sz w:val="16"/>
+                <w:szCs w:val="16"/>
+                <w:lang w:val="fr-CA"/>
+              </w:rPr>
+              <w:t>X</w:t>
+            </w:r>
+            <w:r>
+              <w:rPr>
+                <w:rFonts w:ascii="Arial" w:hAnsi="Arial" w:cs="Arial"/>
+                <w:sz w:val="16"/>
+                <w:szCs w:val="16"/>
+                <w:lang w:val="fr-CA"/>
+              </w:rPr>
+              <w:t>)</w:t>
+            </w:r>
+          </w:p>
+          <w:p>
+            <w:pPr>
+              <w:jc w:val="center"/>
+              <w:rPr>
+                <w:rFonts w:ascii="Arial" w:hAnsi="Arial" w:cs="Arial"/>
+                <w:sz w:val="16"/>
+                <w:szCs w:val="16"/>
+                <w:lang w:val="fr-CA"/>
+              </w:rPr>
+            </w:pPr>
+          </w:p>
+          <w:p>
+            <w:pPr>
+              <w:jc w:val="center"/>
+              <w:rPr>
+                <w:rFonts w:ascii="Arial" w:hAnsi="Arial" w:cs="Arial"/>
+                <w:noProof/>
+                <w:sz w:val="16"/>
+                <w:szCs w:val="16"/>
+                <w:lang w:val="en-US"/>
               </w:rPr>
             </w:pPr>
           </w:p>
@@ -748,7 +514,7 @@
                 <w:rFonts w:ascii="Arial" w:hAnsi="Arial" w:cs="Arial"/>
                 <w:sz w:val="16"/>
                 <w:szCs w:val="16"/>
-                <w:lang w:val="en-US"/>
+                <w:lang w:val="fr-CA"/>
               </w:rPr>
             </w:pPr>
             <w:r>
@@ -760,10 +526,10 @@
                 <w:lang w:val="en-US"/>
               </w:rPr>
               <w:drawing>
-                <wp:inline distT="0" distB="0" distL="0" distR="0" wp14:anchorId="55D17795" wp14:editId="04A90E48">
+                <wp:inline distT="0" distB="0" distL="0" distR="0" wp14:anchorId="069A0CCA" wp14:editId="23BA17B3">
                   <wp:extent cx="720000" cy="633600"/>
                   <wp:effectExtent l="0" t="0" r="0" b="1905"/>
-                  <wp:docPr id="5" name="Picture 5"/>
+                  <wp:docPr id="3" name="Picture 3"/>
                   <wp:cNvGraphicFramePr>
                     <a:graphicFrameLocks xmlns:a="http://schemas.openxmlformats.org/drawingml/2006/main" noChangeAspect="1"/>
                   </wp:cNvGraphicFramePr>
@@ -771,7 +537,7 @@
                     <a:graphicData uri="http://schemas.openxmlformats.org/drawingml/2006/picture">
                       <pic:pic xmlns:pic="http://schemas.openxmlformats.org/drawingml/2006/picture">
                         <pic:nvPicPr>
-                          <pic:cNvPr id="0" name="Picture 13"/>
+                          <pic:cNvPr id="0" name="Picture 7"/>
                           <pic:cNvPicPr>
                             <a:picLocks noChangeAspect="1" noChangeArrowheads="1"/>
                           </pic:cNvPicPr>
@@ -813,17 +579,25 @@
                 <w:rFonts w:ascii="Arial" w:hAnsi="Arial" w:cs="Arial"/>
                 <w:sz w:val="16"/>
                 <w:szCs w:val="16"/>
-                <w:lang w:val="en-US"/>
+                <w:lang w:val="fr-CA"/>
               </w:rPr>
               <w:br/>
-              <w:t>Item Barcode Scan Mode (</w:t>
-            </w:r>
-            <w:r>
-              <w:rPr>
-                <w:rFonts w:ascii="Arial" w:hAnsi="Arial" w:cs="Arial"/>
-                <w:sz w:val="16"/>
-                <w:szCs w:val="16"/>
-                <w:lang w:val="en-US"/>
+            </w:r>
+            <w:r>
+              <w:rPr>
+                <w:rFonts w:ascii="Arial" w:hAnsi="Arial" w:cs="Arial"/>
+                <w:sz w:val="16"/>
+                <w:szCs w:val="16"/>
+                <w:lang w:val="fr-CA"/>
+              </w:rPr>
+              <w:t>Add Mode (</w:t>
+            </w:r>
+            <w:r>
+              <w:rPr>
+                <w:rFonts w:ascii="Arial" w:hAnsi="Arial" w:cs="Arial"/>
+                <w:sz w:val="16"/>
+                <w:szCs w:val="16"/>
+                <w:lang w:val="fr-CA"/>
               </w:rPr>
               <w:t>*</w:t>
             </w:r>
@@ -832,9 +606,9 @@
                 <w:rFonts w:ascii="Arial" w:hAnsi="Arial" w:cs="Arial"/>
                 <w:sz w:val="16"/>
                 <w:szCs w:val="16"/>
-                <w:lang w:val="en-US"/>
-              </w:rPr>
-              <w:t>I)</w:t>
+                <w:lang w:val="fr-CA"/>
+              </w:rPr>
+              <w:t>A)</w:t>
             </w:r>
           </w:p>
         </w:tc>
@@ -849,7 +623,7 @@
                 <w:rFonts w:ascii="Arial" w:hAnsi="Arial" w:cs="Arial"/>
                 <w:sz w:val="16"/>
                 <w:szCs w:val="16"/>
-                <w:lang w:val="en-US"/>
+                <w:lang w:val="fr-CA"/>
               </w:rPr>
             </w:pPr>
             <w:r>
@@ -861,10 +635,10 @@
                 <w:lang w:val="en-US"/>
               </w:rPr>
               <w:drawing>
-                <wp:inline distT="0" distB="0" distL="0" distR="0" wp14:anchorId="56E3B40A" wp14:editId="1BB66820">
+                <wp:inline distT="0" distB="0" distL="0" distR="0" wp14:anchorId="2FE60E7E" wp14:editId="4563AD88">
                   <wp:extent cx="720000" cy="633600"/>
                   <wp:effectExtent l="0" t="0" r="0" b="1905"/>
-                  <wp:docPr id="6" name="Picture 6"/>
+                  <wp:docPr id="4" name="Picture 4"/>
                   <wp:cNvGraphicFramePr>
                     <a:graphicFrameLocks xmlns:a="http://schemas.openxmlformats.org/drawingml/2006/main" noChangeAspect="1"/>
                   </wp:cNvGraphicFramePr>
@@ -872,7 +646,7 @@
                     <a:graphicData uri="http://schemas.openxmlformats.org/drawingml/2006/picture">
                       <pic:pic xmlns:pic="http://schemas.openxmlformats.org/drawingml/2006/picture">
                         <pic:nvPicPr>
-                          <pic:cNvPr id="0" name="Picture 16"/>
+                          <pic:cNvPr id="0" name="Picture 10"/>
                           <pic:cNvPicPr>
                             <a:picLocks noChangeAspect="1" noChangeArrowheads="1"/>
                           </pic:cNvPicPr>
@@ -914,17 +688,17 @@
                 <w:rFonts w:ascii="Arial" w:hAnsi="Arial" w:cs="Arial"/>
                 <w:sz w:val="16"/>
                 <w:szCs w:val="16"/>
-                <w:lang w:val="en-US"/>
+                <w:lang w:val="fr-CA"/>
               </w:rPr>
               <w:br/>
-              <w:t>Lot/Serial Scan Mode (</w:t>
-            </w:r>
-            <w:r>
-              <w:rPr>
-                <w:rFonts w:ascii="Arial" w:hAnsi="Arial" w:cs="Arial"/>
-                <w:sz w:val="16"/>
-                <w:szCs w:val="16"/>
-                <w:lang w:val="en-US"/>
+              <w:t>Remove Mode (</w:t>
+            </w:r>
+            <w:r>
+              <w:rPr>
+                <w:rFonts w:ascii="Arial" w:hAnsi="Arial" w:cs="Arial"/>
+                <w:sz w:val="16"/>
+                <w:szCs w:val="16"/>
+                <w:lang w:val="fr-CA"/>
               </w:rPr>
               <w:t>*</w:t>
             </w:r>
@@ -933,10 +707,32 @@
                 <w:rFonts w:ascii="Arial" w:hAnsi="Arial" w:cs="Arial"/>
                 <w:sz w:val="16"/>
                 <w:szCs w:val="16"/>
-                <w:lang w:val="en-US"/>
-              </w:rPr>
-              <w:t>S)</w:t>
-            </w:r>
+                <w:lang w:val="fr-CA"/>
+              </w:rPr>
+              <w:t>R)</w:t>
+            </w:r>
+          </w:p>
+          <w:p>
+            <w:pPr>
+              <w:jc w:val="center"/>
+              <w:rPr>
+                <w:rFonts w:ascii="Arial" w:hAnsi="Arial" w:cs="Arial"/>
+                <w:sz w:val="16"/>
+                <w:szCs w:val="16"/>
+                <w:lang w:val="fr-CA"/>
+              </w:rPr>
+            </w:pPr>
+          </w:p>
+          <w:p>
+            <w:pPr>
+              <w:jc w:val="center"/>
+              <w:rPr>
+                <w:rFonts w:ascii="Arial" w:hAnsi="Arial" w:cs="Arial"/>
+                <w:sz w:val="16"/>
+                <w:szCs w:val="16"/>
+                <w:lang w:val="fr-CA"/>
+              </w:rPr>
+            </w:pPr>
           </w:p>
         </w:tc>
       </w:tr>
@@ -955,39 +751,6 @@
                 <w:lang w:val="en-US"/>
               </w:rPr>
             </w:pPr>
-          </w:p>
-          <w:p>
-            <w:pPr>
-              <w:jc w:val="center"/>
-              <w:rPr>
-                <w:rFonts w:ascii="Arial" w:hAnsi="Arial" w:cs="Arial"/>
-                <w:sz w:val="16"/>
-                <w:szCs w:val="16"/>
-                <w:lang w:val="en-US"/>
-              </w:rPr>
-            </w:pPr>
-          </w:p>
-          <w:p>
-            <w:pPr>
-              <w:jc w:val="center"/>
-              <w:rPr>
-                <w:rFonts w:ascii="Arial" w:hAnsi="Arial" w:cs="Arial"/>
-                <w:sz w:val="16"/>
-                <w:szCs w:val="16"/>
-                <w:lang w:val="en-US"/>
-              </w:rPr>
-            </w:pPr>
-          </w:p>
-          <w:p>
-            <w:pPr>
-              <w:jc w:val="center"/>
-              <w:rPr>
-                <w:rFonts w:ascii="Arial" w:hAnsi="Arial" w:cs="Arial"/>
-                <w:sz w:val="16"/>
-                <w:szCs w:val="16"/>
-                <w:lang w:val="en-US"/>
-              </w:rPr>
-            </w:pPr>
             <w:r>
               <w:rPr>
                 <w:rFonts w:ascii="Arial" w:hAnsi="Arial" w:cs="Arial"/>
@@ -997,10 +760,10 @@
                 <w:lang w:val="en-US"/>
               </w:rPr>
               <w:drawing>
-                <wp:inline distT="0" distB="0" distL="0" distR="0" wp14:anchorId="37A369F0" wp14:editId="25A83E98">
+                <wp:inline distT="0" distB="0" distL="0" distR="0" wp14:anchorId="55D17795" wp14:editId="04A90E48">
                   <wp:extent cx="720000" cy="633600"/>
                   <wp:effectExtent l="0" t="0" r="0" b="1905"/>
-                  <wp:docPr id="7" name="Picture 7"/>
+                  <wp:docPr id="5" name="Picture 5"/>
                   <wp:cNvGraphicFramePr>
                     <a:graphicFrameLocks xmlns:a="http://schemas.openxmlformats.org/drawingml/2006/main" noChangeAspect="1"/>
                   </wp:cNvGraphicFramePr>
@@ -1008,7 +771,7 @@
                     <a:graphicData uri="http://schemas.openxmlformats.org/drawingml/2006/picture">
                       <pic:pic xmlns:pic="http://schemas.openxmlformats.org/drawingml/2006/picture">
                         <pic:nvPicPr>
-                          <pic:cNvPr id="0" name="Picture 19"/>
+                          <pic:cNvPr id="0" name="Picture 13"/>
                           <pic:cNvPicPr>
                             <a:picLocks noChangeAspect="1" noChangeArrowheads="1"/>
                           </pic:cNvPicPr>
@@ -1053,7 +816,7 @@
                 <w:lang w:val="en-US"/>
               </w:rPr>
               <w:br/>
-              <w:t>Quantity 1 (</w:t>
+              <w:t>Item Barcode Scan Mode (</w:t>
             </w:r>
             <w:r>
               <w:rPr>
@@ -1071,7 +834,7 @@
                 <w:szCs w:val="16"/>
                 <w:lang w:val="en-US"/>
               </w:rPr>
-              <w:t>1)</w:t>
+              <w:t>I)</w:t>
             </w:r>
           </w:p>
         </w:tc>
@@ -1089,39 +852,6 @@
                 <w:lang w:val="en-US"/>
               </w:rPr>
             </w:pPr>
-          </w:p>
-          <w:p>
-            <w:pPr>
-              <w:jc w:val="center"/>
-              <w:rPr>
-                <w:rFonts w:ascii="Arial" w:hAnsi="Arial" w:cs="Arial"/>
-                <w:sz w:val="16"/>
-                <w:szCs w:val="16"/>
-                <w:lang w:val="en-US"/>
-              </w:rPr>
-            </w:pPr>
-          </w:p>
-          <w:p>
-            <w:pPr>
-              <w:jc w:val="center"/>
-              <w:rPr>
-                <w:rFonts w:ascii="Arial" w:hAnsi="Arial" w:cs="Arial"/>
-                <w:sz w:val="16"/>
-                <w:szCs w:val="16"/>
-                <w:lang w:val="en-US"/>
-              </w:rPr>
-            </w:pPr>
-          </w:p>
-          <w:p>
-            <w:pPr>
-              <w:jc w:val="center"/>
-              <w:rPr>
-                <w:rFonts w:ascii="Arial" w:hAnsi="Arial" w:cs="Arial"/>
-                <w:sz w:val="16"/>
-                <w:szCs w:val="16"/>
-                <w:lang w:val="en-US"/>
-              </w:rPr>
-            </w:pPr>
             <w:r>
               <w:rPr>
                 <w:rFonts w:ascii="Arial" w:hAnsi="Arial" w:cs="Arial"/>
@@ -1131,10 +861,10 @@
                 <w:lang w:val="en-US"/>
               </w:rPr>
               <w:drawing>
-                <wp:inline distT="0" distB="0" distL="0" distR="0" wp14:anchorId="3A999C79" wp14:editId="7AFA9A72">
+                <wp:inline distT="0" distB="0" distL="0" distR="0" wp14:anchorId="56E3B40A" wp14:editId="1BB66820">
                   <wp:extent cx="720000" cy="633600"/>
                   <wp:effectExtent l="0" t="0" r="0" b="1905"/>
-                  <wp:docPr id="8" name="Picture 8"/>
+                  <wp:docPr id="6" name="Picture 6"/>
                   <wp:cNvGraphicFramePr>
                     <a:graphicFrameLocks xmlns:a="http://schemas.openxmlformats.org/drawingml/2006/main" noChangeAspect="1"/>
                   </wp:cNvGraphicFramePr>
@@ -1142,7 +872,7 @@
                     <a:graphicData uri="http://schemas.openxmlformats.org/drawingml/2006/picture">
                       <pic:pic xmlns:pic="http://schemas.openxmlformats.org/drawingml/2006/picture">
                         <pic:nvPicPr>
-                          <pic:cNvPr id="0" name="Picture 22"/>
+                          <pic:cNvPr id="0" name="Picture 16"/>
                           <pic:cNvPicPr>
                             <a:picLocks noChangeAspect="1" noChangeArrowheads="1"/>
                           </pic:cNvPicPr>
@@ -1187,7 +917,7 @@
                 <w:lang w:val="en-US"/>
               </w:rPr>
               <w:br/>
-              <w:t>Quantity 2 (</w:t>
+              <w:t>Lot/Serial Scan Mode (</w:t>
             </w:r>
             <w:r>
               <w:rPr>
@@ -1205,19 +935,8 @@
                 <w:szCs w:val="16"/>
                 <w:lang w:val="en-US"/>
               </w:rPr>
-              <w:t>2)</w:t>
-            </w:r>
-          </w:p>
-          <w:p>
-            <w:pPr>
-              <w:jc w:val="center"/>
-              <w:rPr>
-                <w:rFonts w:ascii="Arial" w:hAnsi="Arial" w:cs="Arial"/>
-                <w:sz w:val="16"/>
-                <w:szCs w:val="16"/>
-                <w:lang w:val="en-US"/>
-              </w:rPr>
-            </w:pPr>
+              <w:t>S)</w:t>
+            </w:r>
           </w:p>
         </w:tc>
       </w:tr>
@@ -1236,6 +955,39 @@
                 <w:lang w:val="en-US"/>
               </w:rPr>
             </w:pPr>
+          </w:p>
+          <w:p>
+            <w:pPr>
+              <w:jc w:val="center"/>
+              <w:rPr>
+                <w:rFonts w:ascii="Arial" w:hAnsi="Arial" w:cs="Arial"/>
+                <w:sz w:val="16"/>
+                <w:szCs w:val="16"/>
+                <w:lang w:val="en-US"/>
+              </w:rPr>
+            </w:pPr>
+          </w:p>
+          <w:p>
+            <w:pPr>
+              <w:jc w:val="center"/>
+              <w:rPr>
+                <w:rFonts w:ascii="Arial" w:hAnsi="Arial" w:cs="Arial"/>
+                <w:sz w:val="16"/>
+                <w:szCs w:val="16"/>
+                <w:lang w:val="en-US"/>
+              </w:rPr>
+            </w:pPr>
+          </w:p>
+          <w:p>
+            <w:pPr>
+              <w:jc w:val="center"/>
+              <w:rPr>
+                <w:rFonts w:ascii="Arial" w:hAnsi="Arial" w:cs="Arial"/>
+                <w:sz w:val="16"/>
+                <w:szCs w:val="16"/>
+                <w:lang w:val="en-US"/>
+              </w:rPr>
+            </w:pPr>
             <w:r>
               <w:rPr>
                 <w:rFonts w:ascii="Arial" w:hAnsi="Arial" w:cs="Arial"/>
@@ -1245,10 +997,10 @@
                 <w:lang w:val="en-US"/>
               </w:rPr>
               <w:drawing>
-                <wp:inline distT="0" distB="0" distL="0" distR="0" wp14:anchorId="1EADE4B7" wp14:editId="46C8434B">
+                <wp:inline distT="0" distB="0" distL="0" distR="0" wp14:anchorId="37A369F0" wp14:editId="25A83E98">
                   <wp:extent cx="720000" cy="633600"/>
                   <wp:effectExtent l="0" t="0" r="0" b="1905"/>
-                  <wp:docPr id="9" name="Picture 9"/>
+                  <wp:docPr id="7" name="Picture 7"/>
                   <wp:cNvGraphicFramePr>
                     <a:graphicFrameLocks xmlns:a="http://schemas.openxmlformats.org/drawingml/2006/main" noChangeAspect="1"/>
                   </wp:cNvGraphicFramePr>
@@ -1256,7 +1008,7 @@
                     <a:graphicData uri="http://schemas.openxmlformats.org/drawingml/2006/picture">
                       <pic:pic xmlns:pic="http://schemas.openxmlformats.org/drawingml/2006/picture">
                         <pic:nvPicPr>
-                          <pic:cNvPr id="0" name="Picture 25"/>
+                          <pic:cNvPr id="0" name="Picture 19"/>
                           <pic:cNvPicPr>
                             <a:picLocks noChangeAspect="1" noChangeArrowheads="1"/>
                           </pic:cNvPicPr>
@@ -1301,7 +1053,7 @@
                 <w:lang w:val="en-US"/>
               </w:rPr>
               <w:br/>
-              <w:t>Quantity 3 (</w:t>
+              <w:t>Quantity 1 (</w:t>
             </w:r>
             <w:r>
               <w:rPr>
@@ -1319,7 +1071,7 @@
                 <w:szCs w:val="16"/>
                 <w:lang w:val="en-US"/>
               </w:rPr>
-              <w:t>3)</w:t>
+              <w:t>1)</w:t>
             </w:r>
           </w:p>
         </w:tc>
@@ -1337,6 +1089,39 @@
                 <w:lang w:val="en-US"/>
               </w:rPr>
             </w:pPr>
+          </w:p>
+          <w:p>
+            <w:pPr>
+              <w:jc w:val="center"/>
+              <w:rPr>
+                <w:rFonts w:ascii="Arial" w:hAnsi="Arial" w:cs="Arial"/>
+                <w:sz w:val="16"/>
+                <w:szCs w:val="16"/>
+                <w:lang w:val="en-US"/>
+              </w:rPr>
+            </w:pPr>
+          </w:p>
+          <w:p>
+            <w:pPr>
+              <w:jc w:val="center"/>
+              <w:rPr>
+                <w:rFonts w:ascii="Arial" w:hAnsi="Arial" w:cs="Arial"/>
+                <w:sz w:val="16"/>
+                <w:szCs w:val="16"/>
+                <w:lang w:val="en-US"/>
+              </w:rPr>
+            </w:pPr>
+          </w:p>
+          <w:p>
+            <w:pPr>
+              <w:jc w:val="center"/>
+              <w:rPr>
+                <w:rFonts w:ascii="Arial" w:hAnsi="Arial" w:cs="Arial"/>
+                <w:sz w:val="16"/>
+                <w:szCs w:val="16"/>
+                <w:lang w:val="en-US"/>
+              </w:rPr>
+            </w:pPr>
             <w:r>
               <w:rPr>
                 <w:rFonts w:ascii="Arial" w:hAnsi="Arial" w:cs="Arial"/>
@@ -1346,10 +1131,10 @@
                 <w:lang w:val="en-US"/>
               </w:rPr>
               <w:drawing>
-                <wp:inline distT="0" distB="0" distL="0" distR="0" wp14:anchorId="6166B38C" wp14:editId="68462162">
+                <wp:inline distT="0" distB="0" distL="0" distR="0" wp14:anchorId="3A999C79" wp14:editId="7AFA9A72">
                   <wp:extent cx="720000" cy="633600"/>
                   <wp:effectExtent l="0" t="0" r="0" b="1905"/>
-                  <wp:docPr id="10" name="Picture 10"/>
+                  <wp:docPr id="8" name="Picture 8"/>
                   <wp:cNvGraphicFramePr>
                     <a:graphicFrameLocks xmlns:a="http://schemas.openxmlformats.org/drawingml/2006/main" noChangeAspect="1"/>
                   </wp:cNvGraphicFramePr>
@@ -1357,7 +1142,7 @@
                     <a:graphicData uri="http://schemas.openxmlformats.org/drawingml/2006/picture">
                       <pic:pic xmlns:pic="http://schemas.openxmlformats.org/drawingml/2006/picture">
                         <pic:nvPicPr>
-                          <pic:cNvPr id="0" name="Picture 28"/>
+                          <pic:cNvPr id="0" name="Picture 22"/>
                           <pic:cNvPicPr>
                             <a:picLocks noChangeAspect="1" noChangeArrowheads="1"/>
                           </pic:cNvPicPr>
@@ -1402,7 +1187,7 @@
                 <w:lang w:val="en-US"/>
               </w:rPr>
               <w:br/>
-              <w:t>Quantity 4 (</w:t>
+              <w:t>Quantity 2 (</w:t>
             </w:r>
             <w:r>
               <w:rPr>
@@ -1420,16 +1205,7 @@
                 <w:szCs w:val="16"/>
                 <w:lang w:val="en-US"/>
               </w:rPr>
-              <w:t>4</w:t>
-            </w:r>
-            <w:r>
-              <w:rPr>
-                <w:rFonts w:ascii="Arial" w:hAnsi="Arial" w:cs="Arial"/>
-                <w:sz w:val="16"/>
-                <w:szCs w:val="16"/>
-                <w:lang w:val="en-US"/>
-              </w:rPr>
-              <w:t>)</w:t>
+              <w:t>2)</w:t>
             </w:r>
           </w:p>
           <w:p>
@@ -1469,10 +1245,10 @@
                 <w:lang w:val="en-US"/>
               </w:rPr>
               <w:drawing>
-                <wp:inline distT="0" distB="0" distL="0" distR="0" wp14:anchorId="18528DD7" wp14:editId="30A8C8EB">
+                <wp:inline distT="0" distB="0" distL="0" distR="0" wp14:anchorId="1EADE4B7" wp14:editId="46C8434B">
                   <wp:extent cx="720000" cy="633600"/>
                   <wp:effectExtent l="0" t="0" r="0" b="1905"/>
-                  <wp:docPr id="11" name="Picture 11"/>
+                  <wp:docPr id="9" name="Picture 9"/>
                   <wp:cNvGraphicFramePr>
                     <a:graphicFrameLocks xmlns:a="http://schemas.openxmlformats.org/drawingml/2006/main" noChangeAspect="1"/>
                   </wp:cNvGraphicFramePr>
@@ -1480,7 +1256,7 @@
                     <a:graphicData uri="http://schemas.openxmlformats.org/drawingml/2006/picture">
                       <pic:pic xmlns:pic="http://schemas.openxmlformats.org/drawingml/2006/picture">
                         <pic:nvPicPr>
-                          <pic:cNvPr id="0" name="Picture 31"/>
+                          <pic:cNvPr id="0" name="Picture 25"/>
                           <pic:cNvPicPr>
                             <a:picLocks noChangeAspect="1" noChangeArrowheads="1"/>
                           </pic:cNvPicPr>
@@ -1525,7 +1301,7 @@
                 <w:lang w:val="en-US"/>
               </w:rPr>
               <w:br/>
-              <w:t>Quantity 5 (</w:t>
+              <w:t>Quantity 3 (</w:t>
             </w:r>
             <w:r>
               <w:rPr>
@@ -1543,7 +1319,7 @@
                 <w:szCs w:val="16"/>
                 <w:lang w:val="en-US"/>
               </w:rPr>
-              <w:t>5)</w:t>
+              <w:t>3)</w:t>
             </w:r>
           </w:p>
         </w:tc>
@@ -1570,10 +1346,10 @@
                 <w:lang w:val="en-US"/>
               </w:rPr>
               <w:drawing>
-                <wp:inline distT="0" distB="0" distL="0" distR="0" wp14:anchorId="0572375E" wp14:editId="2E6A10E6">
+                <wp:inline distT="0" distB="0" distL="0" distR="0" wp14:anchorId="6166B38C" wp14:editId="68462162">
                   <wp:extent cx="720000" cy="633600"/>
                   <wp:effectExtent l="0" t="0" r="0" b="1905"/>
-                  <wp:docPr id="12" name="Picture 12"/>
+                  <wp:docPr id="10" name="Picture 10"/>
                   <wp:cNvGraphicFramePr>
                     <a:graphicFrameLocks xmlns:a="http://schemas.openxmlformats.org/drawingml/2006/main" noChangeAspect="1"/>
                   </wp:cNvGraphicFramePr>
@@ -1581,7 +1357,7 @@
                     <a:graphicData uri="http://schemas.openxmlformats.org/drawingml/2006/picture">
                       <pic:pic xmlns:pic="http://schemas.openxmlformats.org/drawingml/2006/picture">
                         <pic:nvPicPr>
-                          <pic:cNvPr id="0" name="Picture 34"/>
+                          <pic:cNvPr id="0" name="Picture 28"/>
                           <pic:cNvPicPr>
                             <a:picLocks noChangeAspect="1" noChangeArrowheads="1"/>
                           </pic:cNvPicPr>
@@ -1626,7 +1402,7 @@
                 <w:lang w:val="en-US"/>
               </w:rPr>
               <w:br/>
-              <w:t>Quantity 6 (</w:t>
+              <w:t>Quantity 4 (</w:t>
             </w:r>
             <w:r>
               <w:rPr>
@@ -1644,7 +1420,16 @@
                 <w:szCs w:val="16"/>
                 <w:lang w:val="en-US"/>
               </w:rPr>
-              <w:t>6)</w:t>
+              <w:t>4</w:t>
+            </w:r>
+            <w:r>
+              <w:rPr>
+                <w:rFonts w:ascii="Arial" w:hAnsi="Arial" w:cs="Arial"/>
+                <w:sz w:val="16"/>
+                <w:szCs w:val="16"/>
+                <w:lang w:val="en-US"/>
+              </w:rPr>
+              <w:t>)</w:t>
             </w:r>
           </w:p>
           <w:p>
@@ -1661,9 +1446,6 @@
         </w:tc>
       </w:tr>
       <w:tr>
-        <w:trPr>
-          <w:trHeight w:val="1275"/>
-        </w:trPr>
         <w:tc>
           <w:tcPr>
             <w:tcW w:w="4505" w:type="dxa"/>
@@ -1687,10 +1469,10 @@
                 <w:lang w:val="en-US"/>
               </w:rPr>
               <w:drawing>
-                <wp:inline distT="0" distB="0" distL="0" distR="0" wp14:anchorId="5874651F" wp14:editId="4E7F51A7">
+                <wp:inline distT="0" distB="0" distL="0" distR="0" wp14:anchorId="18528DD7" wp14:editId="30A8C8EB">
                   <wp:extent cx="720000" cy="633600"/>
                   <wp:effectExtent l="0" t="0" r="0" b="1905"/>
-                  <wp:docPr id="13" name="Picture 13"/>
+                  <wp:docPr id="11" name="Picture 11"/>
                   <wp:cNvGraphicFramePr>
                     <a:graphicFrameLocks xmlns:a="http://schemas.openxmlformats.org/drawingml/2006/main" noChangeAspect="1"/>
                   </wp:cNvGraphicFramePr>
@@ -1698,7 +1480,7 @@
                     <a:graphicData uri="http://schemas.openxmlformats.org/drawingml/2006/picture">
                       <pic:pic xmlns:pic="http://schemas.openxmlformats.org/drawingml/2006/picture">
                         <pic:nvPicPr>
-                          <pic:cNvPr id="0" name="Picture 37"/>
+                          <pic:cNvPr id="0" name="Picture 31"/>
                           <pic:cNvPicPr>
                             <a:picLocks noChangeAspect="1" noChangeArrowheads="1"/>
                           </pic:cNvPicPr>
@@ -1743,7 +1525,7 @@
                 <w:lang w:val="en-US"/>
               </w:rPr>
               <w:br/>
-              <w:t>Quantity 7 (</w:t>
+              <w:t>Quantity 5 (</w:t>
             </w:r>
             <w:r>
               <w:rPr>
@@ -1761,7 +1543,7 @@
                 <w:szCs w:val="16"/>
                 <w:lang w:val="en-US"/>
               </w:rPr>
-              <w:t>7)</w:t>
+              <w:t>5)</w:t>
             </w:r>
           </w:p>
         </w:tc>
@@ -1788,10 +1570,10 @@
                 <w:lang w:val="en-US"/>
               </w:rPr>
               <w:drawing>
-                <wp:inline distT="0" distB="0" distL="0" distR="0" wp14:anchorId="103C4F92" wp14:editId="3977022E">
+                <wp:inline distT="0" distB="0" distL="0" distR="0" wp14:anchorId="0572375E" wp14:editId="2E6A10E6">
                   <wp:extent cx="720000" cy="633600"/>
                   <wp:effectExtent l="0" t="0" r="0" b="1905"/>
-                  <wp:docPr id="14" name="Picture 14"/>
+                  <wp:docPr id="12" name="Picture 12"/>
                   <wp:cNvGraphicFramePr>
                     <a:graphicFrameLocks xmlns:a="http://schemas.openxmlformats.org/drawingml/2006/main" noChangeAspect="1"/>
                   </wp:cNvGraphicFramePr>
@@ -1799,7 +1581,7 @@
                     <a:graphicData uri="http://schemas.openxmlformats.org/drawingml/2006/picture">
                       <pic:pic xmlns:pic="http://schemas.openxmlformats.org/drawingml/2006/picture">
                         <pic:nvPicPr>
-                          <pic:cNvPr id="0" name="Picture 40"/>
+                          <pic:cNvPr id="0" name="Picture 34"/>
                           <pic:cNvPicPr>
                             <a:picLocks noChangeAspect="1" noChangeArrowheads="1"/>
                           </pic:cNvPicPr>
@@ -1844,7 +1626,7 @@
                 <w:lang w:val="en-US"/>
               </w:rPr>
               <w:br/>
-              <w:t>Quantity 8 (</w:t>
+              <w:t>Quantity 6 (</w:t>
             </w:r>
             <w:r>
               <w:rPr>
@@ -1862,7 +1644,7 @@
                 <w:szCs w:val="16"/>
                 <w:lang w:val="en-US"/>
               </w:rPr>
-              <w:t>8)</w:t>
+              <w:t>6)</w:t>
             </w:r>
           </w:p>
           <w:p>
@@ -1880,7 +1662,7 @@
       </w:tr>
       <w:tr>
         <w:trPr>
-          <w:trHeight w:val="311"/>
+          <w:trHeight w:val="1275"/>
         </w:trPr>
         <w:tc>
           <w:tcPr>
@@ -1905,10 +1687,10 @@
                 <w:lang w:val="en-US"/>
               </w:rPr>
               <w:drawing>
-                <wp:inline distT="0" distB="0" distL="0" distR="0" wp14:anchorId="6745D0EA" wp14:editId="634A41AF">
+                <wp:inline distT="0" distB="0" distL="0" distR="0" wp14:anchorId="5874651F" wp14:editId="4E7F51A7">
                   <wp:extent cx="720000" cy="633600"/>
                   <wp:effectExtent l="0" t="0" r="0" b="1905"/>
-                  <wp:docPr id="15" name="Picture 15"/>
+                  <wp:docPr id="13" name="Picture 13"/>
                   <wp:cNvGraphicFramePr>
                     <a:graphicFrameLocks xmlns:a="http://schemas.openxmlformats.org/drawingml/2006/main" noChangeAspect="1"/>
                   </wp:cNvGraphicFramePr>
@@ -1916,7 +1698,7 @@
                     <a:graphicData uri="http://schemas.openxmlformats.org/drawingml/2006/picture">
                       <pic:pic xmlns:pic="http://schemas.openxmlformats.org/drawingml/2006/picture">
                         <pic:nvPicPr>
-                          <pic:cNvPr id="0" name="Picture 43"/>
+                          <pic:cNvPr id="0" name="Picture 37"/>
                           <pic:cNvPicPr>
                             <a:picLocks noChangeAspect="1" noChangeArrowheads="1"/>
                           </pic:cNvPicPr>
@@ -1961,6 +1743,224 @@
                 <w:lang w:val="en-US"/>
               </w:rPr>
               <w:br/>
+              <w:t>Quantity 7 (</w:t>
+            </w:r>
+            <w:r>
+              <w:rPr>
+                <w:rFonts w:ascii="Arial" w:hAnsi="Arial" w:cs="Arial"/>
+                <w:sz w:val="16"/>
+                <w:szCs w:val="16"/>
+                <w:lang w:val="en-US"/>
+              </w:rPr>
+              <w:t>*</w:t>
+            </w:r>
+            <w:r>
+              <w:rPr>
+                <w:rFonts w:ascii="Arial" w:hAnsi="Arial" w:cs="Arial"/>
+                <w:sz w:val="16"/>
+                <w:szCs w:val="16"/>
+                <w:lang w:val="en-US"/>
+              </w:rPr>
+              <w:t>7)</w:t>
+            </w:r>
+          </w:p>
+        </w:tc>
+        <w:tc>
+          <w:tcPr>
+            <w:tcW w:w="4505" w:type="dxa"/>
+          </w:tcPr>
+          <w:p>
+            <w:pPr>
+              <w:jc w:val="center"/>
+              <w:rPr>
+                <w:rFonts w:ascii="Arial" w:hAnsi="Arial" w:cs="Arial"/>
+                <w:sz w:val="16"/>
+                <w:szCs w:val="16"/>
+                <w:lang w:val="en-US"/>
+              </w:rPr>
+            </w:pPr>
+            <w:r>
+              <w:rPr>
+                <w:rFonts w:ascii="Arial" w:hAnsi="Arial" w:cs="Arial"/>
+                <w:noProof/>
+                <w:sz w:val="16"/>
+                <w:szCs w:val="16"/>
+                <w:lang w:val="en-US"/>
+              </w:rPr>
+              <w:drawing>
+                <wp:inline distT="0" distB="0" distL="0" distR="0" wp14:anchorId="103C4F92" wp14:editId="3977022E">
+                  <wp:extent cx="720000" cy="633600"/>
+                  <wp:effectExtent l="0" t="0" r="0" b="1905"/>
+                  <wp:docPr id="14" name="Picture 14"/>
+                  <wp:cNvGraphicFramePr>
+                    <a:graphicFrameLocks xmlns:a="http://schemas.openxmlformats.org/drawingml/2006/main" noChangeAspect="1"/>
+                  </wp:cNvGraphicFramePr>
+                  <a:graphic xmlns:a="http://schemas.openxmlformats.org/drawingml/2006/main">
+                    <a:graphicData uri="http://schemas.openxmlformats.org/drawingml/2006/picture">
+                      <pic:pic xmlns:pic="http://schemas.openxmlformats.org/drawingml/2006/picture">
+                        <pic:nvPicPr>
+                          <pic:cNvPr id="0" name="Picture 40"/>
+                          <pic:cNvPicPr>
+                            <a:picLocks noChangeAspect="1" noChangeArrowheads="1"/>
+                          </pic:cNvPicPr>
+                        </pic:nvPicPr>
+                        <pic:blipFill>
+                          <a:blip r:embed="rId21">
+                            <a:extLst>
+                              <a:ext uri="{28A0092B-C50C-407E-A947-70E740481C1C}">
+                                <a14:useLocalDpi xmlns:a14="http://schemas.microsoft.com/office/drawing/2010/main" val="0"/>
+                              </a:ext>
+                            </a:extLst>
+                          </a:blip>
+                          <a:srcRect/>
+                          <a:stretch>
+                            <a:fillRect/>
+                          </a:stretch>
+                        </pic:blipFill>
+                        <pic:spPr bwMode="auto">
+                          <a:xfrm>
+                            <a:off x="0" y="0"/>
+                            <a:ext cx="720000" cy="633600"/>
+                          </a:xfrm>
+                          <a:prstGeom prst="rect">
+                            <a:avLst/>
+                          </a:prstGeom>
+                          <a:noFill/>
+                          <a:ln>
+                            <a:noFill/>
+                          </a:ln>
+                        </pic:spPr>
+                      </pic:pic>
+                    </a:graphicData>
+                  </a:graphic>
+                </wp:inline>
+              </w:drawing>
+            </w:r>
+            <w:r>
+              <w:rPr>
+                <w:rFonts w:ascii="Arial" w:hAnsi="Arial" w:cs="Arial"/>
+                <w:sz w:val="16"/>
+                <w:szCs w:val="16"/>
+                <w:lang w:val="en-US"/>
+              </w:rPr>
+              <w:br/>
+              <w:t>Quantity 8 (</w:t>
+            </w:r>
+            <w:r>
+              <w:rPr>
+                <w:rFonts w:ascii="Arial" w:hAnsi="Arial" w:cs="Arial"/>
+                <w:sz w:val="16"/>
+                <w:szCs w:val="16"/>
+                <w:lang w:val="en-US"/>
+              </w:rPr>
+              <w:t>*</w:t>
+            </w:r>
+            <w:r>
+              <w:rPr>
+                <w:rFonts w:ascii="Arial" w:hAnsi="Arial" w:cs="Arial"/>
+                <w:sz w:val="16"/>
+                <w:szCs w:val="16"/>
+                <w:lang w:val="en-US"/>
+              </w:rPr>
+              <w:t>8)</w:t>
+            </w:r>
+          </w:p>
+          <w:p>
+            <w:pPr>
+              <w:jc w:val="center"/>
+              <w:rPr>
+                <w:rFonts w:ascii="Arial" w:hAnsi="Arial" w:cs="Arial"/>
+                <w:sz w:val="16"/>
+                <w:szCs w:val="16"/>
+                <w:lang w:val="en-US"/>
+              </w:rPr>
+            </w:pPr>
+          </w:p>
+        </w:tc>
+      </w:tr>
+      <w:tr>
+        <w:trPr>
+          <w:trHeight w:val="311"/>
+        </w:trPr>
+        <w:tc>
+          <w:tcPr>
+            <w:tcW w:w="4505" w:type="dxa"/>
+          </w:tcPr>
+          <w:p>
+            <w:pPr>
+              <w:jc w:val="center"/>
+              <w:rPr>
+                <w:rFonts w:ascii="Arial" w:hAnsi="Arial" w:cs="Arial"/>
+                <w:sz w:val="16"/>
+                <w:szCs w:val="16"/>
+                <w:lang w:val="en-US"/>
+              </w:rPr>
+            </w:pPr>
+            <w:r>
+              <w:rPr>
+                <w:rFonts w:ascii="Arial" w:hAnsi="Arial" w:cs="Arial"/>
+                <w:noProof/>
+                <w:sz w:val="16"/>
+                <w:szCs w:val="16"/>
+                <w:lang w:val="en-US"/>
+              </w:rPr>
+              <w:drawing>
+                <wp:inline distT="0" distB="0" distL="0" distR="0" wp14:anchorId="6745D0EA" wp14:editId="634A41AF">
+                  <wp:extent cx="720000" cy="633600"/>
+                  <wp:effectExtent l="0" t="0" r="0" b="1905"/>
+                  <wp:docPr id="15" name="Picture 15"/>
+                  <wp:cNvGraphicFramePr>
+                    <a:graphicFrameLocks xmlns:a="http://schemas.openxmlformats.org/drawingml/2006/main" noChangeAspect="1"/>
+                  </wp:cNvGraphicFramePr>
+                  <a:graphic xmlns:a="http://schemas.openxmlformats.org/drawingml/2006/main">
+                    <a:graphicData uri="http://schemas.openxmlformats.org/drawingml/2006/picture">
+                      <pic:pic xmlns:pic="http://schemas.openxmlformats.org/drawingml/2006/picture">
+                        <pic:nvPicPr>
+                          <pic:cNvPr id="0" name="Picture 43"/>
+                          <pic:cNvPicPr>
+                            <a:picLocks noChangeAspect="1" noChangeArrowheads="1"/>
+                          </pic:cNvPicPr>
+                        </pic:nvPicPr>
+                        <pic:blipFill>
+                          <a:blip r:embed="rId22">
+                            <a:extLst>
+                              <a:ext uri="{28A0092B-C50C-407E-A947-70E740481C1C}">
+                                <a14:useLocalDpi xmlns:a14="http://schemas.microsoft.com/office/drawing/2010/main" val="0"/>
+                              </a:ext>
+                            </a:extLst>
+                          </a:blip>
+                          <a:srcRect/>
+                          <a:stretch>
+                            <a:fillRect/>
+                          </a:stretch>
+                        </pic:blipFill>
+                        <pic:spPr bwMode="auto">
+                          <a:xfrm>
+                            <a:off x="0" y="0"/>
+                            <a:ext cx="720000" cy="633600"/>
+                          </a:xfrm>
+                          <a:prstGeom prst="rect">
+                            <a:avLst/>
+                          </a:prstGeom>
+                          <a:noFill/>
+                          <a:ln>
+                            <a:noFill/>
+                          </a:ln>
+                        </pic:spPr>
+                      </pic:pic>
+                    </a:graphicData>
+                  </a:graphic>
+                </wp:inline>
+              </w:drawing>
+            </w:r>
+            <w:r>
+              <w:rPr>
+                <w:rFonts w:ascii="Arial" w:hAnsi="Arial" w:cs="Arial"/>
+                <w:sz w:val="16"/>
+                <w:szCs w:val="16"/>
+                <w:lang w:val="en-US"/>
+              </w:rPr>
+              <w:br/>
               <w:t>Quantity 9 (</w:t>
             </w:r>
             <w:r>
@@ -2023,7 +2023,7 @@
                           </pic:cNvPicPr>
                         </pic:nvPicPr>
                         <pic:blipFill>
-                          <a:blip r:embed="rId21">
+                          <a:blip r:embed="rId23">
                             <a:extLst>
                               <a:ext uri="{28A0092B-C50C-407E-A947-70E740481C1C}">
                                 <a14:useLocalDpi xmlns:a14="http://schemas.microsoft.com/office/drawing/2010/main" val="0"/>
@@ -2119,6 +2119,9 @@
         </w:tc>
       </w:tr>
       <w:tr>
+        <w:trPr>
+          <w:trHeight w:val="1580"/>
+        </w:trPr>
         <w:tc>
           <w:tcPr>
             <w:tcW w:w="4505" w:type="dxa"/>
@@ -2133,6 +2136,17 @@
                 <w:lang w:val="fr-CA"/>
               </w:rPr>
             </w:pPr>
+          </w:p>
+          <w:p>
+            <w:pPr>
+              <w:jc w:val="center"/>
+              <w:rPr>
+                <w:rFonts w:ascii="Arial" w:hAnsi="Arial" w:cs="Arial"/>
+                <w:sz w:val="16"/>
+                <w:szCs w:val="16"/>
+                <w:lang w:val="fr-CA"/>
+              </w:rPr>
+            </w:pPr>
             <w:r>
               <w:rPr>
                 <w:rFonts w:ascii="Arial" w:hAnsi="Arial" w:cs="Arial"/>
@@ -2141,7 +2155,6 @@
                 <w:szCs w:val="16"/>
                 <w:lang w:val="en-US"/>
               </w:rPr>
-              <w:lastRenderedPageBreak/>
               <w:drawing>
                 <wp:inline distT="0" distB="0" distL="0" distR="0" wp14:anchorId="673550AA" wp14:editId="22DB9F36">
                   <wp:extent cx="2257200" cy="633600"/>
@@ -2160,7 +2173,7 @@
                           </pic:cNvPicPr>
                         </pic:nvPicPr>
                         <pic:blipFill>
-                          <a:blip r:embed="rId22">
+                          <a:blip r:embed="rId24">
                             <a:extLst>
                               <a:ext uri="{28A0092B-C50C-407E-A947-70E740481C1C}">
                                 <a14:useLocalDpi xmlns:a14="http://schemas.microsoft.com/office/drawing/2010/main" val="0"/>
@@ -2271,6 +2284,17 @@
                 <w:lang w:val="fr-CA"/>
               </w:rPr>
             </w:pPr>
+          </w:p>
+          <w:p>
+            <w:pPr>
+              <w:jc w:val="center"/>
+              <w:rPr>
+                <w:rFonts w:ascii="Arial" w:hAnsi="Arial" w:cs="Arial"/>
+                <w:sz w:val="16"/>
+                <w:szCs w:val="16"/>
+                <w:lang w:val="fr-CA"/>
+              </w:rPr>
+            </w:pPr>
             <w:r>
               <w:rPr>
                 <w:rFonts w:ascii="Arial" w:hAnsi="Arial" w:cs="Arial"/>
@@ -2297,7 +2321,7 @@
                           </pic:cNvPicPr>
                         </pic:nvPicPr>
                         <pic:blipFill>
-                          <a:blip r:embed="rId23">
+                          <a:blip r:embed="rId25">
                             <a:extLst>
                               <a:ext uri="{28A0092B-C50C-407E-A947-70E740481C1C}">
                                 <a14:useLocalDpi xmlns:a14="http://schemas.microsoft.com/office/drawing/2010/main" val="0"/>
@@ -2393,6 +2417,28 @@
               <w:t>301CMPST02)</w:t>
             </w:r>
           </w:p>
+          <w:p>
+            <w:pPr>
+              <w:jc w:val="center"/>
+              <w:rPr>
+                <w:rFonts w:ascii="Arial" w:hAnsi="Arial" w:cs="Arial"/>
+                <w:sz w:val="16"/>
+                <w:szCs w:val="16"/>
+                <w:lang w:val="fr-CA"/>
+              </w:rPr>
+            </w:pPr>
+          </w:p>
+          <w:p>
+            <w:pPr>
+              <w:jc w:val="center"/>
+              <w:rPr>
+                <w:rFonts w:ascii="Arial" w:hAnsi="Arial" w:cs="Arial"/>
+                <w:sz w:val="16"/>
+                <w:szCs w:val="16"/>
+                <w:lang w:val="fr-CA"/>
+              </w:rPr>
+            </w:pPr>
+          </w:p>
         </w:tc>
       </w:tr>
       <w:tr>
@@ -2405,12 +2451,95 @@
               <w:jc w:val="center"/>
               <w:rPr>
                 <w:rFonts w:ascii="Arial" w:hAnsi="Arial" w:cs="Arial"/>
+                <w:sz w:val="16"/>
+                <w:szCs w:val="16"/>
+                <w:lang w:val="fr-CA"/>
+              </w:rPr>
+            </w:pPr>
+            <w:r>
+              <w:rPr>
+                <w:rFonts w:ascii="Helvetica" w:hAnsi="Helvetica" w:cs="Helvetica"/>
                 <w:noProof/>
-                <w:sz w:val="16"/>
-                <w:szCs w:val="16"/>
-                <w:lang w:val="en-US"/>
-              </w:rPr>
-            </w:pPr>
+                <w:lang w:val="en-US"/>
+              </w:rPr>
+              <w:drawing>
+                <wp:inline distT="0" distB="0" distL="0" distR="0" wp14:anchorId="2E4F41BC" wp14:editId="3199A16A">
+                  <wp:extent cx="1558800" cy="633600"/>
+                  <wp:effectExtent l="0" t="0" r="0" b="1905"/>
+                  <wp:docPr id="23" name="Picture 23"/>
+                  <wp:cNvGraphicFramePr>
+                    <a:graphicFrameLocks xmlns:a="http://schemas.openxmlformats.org/drawingml/2006/main" noChangeAspect="1"/>
+                  </wp:cNvGraphicFramePr>
+                  <a:graphic xmlns:a="http://schemas.openxmlformats.org/drawingml/2006/main">
+                    <a:graphicData uri="http://schemas.openxmlformats.org/drawingml/2006/picture">
+                      <pic:pic xmlns:pic="http://schemas.openxmlformats.org/drawingml/2006/picture">
+                        <pic:nvPicPr>
+                          <pic:cNvPr id="0" name="Picture 4"/>
+                          <pic:cNvPicPr>
+                            <a:picLocks noChangeAspect="1" noChangeArrowheads="1"/>
+                          </pic:cNvPicPr>
+                        </pic:nvPicPr>
+                        <pic:blipFill>
+                          <a:blip r:embed="rId26">
+                            <a:extLst>
+                              <a:ext uri="{28A0092B-C50C-407E-A947-70E740481C1C}">
+                                <a14:useLocalDpi xmlns:a14="http://schemas.microsoft.com/office/drawing/2010/main" val="0"/>
+                              </a:ext>
+                            </a:extLst>
+                          </a:blip>
+                          <a:srcRect/>
+                          <a:stretch>
+                            <a:fillRect/>
+                          </a:stretch>
+                        </pic:blipFill>
+                        <pic:spPr bwMode="auto">
+                          <a:xfrm>
+                            <a:off x="0" y="0"/>
+                            <a:ext cx="1558800" cy="633600"/>
+                          </a:xfrm>
+                          <a:prstGeom prst="rect">
+                            <a:avLst/>
+                          </a:prstGeom>
+                          <a:noFill/>
+                          <a:ln>
+                            <a:noFill/>
+                          </a:ln>
+                        </pic:spPr>
+                      </pic:pic>
+                    </a:graphicData>
+                  </a:graphic>
+                </wp:inline>
+              </w:drawing>
+            </w:r>
+          </w:p>
+          <w:p>
+            <w:pPr>
+              <w:jc w:val="center"/>
+              <w:rPr>
+                <w:rFonts w:ascii="Arial" w:hAnsi="Arial" w:cs="Arial"/>
+                <w:sz w:val="16"/>
+                <w:szCs w:val="16"/>
+                <w:lang w:val="en-US"/>
+              </w:rPr>
+            </w:pPr>
+            <w:r>
+              <w:rPr>
+                <w:rFonts w:ascii="Arial" w:hAnsi="Arial" w:cs="Arial"/>
+                <w:sz w:val="16"/>
+                <w:szCs w:val="16"/>
+                <w:lang w:val="en-US"/>
+              </w:rPr>
+              <w:t>Sample – Add Small Box</w:t>
+            </w:r>
+            <w:r>
+              <w:rPr>
+                <w:rFonts w:ascii="Arial" w:hAnsi="Arial" w:cs="Arial"/>
+                <w:sz w:val="16"/>
+                <w:szCs w:val="16"/>
+                <w:lang w:val="en-US"/>
+              </w:rPr>
+              <w:t xml:space="preserve"> (Detailed Manifest)</w:t>
+            </w:r>
           </w:p>
         </w:tc>
         <w:tc>
@@ -2422,10 +2551,627 @@
               <w:jc w:val="center"/>
               <w:rPr>
                 <w:rFonts w:ascii="Arial" w:hAnsi="Arial" w:cs="Arial"/>
+                <w:sz w:val="16"/>
+                <w:szCs w:val="16"/>
+                <w:lang w:val="fr-CA"/>
+              </w:rPr>
+            </w:pPr>
+            <w:r>
+              <w:rPr>
+                <w:rFonts w:ascii="Helvetica" w:hAnsi="Helvetica" w:cs="Helvetica"/>
                 <w:noProof/>
-                <w:sz w:val="16"/>
-                <w:szCs w:val="16"/>
-                <w:lang w:val="en-US"/>
+                <w:lang w:val="en-US"/>
+              </w:rPr>
+              <w:drawing>
+                <wp:inline distT="0" distB="0" distL="0" distR="0" wp14:anchorId="03C5D383" wp14:editId="574FEB48">
+                  <wp:extent cx="1699200" cy="633600"/>
+                  <wp:effectExtent l="0" t="0" r="3175" b="1905"/>
+                  <wp:docPr id="27" name="Picture 27"/>
+                  <wp:cNvGraphicFramePr>
+                    <a:graphicFrameLocks xmlns:a="http://schemas.openxmlformats.org/drawingml/2006/main" noChangeAspect="1"/>
+                  </wp:cNvGraphicFramePr>
+                  <a:graphic xmlns:a="http://schemas.openxmlformats.org/drawingml/2006/main">
+                    <a:graphicData uri="http://schemas.openxmlformats.org/drawingml/2006/picture">
+                      <pic:pic xmlns:pic="http://schemas.openxmlformats.org/drawingml/2006/picture">
+                        <pic:nvPicPr>
+                          <pic:cNvPr id="0" name="Picture 22"/>
+                          <pic:cNvPicPr>
+                            <a:picLocks noChangeAspect="1" noChangeArrowheads="1"/>
+                          </pic:cNvPicPr>
+                        </pic:nvPicPr>
+                        <pic:blipFill>
+                          <a:blip r:embed="rId27">
+                            <a:extLst>
+                              <a:ext uri="{28A0092B-C50C-407E-A947-70E740481C1C}">
+                                <a14:useLocalDpi xmlns:a14="http://schemas.microsoft.com/office/drawing/2010/main" val="0"/>
+                              </a:ext>
+                            </a:extLst>
+                          </a:blip>
+                          <a:srcRect/>
+                          <a:stretch>
+                            <a:fillRect/>
+                          </a:stretch>
+                        </pic:blipFill>
+                        <pic:spPr bwMode="auto">
+                          <a:xfrm>
+                            <a:off x="0" y="0"/>
+                            <a:ext cx="1699200" cy="633600"/>
+                          </a:xfrm>
+                          <a:prstGeom prst="rect">
+                            <a:avLst/>
+                          </a:prstGeom>
+                          <a:noFill/>
+                          <a:ln>
+                            <a:noFill/>
+                          </a:ln>
+                        </pic:spPr>
+                      </pic:pic>
+                    </a:graphicData>
+                  </a:graphic>
+                </wp:inline>
+              </w:drawing>
+            </w:r>
+          </w:p>
+          <w:p>
+            <w:pPr>
+              <w:jc w:val="center"/>
+              <w:rPr>
+                <w:rFonts w:ascii="Arial" w:hAnsi="Arial" w:cs="Arial"/>
+                <w:sz w:val="16"/>
+                <w:szCs w:val="16"/>
+                <w:lang w:val="en-US"/>
+              </w:rPr>
+            </w:pPr>
+            <w:r>
+              <w:rPr>
+                <w:rFonts w:ascii="Arial" w:hAnsi="Arial" w:cs="Arial"/>
+                <w:sz w:val="16"/>
+                <w:szCs w:val="16"/>
+                <w:lang w:val="en-US"/>
+              </w:rPr>
+              <w:t xml:space="preserve">Sample – Add </w:t>
+            </w:r>
+            <w:r>
+              <w:rPr>
+                <w:rFonts w:ascii="Arial" w:hAnsi="Arial" w:cs="Arial"/>
+                <w:sz w:val="16"/>
+                <w:szCs w:val="16"/>
+                <w:lang w:val="en-US"/>
+              </w:rPr>
+              <w:t>Small Box (Quick Mode)</w:t>
+            </w:r>
+          </w:p>
+          <w:p>
+            <w:pPr>
+              <w:jc w:val="center"/>
+              <w:rPr>
+                <w:rFonts w:ascii="Arial" w:hAnsi="Arial" w:cs="Arial"/>
+                <w:sz w:val="16"/>
+                <w:szCs w:val="16"/>
+                <w:lang w:val="en-US"/>
+              </w:rPr>
+            </w:pPr>
+          </w:p>
+        </w:tc>
+      </w:tr>
+      <w:tr>
+        <w:tc>
+          <w:tcPr>
+            <w:tcW w:w="4505" w:type="dxa"/>
+          </w:tcPr>
+          <w:p>
+            <w:pPr>
+              <w:jc w:val="center"/>
+              <w:rPr>
+                <w:rFonts w:ascii="Arial" w:hAnsi="Arial" w:cs="Arial"/>
+                <w:sz w:val="16"/>
+                <w:szCs w:val="16"/>
+                <w:lang w:val="en-US"/>
+              </w:rPr>
+            </w:pPr>
+          </w:p>
+        </w:tc>
+        <w:tc>
+          <w:tcPr>
+            <w:tcW w:w="4505" w:type="dxa"/>
+          </w:tcPr>
+          <w:p>
+            <w:pPr>
+              <w:jc w:val="center"/>
+              <w:rPr>
+                <w:rFonts w:ascii="Arial" w:hAnsi="Arial" w:cs="Arial"/>
+                <w:sz w:val="16"/>
+                <w:szCs w:val="16"/>
+                <w:lang w:val="en-US"/>
+              </w:rPr>
+            </w:pPr>
+          </w:p>
+        </w:tc>
+      </w:tr>
+      <w:tr>
+        <w:trPr>
+          <w:trHeight w:val="1565"/>
+        </w:trPr>
+        <w:tc>
+          <w:tcPr>
+            <w:tcW w:w="4505" w:type="dxa"/>
+          </w:tcPr>
+          <w:p>
+            <w:pPr>
+              <w:jc w:val="center"/>
+              <w:rPr>
+                <w:rFonts w:ascii="Arial" w:hAnsi="Arial" w:cs="Arial"/>
+                <w:sz w:val="16"/>
+                <w:szCs w:val="16"/>
+                <w:lang w:val="fr-CA"/>
+              </w:rPr>
+            </w:pPr>
+            <w:r>
+              <w:rPr>
+                <w:rFonts w:ascii="Helvetica" w:hAnsi="Helvetica" w:cs="Helvetica"/>
+                <w:noProof/>
+                <w:lang w:val="en-US"/>
+              </w:rPr>
+              <w:drawing>
+                <wp:inline distT="0" distB="0" distL="0" distR="0" wp14:anchorId="74707869" wp14:editId="19C842F7">
+                  <wp:extent cx="1699200" cy="633600"/>
+                  <wp:effectExtent l="0" t="0" r="3175" b="1905"/>
+                  <wp:docPr id="24" name="Picture 24"/>
+                  <wp:cNvGraphicFramePr>
+                    <a:graphicFrameLocks xmlns:a="http://schemas.openxmlformats.org/drawingml/2006/main" noChangeAspect="1"/>
+                  </wp:cNvGraphicFramePr>
+                  <a:graphic xmlns:a="http://schemas.openxmlformats.org/drawingml/2006/main">
+                    <a:graphicData uri="http://schemas.openxmlformats.org/drawingml/2006/picture">
+                      <pic:pic xmlns:pic="http://schemas.openxmlformats.org/drawingml/2006/picture">
+                        <pic:nvPicPr>
+                          <pic:cNvPr id="0" name="Picture 7"/>
+                          <pic:cNvPicPr>
+                            <a:picLocks noChangeAspect="1" noChangeArrowheads="1"/>
+                          </pic:cNvPicPr>
+                        </pic:nvPicPr>
+                        <pic:blipFill>
+                          <a:blip r:embed="rId28">
+                            <a:extLst>
+                              <a:ext uri="{28A0092B-C50C-407E-A947-70E740481C1C}">
+                                <a14:useLocalDpi xmlns:a14="http://schemas.microsoft.com/office/drawing/2010/main" val="0"/>
+                              </a:ext>
+                            </a:extLst>
+                          </a:blip>
+                          <a:srcRect/>
+                          <a:stretch>
+                            <a:fillRect/>
+                          </a:stretch>
+                        </pic:blipFill>
+                        <pic:spPr bwMode="auto">
+                          <a:xfrm>
+                            <a:off x="0" y="0"/>
+                            <a:ext cx="1699200" cy="633600"/>
+                          </a:xfrm>
+                          <a:prstGeom prst="rect">
+                            <a:avLst/>
+                          </a:prstGeom>
+                          <a:noFill/>
+                          <a:ln>
+                            <a:noFill/>
+                          </a:ln>
+                        </pic:spPr>
+                      </pic:pic>
+                    </a:graphicData>
+                  </a:graphic>
+                </wp:inline>
+              </w:drawing>
+            </w:r>
+          </w:p>
+          <w:p>
+            <w:pPr>
+              <w:jc w:val="center"/>
+              <w:rPr>
+                <w:rFonts w:ascii="Arial" w:hAnsi="Arial" w:cs="Arial"/>
+                <w:sz w:val="16"/>
+                <w:szCs w:val="16"/>
+                <w:lang w:val="en-US"/>
+              </w:rPr>
+            </w:pPr>
+            <w:r>
+              <w:rPr>
+                <w:rFonts w:ascii="Arial" w:hAnsi="Arial" w:cs="Arial"/>
+                <w:sz w:val="16"/>
+                <w:szCs w:val="16"/>
+                <w:lang w:val="en-US"/>
+              </w:rPr>
+              <w:t>Sample – Add Medium Box</w:t>
+            </w:r>
+            <w:r>
+              <w:rPr>
+                <w:rFonts w:ascii="Arial" w:hAnsi="Arial" w:cs="Arial"/>
+                <w:sz w:val="16"/>
+                <w:szCs w:val="16"/>
+                <w:lang w:val="en-US"/>
+              </w:rPr>
+              <w:t xml:space="preserve"> (Detailed Manifest)</w:t>
+            </w:r>
+          </w:p>
+        </w:tc>
+        <w:tc>
+          <w:tcPr>
+            <w:tcW w:w="4505" w:type="dxa"/>
+          </w:tcPr>
+          <w:p>
+            <w:pPr>
+              <w:jc w:val="center"/>
+              <w:rPr>
+                <w:rFonts w:ascii="Arial" w:hAnsi="Arial" w:cs="Arial"/>
+                <w:sz w:val="16"/>
+                <w:szCs w:val="16"/>
+                <w:lang w:val="fr-CA"/>
+              </w:rPr>
+            </w:pPr>
+            <w:r>
+              <w:rPr>
+                <w:rFonts w:ascii="Helvetica" w:hAnsi="Helvetica" w:cs="Helvetica"/>
+                <w:noProof/>
+                <w:lang w:val="en-US"/>
+              </w:rPr>
+              <w:drawing>
+                <wp:inline distT="0" distB="0" distL="0" distR="0" wp14:anchorId="51C5BAA9" wp14:editId="1FBE5F64">
+                  <wp:extent cx="1836000" cy="633600"/>
+                  <wp:effectExtent l="0" t="0" r="0" b="1905"/>
+                  <wp:docPr id="29" name="Picture 29"/>
+                  <wp:cNvGraphicFramePr>
+                    <a:graphicFrameLocks xmlns:a="http://schemas.openxmlformats.org/drawingml/2006/main" noChangeAspect="1"/>
+                  </wp:cNvGraphicFramePr>
+                  <a:graphic xmlns:a="http://schemas.openxmlformats.org/drawingml/2006/main">
+                    <a:graphicData uri="http://schemas.openxmlformats.org/drawingml/2006/picture">
+                      <pic:pic xmlns:pic="http://schemas.openxmlformats.org/drawingml/2006/picture">
+                        <pic:nvPicPr>
+                          <pic:cNvPr id="0" name="Picture 28"/>
+                          <pic:cNvPicPr>
+                            <a:picLocks noChangeAspect="1" noChangeArrowheads="1"/>
+                          </pic:cNvPicPr>
+                        </pic:nvPicPr>
+                        <pic:blipFill>
+                          <a:blip r:embed="rId29">
+                            <a:extLst>
+                              <a:ext uri="{28A0092B-C50C-407E-A947-70E740481C1C}">
+                                <a14:useLocalDpi xmlns:a14="http://schemas.microsoft.com/office/drawing/2010/main" val="0"/>
+                              </a:ext>
+                            </a:extLst>
+                          </a:blip>
+                          <a:srcRect/>
+                          <a:stretch>
+                            <a:fillRect/>
+                          </a:stretch>
+                        </pic:blipFill>
+                        <pic:spPr bwMode="auto">
+                          <a:xfrm>
+                            <a:off x="0" y="0"/>
+                            <a:ext cx="1836000" cy="633600"/>
+                          </a:xfrm>
+                          <a:prstGeom prst="rect">
+                            <a:avLst/>
+                          </a:prstGeom>
+                          <a:noFill/>
+                          <a:ln>
+                            <a:noFill/>
+                          </a:ln>
+                        </pic:spPr>
+                      </pic:pic>
+                    </a:graphicData>
+                  </a:graphic>
+                </wp:inline>
+              </w:drawing>
+            </w:r>
+          </w:p>
+          <w:p>
+            <w:pPr>
+              <w:jc w:val="center"/>
+              <w:rPr>
+                <w:rFonts w:ascii="Arial" w:hAnsi="Arial" w:cs="Arial"/>
+                <w:sz w:val="16"/>
+                <w:szCs w:val="16"/>
+                <w:lang w:val="en-US"/>
+              </w:rPr>
+            </w:pPr>
+            <w:r>
+              <w:rPr>
+                <w:rFonts w:ascii="Arial" w:hAnsi="Arial" w:cs="Arial"/>
+                <w:sz w:val="16"/>
+                <w:szCs w:val="16"/>
+                <w:lang w:val="en-US"/>
+              </w:rPr>
+              <w:t>Sample – Add Medium Box (Quick Mode)</w:t>
+            </w:r>
+          </w:p>
+          <w:p>
+            <w:pPr>
+              <w:jc w:val="center"/>
+              <w:rPr>
+                <w:rFonts w:ascii="Arial" w:hAnsi="Arial" w:cs="Arial"/>
+                <w:sz w:val="16"/>
+                <w:szCs w:val="16"/>
+                <w:lang w:val="en-US"/>
+              </w:rPr>
+            </w:pPr>
+          </w:p>
+          <w:p>
+            <w:pPr>
+              <w:jc w:val="center"/>
+              <w:rPr>
+                <w:rFonts w:ascii="Arial" w:hAnsi="Arial" w:cs="Arial"/>
+                <w:sz w:val="16"/>
+                <w:szCs w:val="16"/>
+                <w:lang w:val="en-US"/>
+              </w:rPr>
+            </w:pPr>
+          </w:p>
+        </w:tc>
+      </w:tr>
+      <w:tr>
+        <w:trPr>
+          <w:trHeight w:val="2446"/>
+        </w:trPr>
+        <w:tc>
+          <w:tcPr>
+            <w:tcW w:w="4505" w:type="dxa"/>
+          </w:tcPr>
+          <w:p>
+            <w:pPr>
+              <w:jc w:val="center"/>
+              <w:rPr>
+                <w:rFonts w:ascii="Helvetica" w:hAnsi="Helvetica" w:cs="Helvetica"/>
+                <w:noProof/>
+                <w:lang w:val="en-US"/>
+              </w:rPr>
+            </w:pPr>
+            <w:r>
+              <w:rPr>
+                <w:rFonts w:ascii="Helvetica" w:hAnsi="Helvetica" w:cs="Helvetica"/>
+                <w:noProof/>
+                <w:lang w:val="en-US"/>
+              </w:rPr>
+              <w:drawing>
+                <wp:inline distT="0" distB="0" distL="0" distR="0" wp14:anchorId="432A6C53" wp14:editId="4D8A89E3">
+                  <wp:extent cx="1558800" cy="633600"/>
+                  <wp:effectExtent l="0" t="0" r="0" b="1905"/>
+                  <wp:docPr id="25" name="Picture 25"/>
+                  <wp:cNvGraphicFramePr>
+                    <a:graphicFrameLocks xmlns:a="http://schemas.openxmlformats.org/drawingml/2006/main" noChangeAspect="1"/>
+                  </wp:cNvGraphicFramePr>
+                  <a:graphic xmlns:a="http://schemas.openxmlformats.org/drawingml/2006/main">
+                    <a:graphicData uri="http://schemas.openxmlformats.org/drawingml/2006/picture">
+                      <pic:pic xmlns:pic="http://schemas.openxmlformats.org/drawingml/2006/picture">
+                        <pic:nvPicPr>
+                          <pic:cNvPr id="0" name="Picture 10"/>
+                          <pic:cNvPicPr>
+                            <a:picLocks noChangeAspect="1" noChangeArrowheads="1"/>
+                          </pic:cNvPicPr>
+                        </pic:nvPicPr>
+                        <pic:blipFill>
+                          <a:blip r:embed="rId30">
+                            <a:extLst>
+                              <a:ext uri="{28A0092B-C50C-407E-A947-70E740481C1C}">
+                                <a14:useLocalDpi xmlns:a14="http://schemas.microsoft.com/office/drawing/2010/main" val="0"/>
+                              </a:ext>
+                            </a:extLst>
+                          </a:blip>
+                          <a:srcRect/>
+                          <a:stretch>
+                            <a:fillRect/>
+                          </a:stretch>
+                        </pic:blipFill>
+                        <pic:spPr bwMode="auto">
+                          <a:xfrm>
+                            <a:off x="0" y="0"/>
+                            <a:ext cx="1558800" cy="633600"/>
+                          </a:xfrm>
+                          <a:prstGeom prst="rect">
+                            <a:avLst/>
+                          </a:prstGeom>
+                          <a:noFill/>
+                          <a:ln>
+                            <a:noFill/>
+                          </a:ln>
+                        </pic:spPr>
+                      </pic:pic>
+                    </a:graphicData>
+                  </a:graphic>
+                </wp:inline>
+              </w:drawing>
+            </w:r>
+          </w:p>
+          <w:p>
+            <w:pPr>
+              <w:jc w:val="center"/>
+              <w:rPr>
+                <w:rFonts w:ascii="Helvetica" w:hAnsi="Helvetica" w:cs="Helvetica"/>
+                <w:noProof/>
+                <w:lang w:val="en-US"/>
+              </w:rPr>
+            </w:pPr>
+            <w:r>
+              <w:rPr>
+                <w:rFonts w:ascii="Arial" w:hAnsi="Arial" w:cs="Arial"/>
+                <w:sz w:val="16"/>
+                <w:szCs w:val="16"/>
+                <w:lang w:val="en-US"/>
+              </w:rPr>
+              <w:t>Sample – Add Large Box (Detailed Manifest)</w:t>
+            </w:r>
+            <w:bookmarkStart w:id="0" w:name="_GoBack"/>
+            <w:bookmarkEnd w:id="0"/>
+          </w:p>
+        </w:tc>
+        <w:tc>
+          <w:tcPr>
+            <w:tcW w:w="4505" w:type="dxa"/>
+          </w:tcPr>
+          <w:p>
+            <w:pPr>
+              <w:jc w:val="center"/>
+              <w:rPr>
+                <w:rFonts w:ascii="Helvetica" w:hAnsi="Helvetica" w:cs="Helvetica"/>
+                <w:noProof/>
+                <w:lang w:val="en-US"/>
+              </w:rPr>
+            </w:pPr>
+            <w:r>
+              <w:rPr>
+                <w:rFonts w:ascii="Helvetica" w:hAnsi="Helvetica" w:cs="Helvetica"/>
+                <w:noProof/>
+                <w:lang w:val="en-US"/>
+              </w:rPr>
+              <w:drawing>
+                <wp:inline distT="0" distB="0" distL="0" distR="0" wp14:anchorId="61EEE461" wp14:editId="28E5467A">
+                  <wp:extent cx="1699200" cy="633600"/>
+                  <wp:effectExtent l="0" t="0" r="3175" b="1905"/>
+                  <wp:docPr id="30" name="Picture 30"/>
+                  <wp:cNvGraphicFramePr>
+                    <a:graphicFrameLocks xmlns:a="http://schemas.openxmlformats.org/drawingml/2006/main" noChangeAspect="1"/>
+                  </wp:cNvGraphicFramePr>
+                  <a:graphic xmlns:a="http://schemas.openxmlformats.org/drawingml/2006/main">
+                    <a:graphicData uri="http://schemas.openxmlformats.org/drawingml/2006/picture">
+                      <pic:pic xmlns:pic="http://schemas.openxmlformats.org/drawingml/2006/picture">
+                        <pic:nvPicPr>
+                          <pic:cNvPr id="0" name="Picture 31"/>
+                          <pic:cNvPicPr>
+                            <a:picLocks noChangeAspect="1" noChangeArrowheads="1"/>
+                          </pic:cNvPicPr>
+                        </pic:nvPicPr>
+                        <pic:blipFill>
+                          <a:blip r:embed="rId31">
+                            <a:extLst>
+                              <a:ext uri="{28A0092B-C50C-407E-A947-70E740481C1C}">
+                                <a14:useLocalDpi xmlns:a14="http://schemas.microsoft.com/office/drawing/2010/main" val="0"/>
+                              </a:ext>
+                            </a:extLst>
+                          </a:blip>
+                          <a:srcRect/>
+                          <a:stretch>
+                            <a:fillRect/>
+                          </a:stretch>
+                        </pic:blipFill>
+                        <pic:spPr bwMode="auto">
+                          <a:xfrm>
+                            <a:off x="0" y="0"/>
+                            <a:ext cx="1699200" cy="633600"/>
+                          </a:xfrm>
+                          <a:prstGeom prst="rect">
+                            <a:avLst/>
+                          </a:prstGeom>
+                          <a:noFill/>
+                          <a:ln>
+                            <a:noFill/>
+                          </a:ln>
+                        </pic:spPr>
+                      </pic:pic>
+                    </a:graphicData>
+                  </a:graphic>
+                </wp:inline>
+              </w:drawing>
+            </w:r>
+          </w:p>
+          <w:p>
+            <w:pPr>
+              <w:jc w:val="center"/>
+              <w:rPr>
+                <w:rFonts w:ascii="Helvetica" w:hAnsi="Helvetica" w:cs="Helvetica"/>
+                <w:noProof/>
+                <w:sz w:val="16"/>
+                <w:szCs w:val="16"/>
+                <w:lang w:val="en-US"/>
+              </w:rPr>
+            </w:pPr>
+            <w:r>
+              <w:rPr>
+                <w:rFonts w:ascii="Helvetica" w:hAnsi="Helvetica" w:cs="Helvetica"/>
+                <w:noProof/>
+                <w:sz w:val="16"/>
+                <w:szCs w:val="16"/>
+                <w:lang w:val="en-US"/>
+              </w:rPr>
+              <w:t>Sample – Add Large Box (Quick Mode)</w:t>
+            </w:r>
+          </w:p>
+        </w:tc>
+      </w:tr>
+      <w:tr>
+        <w:trPr>
+          <w:trHeight w:val="405"/>
+        </w:trPr>
+        <w:tc>
+          <w:tcPr>
+            <w:tcW w:w="4505" w:type="dxa"/>
+          </w:tcPr>
+          <w:p>
+            <w:pPr>
+              <w:jc w:val="center"/>
+              <w:rPr>
+                <w:rFonts w:ascii="Arial" w:hAnsi="Arial" w:cs="Arial"/>
+                <w:sz w:val="16"/>
+                <w:szCs w:val="16"/>
+                <w:lang w:val="fr-CA"/>
+              </w:rPr>
+            </w:pPr>
+          </w:p>
+          <w:p>
+            <w:pPr>
+              <w:jc w:val="center"/>
+              <w:rPr>
+                <w:rFonts w:ascii="Arial" w:hAnsi="Arial" w:cs="Arial"/>
+                <w:sz w:val="16"/>
+                <w:szCs w:val="16"/>
+                <w:lang w:val="fr-CA"/>
+              </w:rPr>
+            </w:pPr>
+          </w:p>
+        </w:tc>
+        <w:tc>
+          <w:tcPr>
+            <w:tcW w:w="4505" w:type="dxa"/>
+          </w:tcPr>
+          <w:p>
+            <w:pPr>
+              <w:rPr>
+                <w:rFonts w:ascii="Arial" w:hAnsi="Arial" w:cs="Arial"/>
+                <w:sz w:val="16"/>
+                <w:szCs w:val="16"/>
+                <w:lang w:val="fr-CA"/>
+              </w:rPr>
+            </w:pPr>
+          </w:p>
+        </w:tc>
+      </w:tr>
+      <w:tr>
+        <w:tc>
+          <w:tcPr>
+            <w:tcW w:w="4505" w:type="dxa"/>
+          </w:tcPr>
+          <w:p>
+            <w:pPr>
+              <w:jc w:val="center"/>
+              <w:rPr>
+                <w:rFonts w:ascii="Arial" w:hAnsi="Arial" w:cs="Arial"/>
+                <w:noProof/>
+                <w:sz w:val="16"/>
+                <w:szCs w:val="16"/>
+                <w:lang w:val="fr-CA"/>
+              </w:rPr>
+            </w:pPr>
+          </w:p>
+        </w:tc>
+        <w:tc>
+          <w:tcPr>
+            <w:tcW w:w="4505" w:type="dxa"/>
+          </w:tcPr>
+          <w:p>
+            <w:pPr>
+              <w:jc w:val="center"/>
+              <w:rPr>
+                <w:rFonts w:ascii="Arial" w:hAnsi="Arial" w:cs="Arial"/>
+                <w:noProof/>
+                <w:sz w:val="16"/>
+                <w:szCs w:val="16"/>
+                <w:lang w:val="fr-CA"/>
               </w:rPr>
             </w:pPr>
           </w:p>
@@ -2463,7 +3209,7 @@
       </w:tblGrid>
       <w:tr>
         <w:trPr>
-          <w:trHeight w:val="2166"/>
+          <w:trHeight w:val="2696"/>
         </w:trPr>
         <w:tc>
           <w:tcPr>
@@ -2473,221 +3219,9 @@
             <w:pPr>
               <w:jc w:val="center"/>
               <w:rPr>
-                <w:rFonts w:ascii="Arial" w:hAnsi="Arial" w:cs="Arial"/>
-                <w:sz w:val="16"/>
-                <w:szCs w:val="16"/>
-                <w:lang w:val="fr-CA"/>
-              </w:rPr>
-            </w:pPr>
-            <w:r>
-              <w:rPr>
                 <w:rFonts w:ascii="Helvetica" w:hAnsi="Helvetica" w:cs="Helvetica"/>
                 <w:noProof/>
                 <w:lang w:val="en-US"/>
-              </w:rPr>
-              <w:drawing>
-                <wp:inline distT="0" distB="0" distL="0" distR="0" wp14:anchorId="4727BEEA" wp14:editId="51B27DB9">
-                  <wp:extent cx="1558800" cy="633600"/>
-                  <wp:effectExtent l="0" t="0" r="0" b="1905"/>
-                  <wp:docPr id="23" name="Picture 23"/>
-                  <wp:cNvGraphicFramePr>
-                    <a:graphicFrameLocks xmlns:a="http://schemas.openxmlformats.org/drawingml/2006/main" noChangeAspect="1"/>
-                  </wp:cNvGraphicFramePr>
-                  <a:graphic xmlns:a="http://schemas.openxmlformats.org/drawingml/2006/main">
-                    <a:graphicData uri="http://schemas.openxmlformats.org/drawingml/2006/picture">
-                      <pic:pic xmlns:pic="http://schemas.openxmlformats.org/drawingml/2006/picture">
-                        <pic:nvPicPr>
-                          <pic:cNvPr id="0" name="Picture 4"/>
-                          <pic:cNvPicPr>
-                            <a:picLocks noChangeAspect="1" noChangeArrowheads="1"/>
-                          </pic:cNvPicPr>
-                        </pic:nvPicPr>
-                        <pic:blipFill>
-                          <a:blip r:embed="rId24">
-                            <a:extLst>
-                              <a:ext uri="{28A0092B-C50C-407E-A947-70E740481C1C}">
-                                <a14:useLocalDpi xmlns:a14="http://schemas.microsoft.com/office/drawing/2010/main" val="0"/>
-                              </a:ext>
-                            </a:extLst>
-                          </a:blip>
-                          <a:srcRect/>
-                          <a:stretch>
-                            <a:fillRect/>
-                          </a:stretch>
-                        </pic:blipFill>
-                        <pic:spPr bwMode="auto">
-                          <a:xfrm>
-                            <a:off x="0" y="0"/>
-                            <a:ext cx="1558800" cy="633600"/>
-                          </a:xfrm>
-                          <a:prstGeom prst="rect">
-                            <a:avLst/>
-                          </a:prstGeom>
-                          <a:noFill/>
-                          <a:ln>
-                            <a:noFill/>
-                          </a:ln>
-                        </pic:spPr>
-                      </pic:pic>
-                    </a:graphicData>
-                  </a:graphic>
-                </wp:inline>
-              </w:drawing>
-            </w:r>
-            <w:r>
-              <w:rPr>
-                <w:rFonts w:ascii="Arial" w:hAnsi="Arial" w:cs="Arial"/>
-                <w:sz w:val="16"/>
-                <w:szCs w:val="16"/>
-                <w:lang w:val="fr-CA"/>
-              </w:rPr>
-              <w:br/>
-              <w:t xml:space="preserve">Sample – </w:t>
-            </w:r>
-            <w:r>
-              <w:rPr>
-                <w:rFonts w:ascii="Arial" w:hAnsi="Arial" w:cs="Arial"/>
-                <w:sz w:val="16"/>
-                <w:szCs w:val="16"/>
-                <w:lang w:val="fr-CA"/>
-              </w:rPr>
-              <w:t>Add Small Box</w:t>
-            </w:r>
-          </w:p>
-          <w:p>
-            <w:pPr>
-              <w:jc w:val="center"/>
-              <w:rPr>
-                <w:rFonts w:ascii="Arial" w:hAnsi="Arial" w:cs="Arial"/>
-                <w:sz w:val="16"/>
-                <w:szCs w:val="16"/>
-                <w:lang w:val="fr-CA"/>
-              </w:rPr>
-            </w:pPr>
-          </w:p>
-          <w:p>
-            <w:pPr>
-              <w:jc w:val="center"/>
-              <w:rPr>
-                <w:rFonts w:ascii="Arial" w:hAnsi="Arial" w:cs="Arial"/>
-                <w:sz w:val="16"/>
-                <w:szCs w:val="16"/>
-                <w:lang w:val="fr-CA"/>
-              </w:rPr>
-            </w:pPr>
-            <w:r>
-              <w:rPr>
-                <w:rFonts w:ascii="Helvetica" w:hAnsi="Helvetica" w:cs="Helvetica"/>
-                <w:noProof/>
-                <w:lang w:val="en-US"/>
-              </w:rPr>
-              <w:drawing>
-                <wp:inline distT="0" distB="0" distL="0" distR="0" wp14:anchorId="7060DC92" wp14:editId="5300DF9B">
-                  <wp:extent cx="1558800" cy="633600"/>
-                  <wp:effectExtent l="0" t="0" r="0" b="1905"/>
-                  <wp:docPr id="25" name="Picture 25"/>
-                  <wp:cNvGraphicFramePr>
-                    <a:graphicFrameLocks xmlns:a="http://schemas.openxmlformats.org/drawingml/2006/main" noChangeAspect="1"/>
-                  </wp:cNvGraphicFramePr>
-                  <a:graphic xmlns:a="http://schemas.openxmlformats.org/drawingml/2006/main">
-                    <a:graphicData uri="http://schemas.openxmlformats.org/drawingml/2006/picture">
-                      <pic:pic xmlns:pic="http://schemas.openxmlformats.org/drawingml/2006/picture">
-                        <pic:nvPicPr>
-                          <pic:cNvPr id="0" name="Picture 10"/>
-                          <pic:cNvPicPr>
-                            <a:picLocks noChangeAspect="1" noChangeArrowheads="1"/>
-                          </pic:cNvPicPr>
-                        </pic:nvPicPr>
-                        <pic:blipFill>
-                          <a:blip r:embed="rId25">
-                            <a:extLst>
-                              <a:ext uri="{28A0092B-C50C-407E-A947-70E740481C1C}">
-                                <a14:useLocalDpi xmlns:a14="http://schemas.microsoft.com/office/drawing/2010/main" val="0"/>
-                              </a:ext>
-                            </a:extLst>
-                          </a:blip>
-                          <a:srcRect/>
-                          <a:stretch>
-                            <a:fillRect/>
-                          </a:stretch>
-                        </pic:blipFill>
-                        <pic:spPr bwMode="auto">
-                          <a:xfrm>
-                            <a:off x="0" y="0"/>
-                            <a:ext cx="1558800" cy="633600"/>
-                          </a:xfrm>
-                          <a:prstGeom prst="rect">
-                            <a:avLst/>
-                          </a:prstGeom>
-                          <a:noFill/>
-                          <a:ln>
-                            <a:noFill/>
-                          </a:ln>
-                        </pic:spPr>
-                      </pic:pic>
-                    </a:graphicData>
-                  </a:graphic>
-                </wp:inline>
-              </w:drawing>
-            </w:r>
-          </w:p>
-          <w:p>
-            <w:pPr>
-              <w:jc w:val="center"/>
-              <w:rPr>
-                <w:rFonts w:ascii="Arial" w:hAnsi="Arial" w:cs="Arial"/>
-                <w:sz w:val="16"/>
-                <w:szCs w:val="16"/>
-                <w:lang w:val="fr-CA"/>
-              </w:rPr>
-            </w:pPr>
-            <w:r>
-              <w:rPr>
-                <w:rFonts w:ascii="Arial" w:hAnsi="Arial" w:cs="Arial"/>
-                <w:sz w:val="16"/>
-                <w:szCs w:val="16"/>
-                <w:lang w:val="fr-CA"/>
-              </w:rPr>
-              <w:t xml:space="preserve">Sample – </w:t>
-            </w:r>
-            <w:r>
-              <w:rPr>
-                <w:rFonts w:ascii="Arial" w:hAnsi="Arial" w:cs="Arial"/>
-                <w:sz w:val="16"/>
-                <w:szCs w:val="16"/>
-                <w:lang w:val="fr-CA"/>
-              </w:rPr>
-              <w:t xml:space="preserve">Add </w:t>
-            </w:r>
-            <w:r>
-              <w:rPr>
-                <w:rFonts w:ascii="Arial" w:hAnsi="Arial" w:cs="Arial"/>
-                <w:sz w:val="16"/>
-                <w:szCs w:val="16"/>
-                <w:lang w:val="fr-CA"/>
-              </w:rPr>
-              <w:t>Large</w:t>
-            </w:r>
-            <w:bookmarkStart w:id="0" w:name="_GoBack"/>
-            <w:bookmarkEnd w:id="0"/>
-            <w:r>
-              <w:rPr>
-                <w:rFonts w:ascii="Arial" w:hAnsi="Arial" w:cs="Arial"/>
-                <w:sz w:val="16"/>
-                <w:szCs w:val="16"/>
-                <w:lang w:val="fr-CA"/>
-              </w:rPr>
-              <w:t xml:space="preserve"> Box</w:t>
-            </w:r>
-          </w:p>
-          <w:p>
-            <w:pPr>
-              <w:jc w:val="center"/>
-              <w:rPr>
-                <w:rFonts w:ascii="Arial" w:hAnsi="Arial" w:cs="Arial"/>
-                <w:sz w:val="16"/>
-                <w:szCs w:val="16"/>
-                <w:lang w:val="fr-CA"/>
               </w:rPr>
             </w:pPr>
           </w:p>
@@ -2700,86 +3234,11 @@
             <w:pPr>
               <w:jc w:val="center"/>
               <w:rPr>
-                <w:rFonts w:ascii="Arial" w:hAnsi="Arial" w:cs="Arial"/>
-                <w:sz w:val="16"/>
-                <w:szCs w:val="16"/>
-                <w:lang w:val="fr-CA"/>
-              </w:rPr>
-            </w:pPr>
-            <w:r>
-              <w:rPr>
                 <w:rFonts w:ascii="Helvetica" w:hAnsi="Helvetica" w:cs="Helvetica"/>
                 <w:noProof/>
                 <w:lang w:val="en-US"/>
               </w:rPr>
-              <w:drawing>
-                <wp:inline distT="0" distB="0" distL="0" distR="0" wp14:anchorId="1F2B56D6" wp14:editId="04BD3939">
-                  <wp:extent cx="1699200" cy="633600"/>
-                  <wp:effectExtent l="0" t="0" r="3175" b="1905"/>
-                  <wp:docPr id="24" name="Picture 24"/>
-                  <wp:cNvGraphicFramePr>
-                    <a:graphicFrameLocks xmlns:a="http://schemas.openxmlformats.org/drawingml/2006/main" noChangeAspect="1"/>
-                  </wp:cNvGraphicFramePr>
-                  <a:graphic xmlns:a="http://schemas.openxmlformats.org/drawingml/2006/main">
-                    <a:graphicData uri="http://schemas.openxmlformats.org/drawingml/2006/picture">
-                      <pic:pic xmlns:pic="http://schemas.openxmlformats.org/drawingml/2006/picture">
-                        <pic:nvPicPr>
-                          <pic:cNvPr id="0" name="Picture 7"/>
-                          <pic:cNvPicPr>
-                            <a:picLocks noChangeAspect="1" noChangeArrowheads="1"/>
-                          </pic:cNvPicPr>
-                        </pic:nvPicPr>
-                        <pic:blipFill>
-                          <a:blip r:embed="rId26">
-                            <a:extLst>
-                              <a:ext uri="{28A0092B-C50C-407E-A947-70E740481C1C}">
-                                <a14:useLocalDpi xmlns:a14="http://schemas.microsoft.com/office/drawing/2010/main" val="0"/>
-                              </a:ext>
-                            </a:extLst>
-                          </a:blip>
-                          <a:srcRect/>
-                          <a:stretch>
-                            <a:fillRect/>
-                          </a:stretch>
-                        </pic:blipFill>
-                        <pic:spPr bwMode="auto">
-                          <a:xfrm>
-                            <a:off x="0" y="0"/>
-                            <a:ext cx="1699200" cy="633600"/>
-                          </a:xfrm>
-                          <a:prstGeom prst="rect">
-                            <a:avLst/>
-                          </a:prstGeom>
-                          <a:noFill/>
-                          <a:ln>
-                            <a:noFill/>
-                          </a:ln>
-                        </pic:spPr>
-                      </pic:pic>
-                    </a:graphicData>
-                  </a:graphic>
-                </wp:inline>
-              </w:drawing>
-            </w:r>
-            <w:r>
-              <w:rPr>
-                <w:rFonts w:ascii="Arial" w:hAnsi="Arial" w:cs="Arial"/>
-                <w:sz w:val="16"/>
-                <w:szCs w:val="16"/>
-                <w:lang w:val="fr-CA"/>
-              </w:rPr>
-              <w:br/>
-              <w:t xml:space="preserve">Sample – </w:t>
-            </w:r>
-            <w:r>
-              <w:rPr>
-                <w:rFonts w:ascii="Arial" w:hAnsi="Arial" w:cs="Arial"/>
-                <w:sz w:val="16"/>
-                <w:szCs w:val="16"/>
-                <w:lang w:val="fr-CA"/>
-              </w:rPr>
-              <w:t>Add Medium Box</w:t>
-            </w:r>
+            </w:pPr>
           </w:p>
         </w:tc>
       </w:tr>
@@ -2791,7 +3250,7 @@
           <w:rFonts w:ascii="Arial" w:hAnsi="Arial" w:cs="Arial"/>
           <w:sz w:val="16"/>
           <w:szCs w:val="16"/>
-          <w:lang w:val="fr-CA"/>
+          <w:lang w:val="en-US"/>
         </w:rPr>
       </w:pPr>
     </w:p>
@@ -2802,11 +3261,12 @@
           <w:rFonts w:ascii="Arial" w:hAnsi="Arial" w:cs="Arial"/>
           <w:sz w:val="16"/>
           <w:szCs w:val="16"/>
-          <w:lang w:val="fr-CA"/>
+          <w:lang w:val="en-US"/>
         </w:rPr>
       </w:pPr>
     </w:p>
     <w:sectPr>
+      <w:headerReference w:type="default" r:id="rId32"/>
       <w:pgSz w:w="11900" w:h="16840"/>
       <w:pgMar w:top="1440" w:right="1440" w:bottom="1440" w:left="1440" w:header="708" w:footer="708" w:gutter="0"/>
       <w:cols w:space="708"/>
@@ -2814,6 +3274,63 @@
     </w:sectPr>
   </w:body>
 </w:document>
+</file>
+
+<file path=word/endnotes.xml><?xml version="1.0" encoding="utf-8"?>
+<w:endnotes xmlns:wpc="http://schemas.microsoft.com/office/word/2010/wordprocessingCanvas" xmlns:mo="http://schemas.microsoft.com/office/mac/office/2008/main" xmlns:mc="http://schemas.openxmlformats.org/markup-compatibility/2006" xmlns:mv="urn:schemas-microsoft-com:mac:vml" xmlns:o="urn:schemas-microsoft-com:office:office" xmlns:r="http://schemas.openxmlformats.org/officeDocument/2006/relationships" xmlns:m="http://schemas.openxmlformats.org/officeDocument/2006/math" xmlns:v="urn:schemas-microsoft-com:vml" xmlns:wp14="http://schemas.microsoft.com/office/word/2010/wordprocessingDrawing" xmlns:wp="http://schemas.openxmlformats.org/drawingml/2006/wordprocessingDrawing" xmlns:w10="urn:schemas-microsoft-com:office:word" xmlns:w="http://schemas.openxmlformats.org/wordprocessingml/2006/main" xmlns:w14="http://schemas.microsoft.com/office/word/2010/wordml" xmlns:w15="http://schemas.microsoft.com/office/word/2012/wordml" xmlns:wpg="http://schemas.microsoft.com/office/word/2010/wordprocessingGroup" xmlns:wpi="http://schemas.microsoft.com/office/word/2010/wordprocessingInk" xmlns:wne="http://schemas.microsoft.com/office/word/2006/wordml" xmlns:wps="http://schemas.microsoft.com/office/word/2010/wordprocessingShape" mc:Ignorable="w14 w15 wp14">
+  <w:endnote w:type="separator" w:id="-1">
+    <w:p>
+      <w:r>
+        <w:separator/>
+      </w:r>
+    </w:p>
+  </w:endnote>
+  <w:endnote w:type="continuationSeparator" w:id="0">
+    <w:p>
+      <w:r>
+        <w:continuationSeparator/>
+      </w:r>
+    </w:p>
+  </w:endnote>
+</w:endnotes>
+</file>
+
+<file path=word/footnotes.xml><?xml version="1.0" encoding="utf-8"?>
+<w:footnotes xmlns:wpc="http://schemas.microsoft.com/office/word/2010/wordprocessingCanvas" xmlns:mo="http://schemas.microsoft.com/office/mac/office/2008/main" xmlns:mc="http://schemas.openxmlformats.org/markup-compatibility/2006" xmlns:mv="urn:schemas-microsoft-com:mac:vml" xmlns:o="urn:schemas-microsoft-com:office:office" xmlns:r="http://schemas.openxmlformats.org/officeDocument/2006/relationships" xmlns:m="http://schemas.openxmlformats.org/officeDocument/2006/math" xmlns:v="urn:schemas-microsoft-com:vml" xmlns:wp14="http://schemas.microsoft.com/office/word/2010/wordprocessingDrawing" xmlns:wp="http://schemas.openxmlformats.org/drawingml/2006/wordprocessingDrawing" xmlns:w10="urn:schemas-microsoft-com:office:word" xmlns:w="http://schemas.openxmlformats.org/wordprocessingml/2006/main" xmlns:w14="http://schemas.microsoft.com/office/word/2010/wordml" xmlns:w15="http://schemas.microsoft.com/office/word/2012/wordml" xmlns:wpg="http://schemas.microsoft.com/office/word/2010/wordprocessingGroup" xmlns:wpi="http://schemas.microsoft.com/office/word/2010/wordprocessingInk" xmlns:wne="http://schemas.microsoft.com/office/word/2006/wordml" xmlns:wps="http://schemas.microsoft.com/office/word/2010/wordprocessingShape" mc:Ignorable="w14 w15 wp14">
+  <w:footnote w:type="separator" w:id="-1">
+    <w:p>
+      <w:r>
+        <w:separator/>
+      </w:r>
+    </w:p>
+  </w:footnote>
+  <w:footnote w:type="continuationSeparator" w:id="0">
+    <w:p>
+      <w:r>
+        <w:continuationSeparator/>
+      </w:r>
+    </w:p>
+  </w:footnote>
+</w:footnotes>
+</file>
+
+<file path=word/header1.xml><?xml version="1.0" encoding="utf-8"?>
+<w:hdr xmlns:wpc="http://schemas.microsoft.com/office/word/2010/wordprocessingCanvas" xmlns:mo="http://schemas.microsoft.com/office/mac/office/2008/main" xmlns:mc="http://schemas.openxmlformats.org/markup-compatibility/2006" xmlns:mv="urn:schemas-microsoft-com:mac:vml" xmlns:o="urn:schemas-microsoft-com:office:office" xmlns:r="http://schemas.openxmlformats.org/officeDocument/2006/relationships" xmlns:m="http://schemas.openxmlformats.org/officeDocument/2006/math" xmlns:v="urn:schemas-microsoft-com:vml" xmlns:wp14="http://schemas.microsoft.com/office/word/2010/wordprocessingDrawing" xmlns:wp="http://schemas.openxmlformats.org/drawingml/2006/wordprocessingDrawing" xmlns:w10="urn:schemas-microsoft-com:office:word" xmlns:w="http://schemas.openxmlformats.org/wordprocessingml/2006/main" xmlns:w14="http://schemas.microsoft.com/office/word/2010/wordml" xmlns:w15="http://schemas.microsoft.com/office/word/2012/wordml" xmlns:wpg="http://schemas.microsoft.com/office/word/2010/wordprocessingGroup" xmlns:wpi="http://schemas.microsoft.com/office/word/2010/wordprocessingInk" xmlns:wne="http://schemas.microsoft.com/office/word/2006/wordml" xmlns:wps="http://schemas.microsoft.com/office/word/2010/wordprocessingShape" mc:Ignorable="w14 w15 wp14">
+  <w:p>
+    <w:pPr>
+      <w:pStyle w:val="Header"/>
+      <w:rPr>
+        <w:lang w:val="fr-CA"/>
+      </w:rPr>
+    </w:pPr>
+    <w:r>
+      <w:rPr>
+        <w:lang w:val="fr-CA"/>
+      </w:rPr>
+      <w:t>Combined Barcode Sample</w:t>
+    </w:r>
+  </w:p>
+</w:hdr>
 </file>
 
 <file path=word/styles.xml><?xml version="1.0" encoding="utf-8"?>
@@ -3301,6 +3818,48 @@
       <w:rFonts w:ascii="Times New Roman" w:hAnsi="Times New Roman" w:cs="Times New Roman"/>
     </w:rPr>
   </w:style>
+  <w:style w:type="paragraph" w:styleId="Header">
+    <w:name w:val="header"/>
+    <w:basedOn w:val="Normal"/>
+    <w:link w:val="HeaderChar"/>
+    <w:uiPriority w:val="99"/>
+    <w:unhideWhenUsed/>
+    <w:rsid w:val="00F55FCA"/>
+    <w:pPr>
+      <w:tabs>
+        <w:tab w:val="center" w:pos="4680"/>
+        <w:tab w:val="right" w:pos="9360"/>
+      </w:tabs>
+    </w:pPr>
+  </w:style>
+  <w:style w:type="character" w:customStyle="1" w:styleId="HeaderChar">
+    <w:name w:val="Header Char"/>
+    <w:basedOn w:val="DefaultParagraphFont"/>
+    <w:link w:val="Header"/>
+    <w:uiPriority w:val="99"/>
+    <w:rsid w:val="00F55FCA"/>
+  </w:style>
+  <w:style w:type="paragraph" w:styleId="Footer">
+    <w:name w:val="footer"/>
+    <w:basedOn w:val="Normal"/>
+    <w:link w:val="FooterChar"/>
+    <w:uiPriority w:val="99"/>
+    <w:unhideWhenUsed/>
+    <w:rsid w:val="00F55FCA"/>
+    <w:pPr>
+      <w:tabs>
+        <w:tab w:val="center" w:pos="4680"/>
+        <w:tab w:val="right" w:pos="9360"/>
+      </w:tabs>
+    </w:pPr>
+  </w:style>
+  <w:style w:type="character" w:customStyle="1" w:styleId="FooterChar">
+    <w:name w:val="Footer Char"/>
+    <w:basedOn w:val="DefaultParagraphFont"/>
+    <w:link w:val="Footer"/>
+    <w:uiPriority w:val="99"/>
+    <w:rsid w:val="00F55FCA"/>
+  </w:style>
 </w:styles>
 </file>
 

</xml_diff>